<commit_message>
Added Class Diagram, updated Entity Classes
</commit_message>
<xml_diff>
--- a/Loop Solutions Inc_SE3352_Workbook.docx
+++ b/Loop Solutions Inc_SE3352_Workbook.docx
@@ -7,21 +7,11 @@
         <w:pStyle w:val="Title"/>
         <w:jc w:val="right"/>
       </w:pPr>
-      <w:r>
-        <w:fldChar w:fldCharType="begin"/>
-      </w:r>
-      <w:r>
-        <w:instrText xml:space="preserve"> TITLE  \* MERGEFORMAT </w:instrText>
-      </w:r>
-      <w:r>
-        <w:fldChar w:fldCharType="separate"/>
-      </w:r>
-      <w:r>
-        <w:t>Assignment Workbook</w:t>
-      </w:r>
-      <w:r>
-        <w:fldChar w:fldCharType="end"/>
-      </w:r>
+      <w:fldSimple w:instr=" TITLE  \* MERGEFORMAT ">
+        <w:r>
+          <w:t>Assignment Workbook</w:t>
+        </w:r>
+      </w:fldSimple>
     </w:p>
     <w:p>
       <w:pPr>
@@ -63,12 +53,8 @@
           <w:sz w:val="28"/>
         </w:rPr>
         <w:sectPr>
-          <w:headerReference w:type="even" r:id="rId8"/>
-          <w:headerReference w:type="default" r:id="rId9"/>
-          <w:footerReference w:type="even" r:id="rId10"/>
-          <w:footerReference w:type="default" r:id="rId11"/>
-          <w:headerReference w:type="first" r:id="rId12"/>
-          <w:footerReference w:type="first" r:id="rId13"/>
+          <w:headerReference w:type="default" r:id="rId8"/>
+          <w:footerReference w:type="even" r:id="rId9"/>
           <w:pgSz w:w="12240" w:h="15840" w:code="1"/>
           <w:pgMar w:top="1440" w:right="1440" w:bottom="1440" w:left="1440" w:header="720" w:footer="720" w:gutter="0"/>
           <w:cols w:space="720"/>
@@ -304,6 +290,9 @@
             <w:pPr>
               <w:pStyle w:val="Tabletext"/>
             </w:pPr>
+            <w:r>
+              <w:t>11/30/17</w:t>
+            </w:r>
           </w:p>
         </w:tc>
         <w:tc>
@@ -314,6 +303,9 @@
             <w:pPr>
               <w:pStyle w:val="Tabletext"/>
             </w:pPr>
+            <w:r>
+              <w:t>1.2</w:t>
+            </w:r>
           </w:p>
         </w:tc>
         <w:tc>
@@ -324,6 +316,14 @@
             <w:pPr>
               <w:pStyle w:val="Tabletext"/>
             </w:pPr>
+            <w:r>
+              <w:t>Final Revision</w:t>
+            </w:r>
+            <w:r>
+              <w:t xml:space="preserve"> with Class Diagram</w:t>
+            </w:r>
+            <w:bookmarkStart w:id="0" w:name="_GoBack"/>
+            <w:bookmarkEnd w:id="0"/>
           </w:p>
         </w:tc>
         <w:tc>
@@ -334,6 +334,9 @@
             <w:pPr>
               <w:pStyle w:val="Tabletext"/>
             </w:pPr>
+            <w:r>
+              <w:t>Andrew Black</w:t>
+            </w:r>
           </w:p>
         </w:tc>
       </w:tr>
@@ -589,7 +592,7 @@
           <w:noProof/>
           <w:webHidden/>
         </w:rPr>
-        <w:t>8</w:t>
+        <w:t>9</w:t>
       </w:r>
     </w:p>
     <w:p>
@@ -602,8 +605,8 @@
       <w:r>
         <w:br w:type="page"/>
       </w:r>
-      <w:bookmarkStart w:id="0" w:name="_Toc435476419"/>
-      <w:bookmarkStart w:id="1" w:name="_Toc435750985"/>
+      <w:bookmarkStart w:id="1" w:name="_Toc435476419"/>
+      <w:bookmarkStart w:id="2" w:name="_Toc435750985"/>
       <w:r>
         <w:lastRenderedPageBreak/>
         <w:t xml:space="preserve">Potential </w:t>
@@ -614,8 +617,8 @@
       <w:r>
         <w:t>Classes</w:t>
       </w:r>
-      <w:bookmarkEnd w:id="0"/>
       <w:bookmarkEnd w:id="1"/>
+      <w:bookmarkEnd w:id="2"/>
     </w:p>
     <w:p/>
     <w:tbl>
@@ -698,15 +701,9 @@
             <w:pPr>
               <w:pStyle w:val="BodyText"/>
               <w:ind w:left="0"/>
-              <w:rPr>
-                <w:rFonts w:asciiTheme="majorBidi" w:hAnsiTheme="majorBidi" w:cstheme="majorBidi"/>
-              </w:rPr>
-            </w:pPr>
-            <w:r>
-              <w:rPr>
-                <w:rFonts w:asciiTheme="majorBidi" w:hAnsiTheme="majorBidi" w:cstheme="majorBidi"/>
-              </w:rPr>
-              <w:t xml:space="preserve">Patient </w:t>
+            </w:pPr>
+            <w:r>
+              <w:t>User</w:t>
             </w:r>
           </w:p>
         </w:tc>
@@ -717,22 +714,16 @@
           <w:p>
             <w:pPr>
               <w:pStyle w:val="BodyText"/>
-              <w:ind w:left="72"/>
-              <w:rPr>
-                <w:rFonts w:asciiTheme="majorBidi" w:hAnsiTheme="majorBidi" w:cstheme="majorBidi"/>
-              </w:rPr>
-            </w:pPr>
-            <w:r>
-              <w:rPr>
-                <w:rFonts w:asciiTheme="majorBidi" w:hAnsiTheme="majorBidi" w:cstheme="majorBidi"/>
-              </w:rPr>
-              <w:t xml:space="preserve">An entity class which holds all the relevant information for the </w:t>
-            </w:r>
-            <w:r>
-              <w:rPr>
-                <w:rFonts w:asciiTheme="majorBidi" w:hAnsiTheme="majorBidi" w:cstheme="majorBidi"/>
-              </w:rPr>
-              <w:t>client account within Self Start.</w:t>
+              <w:ind w:left="0"/>
+              <w:rPr>
+                <w:szCs w:val="24"/>
+              </w:rPr>
+            </w:pPr>
+            <w:r>
+              <w:rPr>
+                <w:szCs w:val="24"/>
+              </w:rPr>
+              <w:t>The base user class of the Self Start system, of which the three specialized users inherit some information from.</w:t>
             </w:r>
           </w:p>
         </w:tc>
@@ -757,7 +748,7 @@
               <w:rPr>
                 <w:rFonts w:asciiTheme="majorBidi" w:hAnsiTheme="majorBidi" w:cstheme="majorBidi"/>
               </w:rPr>
-              <w:t>Physiotherapist</w:t>
+              <w:t xml:space="preserve">Patient </w:t>
             </w:r>
           </w:p>
         </w:tc>
@@ -783,7 +774,7 @@
               <w:rPr>
                 <w:rFonts w:asciiTheme="majorBidi" w:hAnsiTheme="majorBidi" w:cstheme="majorBidi"/>
               </w:rPr>
-              <w:t>physiotherapist account within Self Start.</w:t>
+              <w:t>client account within Self Start.</w:t>
             </w:r>
           </w:p>
         </w:tc>
@@ -808,7 +799,7 @@
               <w:rPr>
                 <w:rFonts w:asciiTheme="majorBidi" w:hAnsiTheme="majorBidi" w:cstheme="majorBidi"/>
               </w:rPr>
-              <w:t>Administrator</w:t>
+              <w:t>Physiotherapist</w:t>
             </w:r>
           </w:p>
         </w:tc>
@@ -834,7 +825,7 @@
               <w:rPr>
                 <w:rFonts w:asciiTheme="majorBidi" w:hAnsiTheme="majorBidi" w:cstheme="majorBidi"/>
               </w:rPr>
-              <w:t>administrator account within Self Start.</w:t>
+              <w:t>physiotherapist account within Self Start.</w:t>
             </w:r>
           </w:p>
         </w:tc>
@@ -859,7 +850,7 @@
               <w:rPr>
                 <w:rFonts w:asciiTheme="majorBidi" w:hAnsiTheme="majorBidi" w:cstheme="majorBidi"/>
               </w:rPr>
-              <w:t>Payment</w:t>
+              <w:t>Administrator</w:t>
             </w:r>
           </w:p>
         </w:tc>
@@ -879,7 +870,13 @@
               <w:rPr>
                 <w:rFonts w:asciiTheme="majorBidi" w:hAnsiTheme="majorBidi" w:cstheme="majorBidi"/>
               </w:rPr>
-              <w:t>A class which holds the patient’s payment information and history within it.</w:t>
+              <w:t xml:space="preserve">An entity class which holds all the relevant information for the </w:t>
+            </w:r>
+            <w:r>
+              <w:rPr>
+                <w:rFonts w:asciiTheme="majorBidi" w:hAnsiTheme="majorBidi" w:cstheme="majorBidi"/>
+              </w:rPr>
+              <w:t>administrator account within Self Start.</w:t>
             </w:r>
           </w:p>
         </w:tc>
@@ -904,7 +901,7 @@
               <w:rPr>
                 <w:rFonts w:asciiTheme="majorBidi" w:hAnsiTheme="majorBidi" w:cstheme="majorBidi"/>
               </w:rPr>
-              <w:t>Appointment</w:t>
+              <w:t>Payment</w:t>
             </w:r>
           </w:p>
         </w:tc>
@@ -924,7 +921,7 @@
               <w:rPr>
                 <w:rFonts w:asciiTheme="majorBidi" w:hAnsiTheme="majorBidi" w:cstheme="majorBidi"/>
               </w:rPr>
-              <w:t>An entity for the appointments scheduled between the patients and physiotherapists.</w:t>
+              <w:t>A class which holds the patient’s payment information and history within it.</w:t>
             </w:r>
           </w:p>
         </w:tc>
@@ -949,7 +946,7 @@
               <w:rPr>
                 <w:rFonts w:asciiTheme="majorBidi" w:hAnsiTheme="majorBidi" w:cstheme="majorBidi"/>
               </w:rPr>
-              <w:t>Treatment</w:t>
+              <w:t>Appointment</w:t>
             </w:r>
           </w:p>
         </w:tc>
@@ -969,19 +966,7 @@
               <w:rPr>
                 <w:rFonts w:asciiTheme="majorBidi" w:hAnsiTheme="majorBidi" w:cstheme="majorBidi"/>
               </w:rPr>
-              <w:t xml:space="preserve">An entity class which contains the patient’s current treatment progress as </w:t>
-            </w:r>
-            <w:r>
-              <w:rPr>
-                <w:rFonts w:asciiTheme="majorBidi" w:hAnsiTheme="majorBidi" w:cstheme="majorBidi"/>
-              </w:rPr>
-              <w:t>well as their past treatment de</w:t>
-            </w:r>
-            <w:r>
-              <w:rPr>
-                <w:rFonts w:asciiTheme="majorBidi" w:hAnsiTheme="majorBidi" w:cstheme="majorBidi"/>
-              </w:rPr>
-              <w:t>tails.</w:t>
+              <w:t>An entity for the appointments scheduled between the patients and physiotherapists.</w:t>
             </w:r>
           </w:p>
         </w:tc>
@@ -1006,7 +991,7 @@
               <w:rPr>
                 <w:rFonts w:asciiTheme="majorBidi" w:hAnsiTheme="majorBidi" w:cstheme="majorBidi"/>
               </w:rPr>
-              <w:t>Exercise</w:t>
+              <w:t>Treatment</w:t>
             </w:r>
           </w:p>
         </w:tc>
@@ -1026,7 +1011,19 @@
               <w:rPr>
                 <w:rFonts w:asciiTheme="majorBidi" w:hAnsiTheme="majorBidi" w:cstheme="majorBidi"/>
               </w:rPr>
-              <w:t xml:space="preserve">An entity class which stores the information for a specific exercise and the associated information. </w:t>
+              <w:t xml:space="preserve">An entity class which contains the patient’s current treatment progress as </w:t>
+            </w:r>
+            <w:r>
+              <w:rPr>
+                <w:rFonts w:asciiTheme="majorBidi" w:hAnsiTheme="majorBidi" w:cstheme="majorBidi"/>
+              </w:rPr>
+              <w:t>well as their past treatment de</w:t>
+            </w:r>
+            <w:r>
+              <w:rPr>
+                <w:rFonts w:asciiTheme="majorBidi" w:hAnsiTheme="majorBidi" w:cstheme="majorBidi"/>
+              </w:rPr>
+              <w:t>tails.</w:t>
             </w:r>
           </w:p>
         </w:tc>
@@ -1051,19 +1048,7 @@
               <w:rPr>
                 <w:rFonts w:asciiTheme="majorBidi" w:hAnsiTheme="majorBidi" w:cstheme="majorBidi"/>
               </w:rPr>
-              <w:t>Asses</w:t>
-            </w:r>
-            <w:r>
-              <w:rPr>
-                <w:rFonts w:asciiTheme="majorBidi" w:hAnsiTheme="majorBidi" w:cstheme="majorBidi"/>
-              </w:rPr>
-              <w:t>s</w:t>
-            </w:r>
-            <w:r>
-              <w:rPr>
-                <w:rFonts w:asciiTheme="majorBidi" w:hAnsiTheme="majorBidi" w:cstheme="majorBidi"/>
-              </w:rPr>
-              <w:t>ment</w:t>
+              <w:t>Exercise</w:t>
             </w:r>
           </w:p>
         </w:tc>
@@ -1083,7 +1068,7 @@
               <w:rPr>
                 <w:rFonts w:asciiTheme="majorBidi" w:hAnsiTheme="majorBidi" w:cstheme="majorBidi"/>
               </w:rPr>
-              <w:t xml:space="preserve">An entity class for the differing tests which the client can perform to denote their treatment progression. </w:t>
+              <w:t xml:space="preserve">An entity class which stores the information for a specific exercise and the associated information. </w:t>
             </w:r>
           </w:p>
         </w:tc>
@@ -1108,7 +1093,19 @@
               <w:rPr>
                 <w:rFonts w:asciiTheme="majorBidi" w:hAnsiTheme="majorBidi" w:cstheme="majorBidi"/>
               </w:rPr>
-              <w:t>Rubric</w:t>
+              <w:t>Asses</w:t>
+            </w:r>
+            <w:r>
+              <w:rPr>
+                <w:rFonts w:asciiTheme="majorBidi" w:hAnsiTheme="majorBidi" w:cstheme="majorBidi"/>
+              </w:rPr>
+              <w:t>s</w:t>
+            </w:r>
+            <w:r>
+              <w:rPr>
+                <w:rFonts w:asciiTheme="majorBidi" w:hAnsiTheme="majorBidi" w:cstheme="majorBidi"/>
+              </w:rPr>
+              <w:t>ment</w:t>
             </w:r>
           </w:p>
         </w:tc>
@@ -1128,7 +1125,7 @@
               <w:rPr>
                 <w:rFonts w:asciiTheme="majorBidi" w:hAnsiTheme="majorBidi" w:cstheme="majorBidi"/>
               </w:rPr>
-              <w:t>The rubric entity class will be a container for the many assessment rubrics the user can fill out during their treatment.</w:t>
+              <w:t xml:space="preserve">An entity class for the differing tests which the client can perform to denote their treatment progression. </w:t>
             </w:r>
           </w:p>
         </w:tc>
@@ -1149,14 +1146,12 @@
                 <w:rFonts w:asciiTheme="majorBidi" w:hAnsiTheme="majorBidi" w:cstheme="majorBidi"/>
               </w:rPr>
             </w:pPr>
-            <w:proofErr w:type="spellStart"/>
-            <w:r>
-              <w:rPr>
-                <w:rFonts w:asciiTheme="majorBidi" w:hAnsiTheme="majorBidi" w:cstheme="majorBidi"/>
-              </w:rPr>
-              <w:t>RubricQuestion</w:t>
-            </w:r>
-            <w:proofErr w:type="spellEnd"/>
+            <w:r>
+              <w:rPr>
+                <w:rFonts w:asciiTheme="majorBidi" w:hAnsiTheme="majorBidi" w:cstheme="majorBidi"/>
+              </w:rPr>
+              <w:t>Rubric</w:t>
+            </w:r>
           </w:p>
         </w:tc>
         <w:tc>
@@ -1175,7 +1170,7 @@
               <w:rPr>
                 <w:rFonts w:asciiTheme="majorBidi" w:hAnsiTheme="majorBidi" w:cstheme="majorBidi"/>
               </w:rPr>
-              <w:t>Specific answerable questions pertaining to the rubrics of which they are assigned.</w:t>
+              <w:t>The rubric entity class will be a container for the many assessment rubrics the user can fill out during their treatment.</w:t>
             </w:r>
           </w:p>
         </w:tc>
@@ -1200,7 +1195,7 @@
               <w:rPr>
                 <w:rFonts w:asciiTheme="majorBidi" w:hAnsiTheme="majorBidi" w:cstheme="majorBidi"/>
               </w:rPr>
-              <w:t>Plan</w:t>
+              <w:t>RubricQuestion</w:t>
             </w:r>
           </w:p>
         </w:tc>
@@ -1220,7 +1215,7 @@
               <w:rPr>
                 <w:rFonts w:asciiTheme="majorBidi" w:hAnsiTheme="majorBidi" w:cstheme="majorBidi"/>
               </w:rPr>
-              <w:t>The general or custom rehabilitation plans that are contained within the Self Start system</w:t>
+              <w:t>Specific answerable questions pertaining to the rubrics of which they are assigned.</w:t>
             </w:r>
           </w:p>
         </w:tc>
@@ -1241,14 +1236,12 @@
                 <w:rFonts w:asciiTheme="majorBidi" w:hAnsiTheme="majorBidi" w:cstheme="majorBidi"/>
               </w:rPr>
             </w:pPr>
-            <w:proofErr w:type="spellStart"/>
-            <w:r>
-              <w:rPr>
-                <w:rFonts w:asciiTheme="majorBidi" w:hAnsiTheme="majorBidi" w:cstheme="majorBidi"/>
-              </w:rPr>
-              <w:t>DynamicForm</w:t>
-            </w:r>
-            <w:proofErr w:type="spellEnd"/>
+            <w:r>
+              <w:rPr>
+                <w:rFonts w:asciiTheme="majorBidi" w:hAnsiTheme="majorBidi" w:cstheme="majorBidi"/>
+              </w:rPr>
+              <w:t>Plan</w:t>
+            </w:r>
           </w:p>
         </w:tc>
         <w:tc>
@@ -1267,25 +1260,7 @@
               <w:rPr>
                 <w:rFonts w:asciiTheme="majorBidi" w:hAnsiTheme="majorBidi" w:cstheme="majorBidi"/>
               </w:rPr>
-              <w:t xml:space="preserve">An entity class to </w:t>
-            </w:r>
-            <w:r>
-              <w:rPr>
-                <w:rFonts w:asciiTheme="majorBidi" w:hAnsiTheme="majorBidi" w:cstheme="majorBidi"/>
-              </w:rPr>
-              <w:t>contain all the</w:t>
-            </w:r>
-            <w:r>
-              <w:rPr>
-                <w:rFonts w:asciiTheme="majorBidi" w:hAnsiTheme="majorBidi" w:cstheme="majorBidi"/>
-              </w:rPr>
-              <w:t xml:space="preserve"> differing dynamic forms on the site, </w:t>
-            </w:r>
-            <w:r>
-              <w:rPr>
-                <w:rFonts w:asciiTheme="majorBidi" w:hAnsiTheme="majorBidi" w:cstheme="majorBidi"/>
-              </w:rPr>
-              <w:t>which is maintained by the administrator.</w:t>
+              <w:t>The general or custom rehabilitation plans that are contained within the Self Start system</w:t>
             </w:r>
           </w:p>
         </w:tc>
@@ -1306,14 +1281,75 @@
                 <w:rFonts w:asciiTheme="majorBidi" w:hAnsiTheme="majorBidi" w:cstheme="majorBidi"/>
               </w:rPr>
             </w:pPr>
-            <w:proofErr w:type="spellStart"/>
+            <w:r>
+              <w:rPr>
+                <w:rFonts w:asciiTheme="majorBidi" w:hAnsiTheme="majorBidi" w:cstheme="majorBidi"/>
+              </w:rPr>
+              <w:t>DynamicForm</w:t>
+            </w:r>
+          </w:p>
+        </w:tc>
+        <w:tc>
+          <w:tcPr>
+            <w:tcW w:w="5775" w:type="dxa"/>
+          </w:tcPr>
+          <w:p>
+            <w:pPr>
+              <w:pStyle w:val="BodyText"/>
+              <w:ind w:left="72"/>
+              <w:rPr>
+                <w:rFonts w:asciiTheme="majorBidi" w:hAnsiTheme="majorBidi" w:cstheme="majorBidi"/>
+              </w:rPr>
+            </w:pPr>
+            <w:r>
+              <w:rPr>
+                <w:rFonts w:asciiTheme="majorBidi" w:hAnsiTheme="majorBidi" w:cstheme="majorBidi"/>
+              </w:rPr>
+              <w:t xml:space="preserve">An entity class to </w:t>
+            </w:r>
+            <w:r>
+              <w:rPr>
+                <w:rFonts w:asciiTheme="majorBidi" w:hAnsiTheme="majorBidi" w:cstheme="majorBidi"/>
+              </w:rPr>
+              <w:t>contain all the</w:t>
+            </w:r>
+            <w:r>
+              <w:rPr>
+                <w:rFonts w:asciiTheme="majorBidi" w:hAnsiTheme="majorBidi" w:cstheme="majorBidi"/>
+              </w:rPr>
+              <w:t xml:space="preserve"> differing dynamic forms on the site, </w:t>
+            </w:r>
+            <w:r>
+              <w:rPr>
+                <w:rFonts w:asciiTheme="majorBidi" w:hAnsiTheme="majorBidi" w:cstheme="majorBidi"/>
+              </w:rPr>
+              <w:t>which is maintained by the administrator.</w:t>
+            </w:r>
+          </w:p>
+        </w:tc>
+      </w:tr>
+      <w:tr>
+        <w:trPr>
+          <w:jc w:val="center"/>
+        </w:trPr>
+        <w:tc>
+          <w:tcPr>
+            <w:tcW w:w="2689" w:type="dxa"/>
+          </w:tcPr>
+          <w:p>
+            <w:pPr>
+              <w:pStyle w:val="BodyText"/>
+              <w:ind w:left="0"/>
+              <w:rPr>
+                <w:rFonts w:asciiTheme="majorBidi" w:hAnsiTheme="majorBidi" w:cstheme="majorBidi"/>
+              </w:rPr>
+            </w:pPr>
             <w:r>
               <w:rPr>
                 <w:rFonts w:asciiTheme="majorBidi" w:hAnsiTheme="majorBidi" w:cstheme="majorBidi"/>
               </w:rPr>
               <w:t>DynamicFormQuestion</w:t>
             </w:r>
-            <w:proofErr w:type="spellEnd"/>
           </w:p>
         </w:tc>
         <w:tc>
@@ -1371,24 +1407,221 @@
       <w:pPr>
         <w:pStyle w:val="Heading1"/>
       </w:pPr>
-      <w:bookmarkStart w:id="2" w:name="_Toc287565551"/>
-      <w:bookmarkStart w:id="3" w:name="_Toc382396608"/>
-      <w:bookmarkStart w:id="4" w:name="_Toc414220216"/>
-      <w:bookmarkStart w:id="5" w:name="_Toc435476421"/>
-      <w:bookmarkStart w:id="6" w:name="_Toc435750986"/>
+      <w:bookmarkStart w:id="3" w:name="_Toc287565551"/>
+      <w:bookmarkStart w:id="4" w:name="_Toc382396608"/>
+      <w:bookmarkStart w:id="5" w:name="_Toc414220216"/>
+      <w:bookmarkStart w:id="6" w:name="_Toc435476421"/>
+      <w:bookmarkStart w:id="7" w:name="_Toc435750986"/>
       <w:r>
         <w:lastRenderedPageBreak/>
         <w:t>Classes Attributes</w:t>
       </w:r>
-      <w:bookmarkEnd w:id="2"/>
       <w:bookmarkEnd w:id="3"/>
       <w:bookmarkEnd w:id="4"/>
       <w:bookmarkEnd w:id="5"/>
       <w:bookmarkEnd w:id="6"/>
+      <w:bookmarkEnd w:id="7"/>
       <w:r>
         <w:t xml:space="preserve"> </w:t>
       </w:r>
     </w:p>
+    <w:p>
+      <w:pPr>
+        <w:rPr>
+          <w:b/>
+          <w:bCs/>
+          <w:sz w:val="28"/>
+          <w:szCs w:val="28"/>
+        </w:rPr>
+      </w:pPr>
+    </w:p>
+    <w:p>
+      <w:pPr>
+        <w:pStyle w:val="ListParagraph"/>
+        <w:numPr>
+          <w:ilvl w:val="0"/>
+          <w:numId w:val="2"/>
+        </w:numPr>
+        <w:rPr>
+          <w:b/>
+          <w:bCs/>
+          <w:sz w:val="24"/>
+          <w:szCs w:val="24"/>
+        </w:rPr>
+      </w:pPr>
+      <w:r>
+        <w:rPr>
+          <w:b/>
+          <w:bCs/>
+          <w:i/>
+          <w:iCs/>
+          <w:sz w:val="24"/>
+          <w:szCs w:val="24"/>
+        </w:rPr>
+        <w:t xml:space="preserve">User </w:t>
+      </w:r>
+      <w:r>
+        <w:rPr>
+          <w:b/>
+          <w:bCs/>
+          <w:sz w:val="24"/>
+          <w:szCs w:val="24"/>
+        </w:rPr>
+        <w:t>class</w:t>
+      </w:r>
+    </w:p>
+    <w:p/>
+    <w:tbl>
+      <w:tblPr>
+        <w:tblStyle w:val="TableGrid"/>
+        <w:tblW w:w="9812" w:type="dxa"/>
+        <w:tblLayout w:type="fixed"/>
+        <w:tblLook w:val="0420" w:firstRow="1" w:lastRow="0" w:firstColumn="0" w:lastColumn="0" w:noHBand="0" w:noVBand="1"/>
+      </w:tblPr>
+      <w:tblGrid>
+        <w:gridCol w:w="2405"/>
+        <w:gridCol w:w="1247"/>
+        <w:gridCol w:w="6160"/>
+      </w:tblGrid>
+      <w:tr>
+        <w:tc>
+          <w:tcPr>
+            <w:tcW w:w="2405" w:type="dxa"/>
+          </w:tcPr>
+          <w:p>
+            <w:pPr>
+              <w:pStyle w:val="BodyText"/>
+              <w:ind w:left="0"/>
+            </w:pPr>
+            <w:r>
+              <w:t xml:space="preserve">Attribute name </w:t>
+            </w:r>
+          </w:p>
+        </w:tc>
+        <w:tc>
+          <w:tcPr>
+            <w:tcW w:w="1247" w:type="dxa"/>
+          </w:tcPr>
+          <w:p>
+            <w:pPr>
+              <w:pStyle w:val="BodyText"/>
+              <w:ind w:left="0"/>
+            </w:pPr>
+            <w:r>
+              <w:t>Type</w:t>
+            </w:r>
+          </w:p>
+        </w:tc>
+        <w:tc>
+          <w:tcPr>
+            <w:tcW w:w="6160" w:type="dxa"/>
+          </w:tcPr>
+          <w:p>
+            <w:pPr>
+              <w:pStyle w:val="BodyText"/>
+              <w:ind w:left="0"/>
+            </w:pPr>
+            <w:r>
+              <w:t>Brief Description</w:t>
+            </w:r>
+          </w:p>
+        </w:tc>
+      </w:tr>
+      <w:tr>
+        <w:tc>
+          <w:tcPr>
+            <w:tcW w:w="2405" w:type="dxa"/>
+          </w:tcPr>
+          <w:p>
+            <w:pPr>
+              <w:pStyle w:val="BodyText"/>
+              <w:ind w:left="0"/>
+            </w:pPr>
+            <w:r>
+              <w:t>Username</w:t>
+            </w:r>
+          </w:p>
+        </w:tc>
+        <w:tc>
+          <w:tcPr>
+            <w:tcW w:w="1247" w:type="dxa"/>
+          </w:tcPr>
+          <w:p>
+            <w:pPr>
+              <w:pStyle w:val="BodyText"/>
+              <w:ind w:left="0"/>
+            </w:pPr>
+            <w:r>
+              <w:t>String</w:t>
+            </w:r>
+          </w:p>
+        </w:tc>
+        <w:tc>
+          <w:tcPr>
+            <w:tcW w:w="6160" w:type="dxa"/>
+          </w:tcPr>
+          <w:p>
+            <w:pPr>
+              <w:pStyle w:val="BodyText"/>
+              <w:ind w:left="0"/>
+            </w:pPr>
+            <w:r>
+              <w:t>General</w:t>
+            </w:r>
+            <w:r>
+              <w:t xml:space="preserve"> username</w:t>
+            </w:r>
+            <w:r>
+              <w:t xml:space="preserve"> field</w:t>
+            </w:r>
+          </w:p>
+        </w:tc>
+      </w:tr>
+      <w:tr>
+        <w:tc>
+          <w:tcPr>
+            <w:tcW w:w="2405" w:type="dxa"/>
+          </w:tcPr>
+          <w:p>
+            <w:pPr>
+              <w:pStyle w:val="BodyText"/>
+              <w:ind w:left="0"/>
+            </w:pPr>
+            <w:r>
+              <w:t>Password</w:t>
+            </w:r>
+          </w:p>
+        </w:tc>
+        <w:tc>
+          <w:tcPr>
+            <w:tcW w:w="1247" w:type="dxa"/>
+          </w:tcPr>
+          <w:p>
+            <w:pPr>
+              <w:pStyle w:val="BodyText"/>
+              <w:ind w:left="0"/>
+            </w:pPr>
+            <w:r>
+              <w:t>String</w:t>
+            </w:r>
+          </w:p>
+        </w:tc>
+        <w:tc>
+          <w:tcPr>
+            <w:tcW w:w="6160" w:type="dxa"/>
+          </w:tcPr>
+          <w:p>
+            <w:pPr>
+              <w:pStyle w:val="BodyText"/>
+              <w:ind w:left="0"/>
+            </w:pPr>
+            <w:r>
+              <w:t>General password field</w:t>
+            </w:r>
+          </w:p>
+        </w:tc>
+      </w:tr>
+    </w:tbl>
     <w:p>
       <w:pPr>
         <w:rPr>
@@ -1692,14 +1925,12 @@
                 <w:rFonts w:asciiTheme="majorBidi" w:hAnsiTheme="majorBidi" w:cstheme="majorBidi"/>
               </w:rPr>
             </w:pPr>
-            <w:proofErr w:type="spellStart"/>
             <w:r>
               <w:rPr>
                 <w:rFonts w:asciiTheme="majorBidi" w:hAnsiTheme="majorBidi" w:cstheme="majorBidi"/>
               </w:rPr>
               <w:t>Enum</w:t>
             </w:r>
-            <w:proofErr w:type="spellEnd"/>
           </w:p>
         </w:tc>
         <w:tc>
@@ -1974,14 +2205,12 @@
                 <w:rFonts w:asciiTheme="majorBidi" w:hAnsiTheme="majorBidi" w:cstheme="majorBidi"/>
               </w:rPr>
             </w:pPr>
-            <w:proofErr w:type="spellStart"/>
             <w:r>
               <w:rPr>
                 <w:rFonts w:asciiTheme="majorBidi" w:hAnsiTheme="majorBidi" w:cstheme="majorBidi"/>
               </w:rPr>
               <w:t>Enum</w:t>
             </w:r>
-            <w:proofErr w:type="spellEnd"/>
           </w:p>
         </w:tc>
         <w:tc>
@@ -2476,6 +2705,30 @@
     </w:p>
     <w:p>
       <w:pPr>
+        <w:widowControl/>
+        <w:spacing w:line="240" w:lineRule="auto"/>
+      </w:pPr>
+    </w:p>
+    <w:p>
+      <w:pPr>
+        <w:widowControl/>
+        <w:spacing w:line="240" w:lineRule="auto"/>
+      </w:pPr>
+    </w:p>
+    <w:p>
+      <w:pPr>
+        <w:widowControl/>
+        <w:spacing w:line="240" w:lineRule="auto"/>
+      </w:pPr>
+    </w:p>
+    <w:p>
+      <w:pPr>
+        <w:widowControl/>
+        <w:spacing w:line="240" w:lineRule="auto"/>
+      </w:pPr>
+    </w:p>
+    <w:p>
+      <w:pPr>
         <w:pStyle w:val="ListParagraph"/>
         <w:numPr>
           <w:ilvl w:val="0"/>
@@ -2497,6 +2750,7 @@
           <w:sz w:val="24"/>
           <w:szCs w:val="24"/>
         </w:rPr>
+        <w:lastRenderedPageBreak/>
         <w:t>Administrator</w:t>
       </w:r>
       <w:r>
@@ -2684,42 +2938,6 @@
         <w:pStyle w:val="ListParagraph"/>
         <w:widowControl/>
         <w:spacing w:line="240" w:lineRule="auto"/>
-        <w:rPr>
-          <w:b/>
-        </w:rPr>
-      </w:pPr>
-    </w:p>
-    <w:p>
-      <w:pPr>
-        <w:pStyle w:val="ListParagraph"/>
-        <w:widowControl/>
-        <w:spacing w:line="240" w:lineRule="auto"/>
-        <w:ind w:left="630"/>
-        <w:rPr>
-          <w:rFonts w:ascii="Arial" w:hAnsi="Arial"/>
-          <w:b/>
-          <w:sz w:val="28"/>
-        </w:rPr>
-      </w:pPr>
-    </w:p>
-    <w:p>
-      <w:pPr>
-        <w:pStyle w:val="ListParagraph"/>
-        <w:widowControl/>
-        <w:spacing w:line="240" w:lineRule="auto"/>
-        <w:ind w:left="630"/>
-        <w:rPr>
-          <w:rFonts w:ascii="Arial" w:hAnsi="Arial"/>
-          <w:b/>
-          <w:sz w:val="28"/>
-        </w:rPr>
-      </w:pPr>
-    </w:p>
-    <w:p>
-      <w:pPr>
-        <w:pStyle w:val="ListParagraph"/>
-        <w:widowControl/>
-        <w:spacing w:line="240" w:lineRule="auto"/>
         <w:ind w:left="630"/>
         <w:rPr>
           <w:rFonts w:ascii="Arial" w:hAnsi="Arial"/>
@@ -2751,7 +2969,6 @@
           <w:sz w:val="24"/>
           <w:szCs w:val="24"/>
         </w:rPr>
-        <w:lastRenderedPageBreak/>
         <w:t>Payment</w:t>
       </w:r>
       <w:r>
@@ -2966,14 +3183,12 @@
                 <w:rFonts w:asciiTheme="majorBidi" w:hAnsiTheme="majorBidi" w:cstheme="majorBidi"/>
               </w:rPr>
             </w:pPr>
-            <w:proofErr w:type="spellStart"/>
             <w:r>
               <w:rPr>
                 <w:rFonts w:asciiTheme="majorBidi" w:hAnsiTheme="majorBidi" w:cstheme="majorBidi"/>
               </w:rPr>
               <w:t>Int</w:t>
             </w:r>
-            <w:proofErr w:type="spellEnd"/>
           </w:p>
         </w:tc>
         <w:tc>
@@ -3662,6 +3877,105 @@
     </w:p>
     <w:p>
       <w:pPr>
+        <w:widowControl/>
+        <w:spacing w:line="240" w:lineRule="auto"/>
+        <w:rPr>
+          <w:rFonts w:ascii="Arial" w:hAnsi="Arial"/>
+          <w:b/>
+          <w:sz w:val="28"/>
+        </w:rPr>
+      </w:pPr>
+    </w:p>
+    <w:p>
+      <w:pPr>
+        <w:widowControl/>
+        <w:spacing w:line="240" w:lineRule="auto"/>
+        <w:rPr>
+          <w:rFonts w:ascii="Arial" w:hAnsi="Arial"/>
+          <w:b/>
+          <w:sz w:val="28"/>
+        </w:rPr>
+      </w:pPr>
+    </w:p>
+    <w:p>
+      <w:pPr>
+        <w:widowControl/>
+        <w:spacing w:line="240" w:lineRule="auto"/>
+        <w:rPr>
+          <w:rFonts w:ascii="Arial" w:hAnsi="Arial"/>
+          <w:b/>
+          <w:sz w:val="28"/>
+        </w:rPr>
+      </w:pPr>
+    </w:p>
+    <w:p>
+      <w:pPr>
+        <w:widowControl/>
+        <w:spacing w:line="240" w:lineRule="auto"/>
+        <w:rPr>
+          <w:rFonts w:ascii="Arial" w:hAnsi="Arial"/>
+          <w:b/>
+          <w:sz w:val="28"/>
+        </w:rPr>
+      </w:pPr>
+    </w:p>
+    <w:p>
+      <w:pPr>
+        <w:widowControl/>
+        <w:spacing w:line="240" w:lineRule="auto"/>
+        <w:rPr>
+          <w:rFonts w:ascii="Arial" w:hAnsi="Arial"/>
+          <w:b/>
+          <w:sz w:val="28"/>
+        </w:rPr>
+      </w:pPr>
+    </w:p>
+    <w:p>
+      <w:pPr>
+        <w:widowControl/>
+        <w:spacing w:line="240" w:lineRule="auto"/>
+        <w:rPr>
+          <w:rFonts w:ascii="Arial" w:hAnsi="Arial"/>
+          <w:b/>
+          <w:sz w:val="28"/>
+        </w:rPr>
+      </w:pPr>
+    </w:p>
+    <w:p>
+      <w:pPr>
+        <w:widowControl/>
+        <w:spacing w:line="240" w:lineRule="auto"/>
+        <w:rPr>
+          <w:rFonts w:ascii="Arial" w:hAnsi="Arial"/>
+          <w:b/>
+          <w:sz w:val="28"/>
+        </w:rPr>
+      </w:pPr>
+    </w:p>
+    <w:p>
+      <w:pPr>
+        <w:widowControl/>
+        <w:spacing w:line="240" w:lineRule="auto"/>
+        <w:rPr>
+          <w:rFonts w:ascii="Arial" w:hAnsi="Arial"/>
+          <w:b/>
+          <w:sz w:val="28"/>
+        </w:rPr>
+      </w:pPr>
+    </w:p>
+    <w:p>
+      <w:pPr>
+        <w:widowControl/>
+        <w:spacing w:line="240" w:lineRule="auto"/>
+        <w:rPr>
+          <w:rFonts w:ascii="Arial" w:hAnsi="Arial"/>
+          <w:b/>
+          <w:sz w:val="28"/>
+        </w:rPr>
+      </w:pPr>
+    </w:p>
+    <w:p>
+      <w:pPr>
         <w:pStyle w:val="ListParagraph"/>
         <w:numPr>
           <w:ilvl w:val="0"/>
@@ -3683,6 +3997,7 @@
           <w:sz w:val="24"/>
           <w:szCs w:val="24"/>
         </w:rPr>
+        <w:lastRenderedPageBreak/>
         <w:t>Exercise</w:t>
       </w:r>
       <w:r>
@@ -3785,14 +4100,12 @@
                 <w:rFonts w:asciiTheme="majorBidi" w:hAnsiTheme="majorBidi" w:cstheme="majorBidi"/>
               </w:rPr>
             </w:pPr>
-            <w:proofErr w:type="spellStart"/>
             <w:r>
               <w:rPr>
                 <w:rFonts w:asciiTheme="majorBidi" w:hAnsiTheme="majorBidi" w:cstheme="majorBidi"/>
               </w:rPr>
               <w:t>Int</w:t>
             </w:r>
-            <w:proofErr w:type="spellEnd"/>
           </w:p>
         </w:tc>
         <w:tc>
@@ -4085,15 +4398,7 @@
               <w:ind w:left="72"/>
             </w:pPr>
             <w:r>
-              <w:t xml:space="preserve">Certain milestones the </w:t>
-            </w:r>
-            <w:proofErr w:type="gramStart"/>
-            <w:r>
-              <w:t>patients</w:t>
-            </w:r>
-            <w:proofErr w:type="gramEnd"/>
-            <w:r>
-              <w:t xml:space="preserve"> treatment</w:t>
+              <w:t>Certain milestones the patients treatment</w:t>
             </w:r>
           </w:p>
         </w:tc>
@@ -4359,7 +4664,6 @@
           <w:sz w:val="24"/>
           <w:szCs w:val="24"/>
         </w:rPr>
-        <w:lastRenderedPageBreak/>
         <w:t>Asse</w:t>
       </w:r>
       <w:r>
@@ -4484,14 +4788,12 @@
                 <w:rFonts w:asciiTheme="majorBidi" w:hAnsiTheme="majorBidi" w:cstheme="majorBidi"/>
               </w:rPr>
             </w:pPr>
-            <w:proofErr w:type="spellStart"/>
             <w:r>
               <w:rPr>
                 <w:rFonts w:asciiTheme="majorBidi" w:hAnsiTheme="majorBidi" w:cstheme="majorBidi"/>
               </w:rPr>
               <w:t>Int</w:t>
             </w:r>
-            <w:proofErr w:type="spellEnd"/>
           </w:p>
         </w:tc>
         <w:tc>
@@ -4872,14 +5174,12 @@
                 <w:rFonts w:asciiTheme="majorBidi" w:hAnsiTheme="majorBidi" w:cstheme="majorBidi"/>
               </w:rPr>
             </w:pPr>
-            <w:proofErr w:type="spellStart"/>
             <w:r>
               <w:rPr>
                 <w:rFonts w:asciiTheme="majorBidi" w:hAnsiTheme="majorBidi" w:cstheme="majorBidi"/>
               </w:rPr>
               <w:t>Int</w:t>
             </w:r>
-            <w:proofErr w:type="spellEnd"/>
           </w:p>
         </w:tc>
         <w:tc>
@@ -4986,14 +5286,12 @@
                 <w:rFonts w:asciiTheme="majorBidi" w:hAnsiTheme="majorBidi" w:cstheme="majorBidi"/>
               </w:rPr>
             </w:pPr>
-            <w:proofErr w:type="spellStart"/>
             <w:r>
               <w:rPr>
                 <w:rFonts w:asciiTheme="majorBidi" w:hAnsiTheme="majorBidi" w:cstheme="majorBidi"/>
               </w:rPr>
               <w:t>Int</w:t>
             </w:r>
-            <w:proofErr w:type="spellEnd"/>
           </w:p>
         </w:tc>
         <w:tc>
@@ -5039,7 +5337,6 @@
           <w:szCs w:val="24"/>
         </w:rPr>
       </w:pPr>
-      <w:proofErr w:type="spellStart"/>
       <w:r>
         <w:rPr>
           <w:b/>
@@ -5062,7 +5359,6 @@
         </w:rPr>
         <w:t>Question</w:t>
       </w:r>
-      <w:proofErr w:type="spellEnd"/>
       <w:r>
         <w:rPr>
           <w:b/>
@@ -5235,6 +5531,19 @@
     <w:p>
       <w:pPr>
         <w:pStyle w:val="ListParagraph"/>
+        <w:widowControl/>
+        <w:spacing w:line="240" w:lineRule="auto"/>
+        <w:ind w:left="630"/>
+        <w:rPr>
+          <w:rFonts w:ascii="Arial" w:hAnsi="Arial"/>
+          <w:b/>
+          <w:sz w:val="28"/>
+        </w:rPr>
+      </w:pPr>
+    </w:p>
+    <w:p>
+      <w:pPr>
+        <w:pStyle w:val="ListParagraph"/>
         <w:numPr>
           <w:ilvl w:val="0"/>
           <w:numId w:val="2"/>
@@ -5255,6 +5564,7 @@
           <w:sz w:val="24"/>
           <w:szCs w:val="24"/>
         </w:rPr>
+        <w:lastRenderedPageBreak/>
         <w:t xml:space="preserve">Plan </w:t>
       </w:r>
       <w:r>
@@ -5357,14 +5667,12 @@
                 <w:rFonts w:asciiTheme="majorBidi" w:hAnsiTheme="majorBidi" w:cstheme="majorBidi"/>
               </w:rPr>
             </w:pPr>
-            <w:proofErr w:type="spellStart"/>
             <w:r>
               <w:rPr>
                 <w:rFonts w:asciiTheme="majorBidi" w:hAnsiTheme="majorBidi" w:cstheme="majorBidi"/>
               </w:rPr>
               <w:t>Int</w:t>
             </w:r>
-            <w:proofErr w:type="spellEnd"/>
           </w:p>
         </w:tc>
         <w:tc>
@@ -5657,85 +5965,12 @@
               <w:ind w:left="72"/>
             </w:pPr>
             <w:r>
-              <w:t xml:space="preserve">Certain progress dates for the </w:t>
-            </w:r>
-            <w:proofErr w:type="gramStart"/>
-            <w:r>
-              <w:t>patients</w:t>
-            </w:r>
-            <w:proofErr w:type="gramEnd"/>
-            <w:r>
-              <w:t xml:space="preserve"> treatment </w:t>
+              <w:t xml:space="preserve">Certain progress dates for the patients treatment </w:t>
             </w:r>
           </w:p>
         </w:tc>
       </w:tr>
     </w:tbl>
-    <w:p>
-      <w:pPr>
-        <w:pStyle w:val="ListParagraph"/>
-        <w:widowControl/>
-        <w:spacing w:line="240" w:lineRule="auto"/>
-        <w:ind w:left="630"/>
-        <w:rPr>
-          <w:rFonts w:ascii="Arial" w:hAnsi="Arial"/>
-          <w:b/>
-          <w:sz w:val="28"/>
-        </w:rPr>
-      </w:pPr>
-    </w:p>
-    <w:p>
-      <w:pPr>
-        <w:pStyle w:val="ListParagraph"/>
-        <w:widowControl/>
-        <w:spacing w:line="240" w:lineRule="auto"/>
-        <w:ind w:left="630"/>
-        <w:rPr>
-          <w:rFonts w:ascii="Arial" w:hAnsi="Arial"/>
-          <w:b/>
-          <w:sz w:val="28"/>
-        </w:rPr>
-      </w:pPr>
-    </w:p>
-    <w:p>
-      <w:pPr>
-        <w:pStyle w:val="ListParagraph"/>
-        <w:widowControl/>
-        <w:spacing w:line="240" w:lineRule="auto"/>
-        <w:ind w:left="630"/>
-        <w:rPr>
-          <w:rFonts w:ascii="Arial" w:hAnsi="Arial"/>
-          <w:b/>
-          <w:sz w:val="28"/>
-        </w:rPr>
-      </w:pPr>
-    </w:p>
-    <w:p>
-      <w:pPr>
-        <w:pStyle w:val="ListParagraph"/>
-        <w:widowControl/>
-        <w:spacing w:line="240" w:lineRule="auto"/>
-        <w:ind w:left="630"/>
-        <w:rPr>
-          <w:rFonts w:ascii="Arial" w:hAnsi="Arial"/>
-          <w:b/>
-          <w:sz w:val="28"/>
-        </w:rPr>
-      </w:pPr>
-    </w:p>
-    <w:p>
-      <w:pPr>
-        <w:pStyle w:val="ListParagraph"/>
-        <w:widowControl/>
-        <w:spacing w:line="240" w:lineRule="auto"/>
-        <w:ind w:left="630"/>
-        <w:rPr>
-          <w:rFonts w:ascii="Arial" w:hAnsi="Arial"/>
-          <w:b/>
-          <w:sz w:val="28"/>
-        </w:rPr>
-      </w:pPr>
-    </w:p>
     <w:p>
       <w:pPr>
         <w:pStyle w:val="ListParagraph"/>
@@ -5763,7 +5998,247 @@
           <w:szCs w:val="24"/>
         </w:rPr>
       </w:pPr>
-      <w:proofErr w:type="spellStart"/>
+      <w:r>
+        <w:rPr>
+          <w:b/>
+          <w:bCs/>
+          <w:i/>
+          <w:iCs/>
+          <w:sz w:val="24"/>
+          <w:szCs w:val="24"/>
+        </w:rPr>
+        <w:t xml:space="preserve">DynamicForm </w:t>
+      </w:r>
+      <w:r>
+        <w:rPr>
+          <w:b/>
+          <w:bCs/>
+          <w:sz w:val="24"/>
+          <w:szCs w:val="24"/>
+        </w:rPr>
+        <w:t>class</w:t>
+      </w:r>
+    </w:p>
+    <w:p/>
+    <w:tbl>
+      <w:tblPr>
+        <w:tblStyle w:val="TableGrid"/>
+        <w:tblW w:w="9812" w:type="dxa"/>
+        <w:tblLayout w:type="fixed"/>
+        <w:tblLook w:val="0420" w:firstRow="1" w:lastRow="0" w:firstColumn="0" w:lastColumn="0" w:noHBand="0" w:noVBand="1"/>
+      </w:tblPr>
+      <w:tblGrid>
+        <w:gridCol w:w="2405"/>
+        <w:gridCol w:w="1247"/>
+        <w:gridCol w:w="6160"/>
+      </w:tblGrid>
+      <w:tr>
+        <w:tc>
+          <w:tcPr>
+            <w:tcW w:w="2405" w:type="dxa"/>
+          </w:tcPr>
+          <w:p>
+            <w:pPr>
+              <w:pStyle w:val="BodyText"/>
+              <w:ind w:left="0"/>
+            </w:pPr>
+            <w:r>
+              <w:t xml:space="preserve">Attribute name </w:t>
+            </w:r>
+          </w:p>
+        </w:tc>
+        <w:tc>
+          <w:tcPr>
+            <w:tcW w:w="1247" w:type="dxa"/>
+          </w:tcPr>
+          <w:p>
+            <w:pPr>
+              <w:pStyle w:val="BodyText"/>
+              <w:ind w:left="0"/>
+            </w:pPr>
+            <w:r>
+              <w:t>Type</w:t>
+            </w:r>
+          </w:p>
+        </w:tc>
+        <w:tc>
+          <w:tcPr>
+            <w:tcW w:w="6160" w:type="dxa"/>
+          </w:tcPr>
+          <w:p>
+            <w:pPr>
+              <w:pStyle w:val="BodyText"/>
+              <w:ind w:left="0"/>
+            </w:pPr>
+            <w:r>
+              <w:t>Brief Description</w:t>
+            </w:r>
+          </w:p>
+        </w:tc>
+      </w:tr>
+      <w:tr>
+        <w:tc>
+          <w:tcPr>
+            <w:tcW w:w="2405" w:type="dxa"/>
+          </w:tcPr>
+          <w:p>
+            <w:pPr>
+              <w:pStyle w:val="BodyText"/>
+              <w:ind w:left="0"/>
+            </w:pPr>
+            <w:r>
+              <w:t>Name</w:t>
+            </w:r>
+          </w:p>
+        </w:tc>
+        <w:tc>
+          <w:tcPr>
+            <w:tcW w:w="1247" w:type="dxa"/>
+          </w:tcPr>
+          <w:p>
+            <w:pPr>
+              <w:pStyle w:val="BodyText"/>
+              <w:ind w:left="0"/>
+            </w:pPr>
+            <w:r>
+              <w:t>String</w:t>
+            </w:r>
+          </w:p>
+        </w:tc>
+        <w:tc>
+          <w:tcPr>
+            <w:tcW w:w="6160" w:type="dxa"/>
+          </w:tcPr>
+          <w:p>
+            <w:pPr>
+              <w:pStyle w:val="BodyText"/>
+              <w:ind w:left="0"/>
+            </w:pPr>
+            <w:r>
+              <w:t>Specific name of the dynamic form for identification reasons</w:t>
+            </w:r>
+          </w:p>
+        </w:tc>
+      </w:tr>
+      <w:tr>
+        <w:tc>
+          <w:tcPr>
+            <w:tcW w:w="2405" w:type="dxa"/>
+          </w:tcPr>
+          <w:p>
+            <w:pPr>
+              <w:pStyle w:val="BodyText"/>
+              <w:ind w:left="0"/>
+            </w:pPr>
+            <w:r>
+              <w:t>Classification</w:t>
+            </w:r>
+          </w:p>
+        </w:tc>
+        <w:tc>
+          <w:tcPr>
+            <w:tcW w:w="1247" w:type="dxa"/>
+          </w:tcPr>
+          <w:p>
+            <w:pPr>
+              <w:pStyle w:val="BodyText"/>
+              <w:ind w:left="0"/>
+            </w:pPr>
+            <w:r>
+              <w:t>String</w:t>
+            </w:r>
+          </w:p>
+        </w:tc>
+        <w:tc>
+          <w:tcPr>
+            <w:tcW w:w="6160" w:type="dxa"/>
+          </w:tcPr>
+          <w:p>
+            <w:pPr>
+              <w:pStyle w:val="BodyText"/>
+              <w:ind w:left="0"/>
+            </w:pPr>
+            <w:r>
+              <w:t xml:space="preserve">An identifier pertaining to the </w:t>
+            </w:r>
+            <w:r>
+              <w:t>part of the Self Start system that the dynamic form belongs to</w:t>
+            </w:r>
+          </w:p>
+        </w:tc>
+      </w:tr>
+      <w:tr>
+        <w:tc>
+          <w:tcPr>
+            <w:tcW w:w="2405" w:type="dxa"/>
+          </w:tcPr>
+          <w:p>
+            <w:pPr>
+              <w:pStyle w:val="BodyText"/>
+              <w:ind w:left="0"/>
+            </w:pPr>
+            <w:r>
+              <w:t>Description</w:t>
+            </w:r>
+          </w:p>
+        </w:tc>
+        <w:tc>
+          <w:tcPr>
+            <w:tcW w:w="1247" w:type="dxa"/>
+          </w:tcPr>
+          <w:p>
+            <w:pPr>
+              <w:pStyle w:val="BodyText"/>
+              <w:ind w:left="0"/>
+            </w:pPr>
+            <w:r>
+              <w:t>String</w:t>
+            </w:r>
+          </w:p>
+        </w:tc>
+        <w:tc>
+          <w:tcPr>
+            <w:tcW w:w="6160" w:type="dxa"/>
+          </w:tcPr>
+          <w:p>
+            <w:pPr>
+              <w:pStyle w:val="BodyText"/>
+              <w:ind w:left="0"/>
+            </w:pPr>
+            <w:r>
+              <w:t>Displays some simple information about the form and its field</w:t>
+            </w:r>
+          </w:p>
+        </w:tc>
+      </w:tr>
+    </w:tbl>
+    <w:p>
+      <w:pPr>
+        <w:pStyle w:val="ListParagraph"/>
+        <w:widowControl/>
+        <w:spacing w:line="240" w:lineRule="auto"/>
+        <w:ind w:left="630"/>
+        <w:rPr>
+          <w:rFonts w:ascii="Arial" w:hAnsi="Arial"/>
+          <w:b/>
+          <w:sz w:val="28"/>
+        </w:rPr>
+      </w:pPr>
+    </w:p>
+    <w:p>
+      <w:pPr>
+        <w:pStyle w:val="ListParagraph"/>
+        <w:numPr>
+          <w:ilvl w:val="0"/>
+          <w:numId w:val="2"/>
+        </w:numPr>
+        <w:rPr>
+          <w:b/>
+          <w:bCs/>
+          <w:sz w:val="24"/>
+          <w:szCs w:val="24"/>
+        </w:rPr>
+      </w:pPr>
       <w:r>
         <w:rPr>
           <w:b/>
@@ -5775,7 +6250,17 @@
         </w:rPr>
         <w:t>DynamicForm</w:t>
       </w:r>
-      <w:proofErr w:type="spellEnd"/>
+      <w:r>
+        <w:rPr>
+          <w:b/>
+          <w:bCs/>
+          <w:i/>
+          <w:iCs/>
+          <w:sz w:val="24"/>
+          <w:szCs w:val="24"/>
+        </w:rPr>
+        <w:t>Question</w:t>
+      </w:r>
       <w:r>
         <w:rPr>
           <w:b/>
@@ -5865,7 +6350,7 @@
               <w:ind w:left="0"/>
             </w:pPr>
             <w:r>
-              <w:t>Name</w:t>
+              <w:t>Question</w:t>
             </w:r>
           </w:p>
         </w:tc>
@@ -5893,7 +6378,7 @@
               <w:ind w:left="0"/>
             </w:pPr>
             <w:r>
-              <w:t>Specific name of the dynamic form for identification reasons</w:t>
+              <w:t>The specific question to the dynamic form it exists within.</w:t>
             </w:r>
           </w:p>
         </w:tc>
@@ -5909,7 +6394,7 @@
               <w:ind w:left="0"/>
             </w:pPr>
             <w:r>
-              <w:t>Classification</w:t>
+              <w:t>Answer</w:t>
             </w:r>
           </w:p>
         </w:tc>
@@ -5937,54 +6422,7 @@
               <w:ind w:left="0"/>
             </w:pPr>
             <w:r>
-              <w:t xml:space="preserve">An identifier pertaining to the </w:t>
-            </w:r>
-            <w:r>
-              <w:t>part of the Self Start system that the dynamic form belongs to</w:t>
-            </w:r>
-          </w:p>
-        </w:tc>
-      </w:tr>
-      <w:tr>
-        <w:tc>
-          <w:tcPr>
-            <w:tcW w:w="2405" w:type="dxa"/>
-          </w:tcPr>
-          <w:p>
-            <w:pPr>
-              <w:pStyle w:val="BodyText"/>
-              <w:ind w:left="0"/>
-            </w:pPr>
-            <w:r>
-              <w:t>Description</w:t>
-            </w:r>
-          </w:p>
-        </w:tc>
-        <w:tc>
-          <w:tcPr>
-            <w:tcW w:w="1247" w:type="dxa"/>
-          </w:tcPr>
-          <w:p>
-            <w:pPr>
-              <w:pStyle w:val="BodyText"/>
-              <w:ind w:left="0"/>
-            </w:pPr>
-            <w:r>
-              <w:t>String</w:t>
-            </w:r>
-          </w:p>
-        </w:tc>
-        <w:tc>
-          <w:tcPr>
-            <w:tcW w:w="6160" w:type="dxa"/>
-          </w:tcPr>
-          <w:p>
-            <w:pPr>
-              <w:pStyle w:val="BodyText"/>
-              <w:ind w:left="0"/>
-            </w:pPr>
-            <w:r>
-              <w:t>Displays some simple information about the form and its field</w:t>
+              <w:t>The users answer to the dynamic form question</w:t>
             </w:r>
           </w:p>
         </w:tc>
@@ -6006,213 +6444,16 @@
     <w:p>
       <w:pPr>
         <w:pStyle w:val="ListParagraph"/>
-        <w:numPr>
-          <w:ilvl w:val="0"/>
-          <w:numId w:val="2"/>
-        </w:numPr>
+        <w:widowControl/>
+        <w:spacing w:line="240" w:lineRule="auto"/>
+        <w:ind w:left="630"/>
         <w:rPr>
+          <w:rFonts w:ascii="Arial" w:hAnsi="Arial"/>
           <w:b/>
-          <w:bCs/>
-          <w:sz w:val="24"/>
-          <w:szCs w:val="24"/>
+          <w:sz w:val="28"/>
         </w:rPr>
       </w:pPr>
-      <w:proofErr w:type="spellStart"/>
-      <w:r>
-        <w:rPr>
-          <w:b/>
-          <w:bCs/>
-          <w:i/>
-          <w:iCs/>
-          <w:sz w:val="24"/>
-          <w:szCs w:val="24"/>
-        </w:rPr>
-        <w:t>DynamicForm</w:t>
-      </w:r>
-      <w:r>
-        <w:rPr>
-          <w:b/>
-          <w:bCs/>
-          <w:i/>
-          <w:iCs/>
-          <w:sz w:val="24"/>
-          <w:szCs w:val="24"/>
-        </w:rPr>
-        <w:t>Question</w:t>
-      </w:r>
-      <w:proofErr w:type="spellEnd"/>
-      <w:r>
-        <w:rPr>
-          <w:b/>
-          <w:bCs/>
-          <w:i/>
-          <w:iCs/>
-          <w:sz w:val="24"/>
-          <w:szCs w:val="24"/>
-        </w:rPr>
-        <w:t xml:space="preserve"> </w:t>
-      </w:r>
-      <w:r>
-        <w:rPr>
-          <w:b/>
-          <w:bCs/>
-          <w:sz w:val="24"/>
-          <w:szCs w:val="24"/>
-        </w:rPr>
-        <w:t>class</w:t>
-      </w:r>
     </w:p>
-    <w:p/>
-    <w:tbl>
-      <w:tblPr>
-        <w:tblStyle w:val="TableGrid"/>
-        <w:tblW w:w="9812" w:type="dxa"/>
-        <w:tblLayout w:type="fixed"/>
-        <w:tblLook w:val="0420" w:firstRow="1" w:lastRow="0" w:firstColumn="0" w:lastColumn="0" w:noHBand="0" w:noVBand="1"/>
-      </w:tblPr>
-      <w:tblGrid>
-        <w:gridCol w:w="2405"/>
-        <w:gridCol w:w="1247"/>
-        <w:gridCol w:w="6160"/>
-      </w:tblGrid>
-      <w:tr>
-        <w:tc>
-          <w:tcPr>
-            <w:tcW w:w="2405" w:type="dxa"/>
-          </w:tcPr>
-          <w:p>
-            <w:pPr>
-              <w:pStyle w:val="BodyText"/>
-              <w:ind w:left="0"/>
-            </w:pPr>
-            <w:r>
-              <w:t xml:space="preserve">Attribute name </w:t>
-            </w:r>
-          </w:p>
-        </w:tc>
-        <w:tc>
-          <w:tcPr>
-            <w:tcW w:w="1247" w:type="dxa"/>
-          </w:tcPr>
-          <w:p>
-            <w:pPr>
-              <w:pStyle w:val="BodyText"/>
-              <w:ind w:left="0"/>
-            </w:pPr>
-            <w:r>
-              <w:t>Type</w:t>
-            </w:r>
-          </w:p>
-        </w:tc>
-        <w:tc>
-          <w:tcPr>
-            <w:tcW w:w="6160" w:type="dxa"/>
-          </w:tcPr>
-          <w:p>
-            <w:pPr>
-              <w:pStyle w:val="BodyText"/>
-              <w:ind w:left="0"/>
-            </w:pPr>
-            <w:r>
-              <w:t>Brief Description</w:t>
-            </w:r>
-          </w:p>
-        </w:tc>
-      </w:tr>
-      <w:tr>
-        <w:tc>
-          <w:tcPr>
-            <w:tcW w:w="2405" w:type="dxa"/>
-          </w:tcPr>
-          <w:p>
-            <w:pPr>
-              <w:pStyle w:val="BodyText"/>
-              <w:ind w:left="0"/>
-            </w:pPr>
-            <w:r>
-              <w:t>Question</w:t>
-            </w:r>
-          </w:p>
-        </w:tc>
-        <w:tc>
-          <w:tcPr>
-            <w:tcW w:w="1247" w:type="dxa"/>
-          </w:tcPr>
-          <w:p>
-            <w:pPr>
-              <w:pStyle w:val="BodyText"/>
-              <w:ind w:left="0"/>
-            </w:pPr>
-            <w:r>
-              <w:t>String</w:t>
-            </w:r>
-          </w:p>
-        </w:tc>
-        <w:tc>
-          <w:tcPr>
-            <w:tcW w:w="6160" w:type="dxa"/>
-          </w:tcPr>
-          <w:p>
-            <w:pPr>
-              <w:pStyle w:val="BodyText"/>
-              <w:ind w:left="0"/>
-            </w:pPr>
-            <w:r>
-              <w:t>The specific question to the dynamic form it exists within.</w:t>
-            </w:r>
-          </w:p>
-        </w:tc>
-      </w:tr>
-      <w:tr>
-        <w:tc>
-          <w:tcPr>
-            <w:tcW w:w="2405" w:type="dxa"/>
-          </w:tcPr>
-          <w:p>
-            <w:pPr>
-              <w:pStyle w:val="BodyText"/>
-              <w:ind w:left="0"/>
-            </w:pPr>
-            <w:r>
-              <w:t>Answer</w:t>
-            </w:r>
-          </w:p>
-        </w:tc>
-        <w:tc>
-          <w:tcPr>
-            <w:tcW w:w="1247" w:type="dxa"/>
-          </w:tcPr>
-          <w:p>
-            <w:pPr>
-              <w:pStyle w:val="BodyText"/>
-              <w:ind w:left="0"/>
-            </w:pPr>
-            <w:r>
-              <w:t>String</w:t>
-            </w:r>
-          </w:p>
-        </w:tc>
-        <w:tc>
-          <w:tcPr>
-            <w:tcW w:w="6160" w:type="dxa"/>
-          </w:tcPr>
-          <w:p>
-            <w:pPr>
-              <w:pStyle w:val="BodyText"/>
-              <w:ind w:left="0"/>
-            </w:pPr>
-            <w:r>
-              <w:t>The users answer to the dynamic form</w:t>
-            </w:r>
-            <w:bookmarkStart w:id="7" w:name="_GoBack"/>
-            <w:bookmarkEnd w:id="7"/>
-            <w:r>
-              <w:t xml:space="preserve"> question</w:t>
-            </w:r>
-          </w:p>
-        </w:tc>
-      </w:tr>
-    </w:tbl>
     <w:p>
       <w:pPr>
         <w:pStyle w:val="ListParagraph"/>
@@ -6241,22 +6482,231 @@
     </w:p>
     <w:p>
       <w:pPr>
+        <w:pStyle w:val="ListParagraph"/>
+        <w:widowControl/>
+        <w:spacing w:line="240" w:lineRule="auto"/>
+        <w:ind w:left="630"/>
+        <w:rPr>
+          <w:rFonts w:ascii="Arial" w:hAnsi="Arial"/>
+          <w:b/>
+          <w:sz w:val="28"/>
+        </w:rPr>
+      </w:pPr>
+    </w:p>
+    <w:p>
+      <w:pPr>
+        <w:pStyle w:val="ListParagraph"/>
+        <w:widowControl/>
+        <w:spacing w:line="240" w:lineRule="auto"/>
+        <w:ind w:left="630"/>
+        <w:rPr>
+          <w:rFonts w:ascii="Arial" w:hAnsi="Arial"/>
+          <w:b/>
+          <w:sz w:val="28"/>
+        </w:rPr>
+      </w:pPr>
+    </w:p>
+    <w:p>
+      <w:pPr>
+        <w:pStyle w:val="ListParagraph"/>
+        <w:widowControl/>
+        <w:spacing w:line="240" w:lineRule="auto"/>
+        <w:ind w:left="630"/>
+        <w:rPr>
+          <w:rFonts w:ascii="Arial" w:hAnsi="Arial"/>
+          <w:b/>
+          <w:sz w:val="28"/>
+        </w:rPr>
+      </w:pPr>
+    </w:p>
+    <w:p>
+      <w:pPr>
+        <w:pStyle w:val="ListParagraph"/>
+        <w:widowControl/>
+        <w:spacing w:line="240" w:lineRule="auto"/>
+        <w:ind w:left="630"/>
+        <w:rPr>
+          <w:rFonts w:ascii="Arial" w:hAnsi="Arial"/>
+          <w:b/>
+          <w:sz w:val="28"/>
+        </w:rPr>
+      </w:pPr>
+    </w:p>
+    <w:p>
+      <w:pPr>
+        <w:pStyle w:val="ListParagraph"/>
+        <w:widowControl/>
+        <w:spacing w:line="240" w:lineRule="auto"/>
+        <w:ind w:left="630"/>
+        <w:rPr>
+          <w:rFonts w:ascii="Arial" w:hAnsi="Arial"/>
+          <w:b/>
+          <w:sz w:val="28"/>
+        </w:rPr>
+      </w:pPr>
+    </w:p>
+    <w:p>
+      <w:pPr>
+        <w:pStyle w:val="ListParagraph"/>
+        <w:widowControl/>
+        <w:spacing w:line="240" w:lineRule="auto"/>
+        <w:ind w:left="630"/>
+        <w:rPr>
+          <w:rFonts w:ascii="Arial" w:hAnsi="Arial"/>
+          <w:b/>
+          <w:sz w:val="28"/>
+        </w:rPr>
+      </w:pPr>
+    </w:p>
+    <w:p>
+      <w:pPr>
+        <w:pStyle w:val="ListParagraph"/>
+        <w:widowControl/>
+        <w:spacing w:line="240" w:lineRule="auto"/>
+        <w:ind w:left="630"/>
+        <w:rPr>
+          <w:rFonts w:ascii="Arial" w:hAnsi="Arial"/>
+          <w:b/>
+          <w:sz w:val="28"/>
+        </w:rPr>
+      </w:pPr>
+    </w:p>
+    <w:p>
+      <w:pPr>
+        <w:pStyle w:val="ListParagraph"/>
+        <w:widowControl/>
+        <w:spacing w:line="240" w:lineRule="auto"/>
+        <w:ind w:left="630"/>
+        <w:rPr>
+          <w:rFonts w:ascii="Arial" w:hAnsi="Arial"/>
+          <w:b/>
+          <w:sz w:val="28"/>
+        </w:rPr>
+      </w:pPr>
+    </w:p>
+    <w:p>
+      <w:pPr>
+        <w:pStyle w:val="ListParagraph"/>
+        <w:widowControl/>
+        <w:spacing w:line="240" w:lineRule="auto"/>
+        <w:ind w:left="630"/>
+        <w:rPr>
+          <w:rFonts w:ascii="Arial" w:hAnsi="Arial"/>
+          <w:b/>
+          <w:sz w:val="28"/>
+        </w:rPr>
+      </w:pPr>
+    </w:p>
+    <w:p>
+      <w:pPr>
+        <w:widowControl/>
+        <w:spacing w:line="240" w:lineRule="auto"/>
+        <w:rPr>
+          <w:rFonts w:ascii="Arial" w:hAnsi="Arial"/>
+          <w:b/>
+          <w:sz w:val="28"/>
+        </w:rPr>
+      </w:pPr>
+    </w:p>
+    <w:p>
+      <w:pPr>
         <w:pStyle w:val="Heading1"/>
       </w:pPr>
       <w:bookmarkStart w:id="8" w:name="_Toc435750987"/>
       <w:r>
+        <w:lastRenderedPageBreak/>
         <w:t>Entity Class Diagram</w:t>
       </w:r>
       <w:bookmarkEnd w:id="8"/>
     </w:p>
     <w:p/>
-    <w:p/>
+    <w:p>
+      <w:r>
+        <w:rPr>
+          <w:noProof/>
+        </w:rPr>
+        <w:drawing>
+          <wp:anchor distT="0" distB="0" distL="114300" distR="114300" simplePos="0" relativeHeight="251658240" behindDoc="1" locked="0" layoutInCell="1" allowOverlap="1">
+            <wp:simplePos x="0" y="0"/>
+            <wp:positionH relativeFrom="margin">
+              <wp:align>center</wp:align>
+            </wp:positionH>
+            <wp:positionV relativeFrom="paragraph">
+              <wp:posOffset>219710</wp:posOffset>
+            </wp:positionV>
+            <wp:extent cx="7242175" cy="3177540"/>
+            <wp:effectExtent l="0" t="6032" r="0" b="0"/>
+            <wp:wrapTight wrapText="bothSides">
+              <wp:wrapPolygon edited="0">
+                <wp:start x="21604" y="-358"/>
+                <wp:lineTo x="14323" y="-265"/>
+                <wp:lineTo x="10680" y="-348"/>
+                <wp:lineTo x="670" y="-189"/>
+                <wp:lineTo x="-6" y="10007"/>
+                <wp:lineTo x="-3" y="10136"/>
+                <wp:lineTo x="-6" y="19862"/>
+                <wp:lineTo x="-3" y="19991"/>
+                <wp:lineTo x="38" y="21802"/>
+                <wp:lineTo x="5727" y="21770"/>
+                <wp:lineTo x="6647" y="22179"/>
+                <wp:lineTo x="11198" y="22153"/>
+                <wp:lineTo x="18475" y="21931"/>
+                <wp:lineTo x="22107" y="21497"/>
+                <wp:lineTo x="21645" y="1452"/>
+                <wp:lineTo x="21604" y="-358"/>
+              </wp:wrapPolygon>
+            </wp:wrapTight>
+            <wp:docPr id="1" name="Picture 1"/>
+            <wp:cNvGraphicFramePr>
+              <a:graphicFrameLocks xmlns:a="http://schemas.openxmlformats.org/drawingml/2006/main" noChangeAspect="1"/>
+            </wp:cNvGraphicFramePr>
+            <a:graphic xmlns:a="http://schemas.openxmlformats.org/drawingml/2006/main">
+              <a:graphicData uri="http://schemas.openxmlformats.org/drawingml/2006/picture">
+                <pic:pic xmlns:pic="http://schemas.openxmlformats.org/drawingml/2006/picture">
+                  <pic:nvPicPr>
+                    <pic:cNvPr id="1" name="Capture.PNG"/>
+                    <pic:cNvPicPr/>
+                  </pic:nvPicPr>
+                  <pic:blipFill>
+                    <a:blip r:embed="rId10">
+                      <a:extLst>
+                        <a:ext uri="{28A0092B-C50C-407E-A947-70E740481C1C}">
+                          <a14:useLocalDpi xmlns:a14="http://schemas.microsoft.com/office/drawing/2010/main" val="0"/>
+                        </a:ext>
+                      </a:extLst>
+                    </a:blip>
+                    <a:stretch>
+                      <a:fillRect/>
+                    </a:stretch>
+                  </pic:blipFill>
+                  <pic:spPr>
+                    <a:xfrm>
+                      <a:off x="0" y="0"/>
+                      <a:ext cx="7242175" cy="3177540"/>
+                    </a:xfrm>
+                    <a:prstGeom prst="rect">
+                      <a:avLst/>
+                    </a:prstGeom>
+                  </pic:spPr>
+                </pic:pic>
+              </a:graphicData>
+            </a:graphic>
+            <wp14:sizeRelH relativeFrom="margin">
+              <wp14:pctWidth>0</wp14:pctWidth>
+            </wp14:sizeRelH>
+            <wp14:sizeRelV relativeFrom="margin">
+              <wp14:pctHeight>0</wp14:pctHeight>
+            </wp14:sizeRelV>
+          </wp:anchor>
+        </w:drawing>
+      </w:r>
+    </w:p>
     <w:p/>
     <w:sectPr>
-      <w:headerReference w:type="default" r:id="rId14"/>
-      <w:footerReference w:type="default" r:id="rId15"/>
-      <w:headerReference w:type="first" r:id="rId16"/>
-      <w:footerReference w:type="first" r:id="rId17"/>
+      <w:headerReference w:type="default" r:id="rId11"/>
+      <w:footerReference w:type="default" r:id="rId12"/>
+      <w:headerReference w:type="first" r:id="rId13"/>
+      <w:footerReference w:type="first" r:id="rId14"/>
       <w:pgSz w:w="12240" w:h="15840" w:code="1"/>
       <w:pgMar w:top="1440" w:right="1440" w:bottom="1440" w:left="1440" w:header="720" w:footer="720" w:gutter="0"/>
       <w:cols w:space="720"/>
@@ -6329,26 +6779,6 @@
 </file>
 
 <file path=word/footer2.xml><?xml version="1.0" encoding="utf-8"?>
-<w:ftr xmlns:wpc="http://schemas.microsoft.com/office/word/2010/wordprocessingCanvas" xmlns:cx="http://schemas.microsoft.com/office/drawing/2014/chartex" xmlns:cx1="http://schemas.microsoft.com/office/drawing/2015/9/8/chartex" xmlns:cx2="http://schemas.microsoft.com/office/drawing/2015/10/21/chartex" xmlns:cx3="http://schemas.microsoft.com/office/drawing/2016/5/9/chartex" xmlns:cx4="http://schemas.microsoft.com/office/drawing/2016/5/10/chartex" xmlns:cx5="http://schemas.microsoft.com/office/drawing/2016/5/11/chartex" xmlns:mc="http://schemas.openxmlformats.org/markup-compatibility/2006" xmlns:o="urn:schemas-microsoft-com:office:office" xmlns:r="http://schemas.openxmlformats.org/officeDocument/2006/relationships" xmlns:m="http://schemas.openxmlformats.org/officeDocument/2006/math" xmlns:v="urn:schemas-microsoft-com:vml" xmlns:wp14="http://schemas.microsoft.com/office/word/2010/wordprocessingDrawing" xmlns:wp="http://schemas.openxmlformats.org/drawingml/2006/wordprocessingDrawing" xmlns:w10="urn:schemas-microsoft-com:office:word" xmlns:w="http://schemas.openxmlformats.org/wordprocessingml/2006/main" xmlns:w14="http://schemas.microsoft.com/office/word/2010/wordml" xmlns:w15="http://schemas.microsoft.com/office/word/2012/wordml" xmlns:w16se="http://schemas.microsoft.com/office/word/2015/wordml/symex" xmlns:wpg="http://schemas.microsoft.com/office/word/2010/wordprocessingGroup" xmlns:wpi="http://schemas.microsoft.com/office/word/2010/wordprocessingInk" xmlns:wne="http://schemas.microsoft.com/office/word/2006/wordml" xmlns:wps="http://schemas.microsoft.com/office/word/2010/wordprocessingShape" mc:Ignorable="w14 w15 w16se wp14">
-  <w:p>
-    <w:pPr>
-      <w:pStyle w:val="Footer"/>
-    </w:pPr>
-  </w:p>
-</w:ftr>
-</file>
-
-<file path=word/footer3.xml><?xml version="1.0" encoding="utf-8"?>
-<w:ftr xmlns:wpc="http://schemas.microsoft.com/office/word/2010/wordprocessingCanvas" xmlns:cx="http://schemas.microsoft.com/office/drawing/2014/chartex" xmlns:cx1="http://schemas.microsoft.com/office/drawing/2015/9/8/chartex" xmlns:cx2="http://schemas.microsoft.com/office/drawing/2015/10/21/chartex" xmlns:cx3="http://schemas.microsoft.com/office/drawing/2016/5/9/chartex" xmlns:cx4="http://schemas.microsoft.com/office/drawing/2016/5/10/chartex" xmlns:cx5="http://schemas.microsoft.com/office/drawing/2016/5/11/chartex" xmlns:mc="http://schemas.openxmlformats.org/markup-compatibility/2006" xmlns:o="urn:schemas-microsoft-com:office:office" xmlns:r="http://schemas.openxmlformats.org/officeDocument/2006/relationships" xmlns:m="http://schemas.openxmlformats.org/officeDocument/2006/math" xmlns:v="urn:schemas-microsoft-com:vml" xmlns:wp14="http://schemas.microsoft.com/office/word/2010/wordprocessingDrawing" xmlns:wp="http://schemas.openxmlformats.org/drawingml/2006/wordprocessingDrawing" xmlns:w10="urn:schemas-microsoft-com:office:word" xmlns:w="http://schemas.openxmlformats.org/wordprocessingml/2006/main" xmlns:w14="http://schemas.microsoft.com/office/word/2010/wordml" xmlns:w15="http://schemas.microsoft.com/office/word/2012/wordml" xmlns:w16se="http://schemas.microsoft.com/office/word/2015/wordml/symex" xmlns:wpg="http://schemas.microsoft.com/office/word/2010/wordprocessingGroup" xmlns:wpi="http://schemas.microsoft.com/office/word/2010/wordprocessingInk" xmlns:wne="http://schemas.microsoft.com/office/word/2006/wordml" xmlns:wps="http://schemas.microsoft.com/office/word/2010/wordprocessingShape" mc:Ignorable="w14 w15 w16se wp14">
-  <w:p>
-    <w:pPr>
-      <w:pStyle w:val="Footer"/>
-    </w:pPr>
-  </w:p>
-</w:ftr>
-</file>
-
-<file path=word/footer4.xml><?xml version="1.0" encoding="utf-8"?>
 <w:ftr xmlns:wpc="http://schemas.microsoft.com/office/word/2010/wordprocessingCanvas" xmlns:cx="http://schemas.microsoft.com/office/drawing/2014/chartex" xmlns:cx1="http://schemas.microsoft.com/office/drawing/2015/9/8/chartex" xmlns:cx2="http://schemas.microsoft.com/office/drawing/2015/10/21/chartex" xmlns:cx3="http://schemas.microsoft.com/office/drawing/2016/5/9/chartex" xmlns:cx4="http://schemas.microsoft.com/office/drawing/2016/5/10/chartex" xmlns:cx5="http://schemas.microsoft.com/office/drawing/2016/5/11/chartex" xmlns:mc="http://schemas.openxmlformats.org/markup-compatibility/2006" xmlns:o="urn:schemas-microsoft-com:office:office" xmlns:r="http://schemas.openxmlformats.org/officeDocument/2006/relationships" xmlns:m="http://schemas.openxmlformats.org/officeDocument/2006/math" xmlns:v="urn:schemas-microsoft-com:vml" xmlns:wp14="http://schemas.microsoft.com/office/word/2010/wordprocessingDrawing" xmlns:wp="http://schemas.openxmlformats.org/drawingml/2006/wordprocessingDrawing" xmlns:w10="urn:schemas-microsoft-com:office:word" xmlns:w="http://schemas.openxmlformats.org/wordprocessingml/2006/main" xmlns:w14="http://schemas.microsoft.com/office/word/2010/wordml" xmlns:w15="http://schemas.microsoft.com/office/word/2012/wordml" xmlns:w16se="http://schemas.microsoft.com/office/word/2015/wordml/symex" xmlns:wpg="http://schemas.microsoft.com/office/word/2010/wordprocessingGroup" xmlns:wpi="http://schemas.microsoft.com/office/word/2010/wordprocessingInk" xmlns:wne="http://schemas.microsoft.com/office/word/2006/wordml" xmlns:wps="http://schemas.microsoft.com/office/word/2010/wordprocessingShape" mc:Ignorable="w14 w15 w16se wp14">
   <w:tbl>
     <w:tblPr>
@@ -6411,7 +6841,7 @@
               <w:i/>
               <w:iCs/>
             </w:rPr>
-            <w:t>your name</w:t>
+            <w:t>Andrew Black</w:t>
           </w:r>
           <w:r>
             <w:t>, 2017</w:t>
@@ -6458,7 +6888,7 @@
               <w:rStyle w:val="PageNumber"/>
               <w:noProof/>
             </w:rPr>
-            <w:t>8</w:t>
+            <w:t>2</w:t>
           </w:r>
           <w:r>
             <w:rPr>
@@ -6478,7 +6908,7 @@
 </w:ftr>
 </file>
 
-<file path=word/footer5.xml><?xml version="1.0" encoding="utf-8"?>
+<file path=word/footer3.xml><?xml version="1.0" encoding="utf-8"?>
 <w:ftr xmlns:wpc="http://schemas.microsoft.com/office/word/2010/wordprocessingCanvas" xmlns:cx="http://schemas.microsoft.com/office/drawing/2014/chartex" xmlns:cx1="http://schemas.microsoft.com/office/drawing/2015/9/8/chartex" xmlns:cx2="http://schemas.microsoft.com/office/drawing/2015/10/21/chartex" xmlns:cx3="http://schemas.microsoft.com/office/drawing/2016/5/9/chartex" xmlns:cx4="http://schemas.microsoft.com/office/drawing/2016/5/10/chartex" xmlns:cx5="http://schemas.microsoft.com/office/drawing/2016/5/11/chartex" xmlns:mc="http://schemas.openxmlformats.org/markup-compatibility/2006" xmlns:o="urn:schemas-microsoft-com:office:office" xmlns:r="http://schemas.openxmlformats.org/officeDocument/2006/relationships" xmlns:m="http://schemas.openxmlformats.org/officeDocument/2006/math" xmlns:v="urn:schemas-microsoft-com:vml" xmlns:wp14="http://schemas.microsoft.com/office/word/2010/wordprocessingDrawing" xmlns:wp="http://schemas.openxmlformats.org/drawingml/2006/wordprocessingDrawing" xmlns:w10="urn:schemas-microsoft-com:office:word" xmlns:w="http://schemas.openxmlformats.org/wordprocessingml/2006/main" xmlns:w14="http://schemas.microsoft.com/office/word/2010/wordml" xmlns:w15="http://schemas.microsoft.com/office/word/2012/wordml" xmlns:w16se="http://schemas.microsoft.com/office/word/2015/wordml/symex" xmlns:wpg="http://schemas.microsoft.com/office/word/2010/wordprocessingGroup" xmlns:wpi="http://schemas.microsoft.com/office/word/2010/wordprocessingInk" xmlns:wne="http://schemas.microsoft.com/office/word/2006/wordml" xmlns:wps="http://schemas.microsoft.com/office/word/2010/wordprocessingShape" mc:Ignorable="w14 w15 w16se wp14">
   <w:p>
     <w:pPr>
@@ -6514,16 +6944,6 @@
 </file>
 
 <file path=word/header1.xml><?xml version="1.0" encoding="utf-8"?>
-<w:hdr xmlns:wpc="http://schemas.microsoft.com/office/word/2010/wordprocessingCanvas" xmlns:cx="http://schemas.microsoft.com/office/drawing/2014/chartex" xmlns:cx1="http://schemas.microsoft.com/office/drawing/2015/9/8/chartex" xmlns:cx2="http://schemas.microsoft.com/office/drawing/2015/10/21/chartex" xmlns:cx3="http://schemas.microsoft.com/office/drawing/2016/5/9/chartex" xmlns:cx4="http://schemas.microsoft.com/office/drawing/2016/5/10/chartex" xmlns:cx5="http://schemas.microsoft.com/office/drawing/2016/5/11/chartex" xmlns:mc="http://schemas.openxmlformats.org/markup-compatibility/2006" xmlns:o="urn:schemas-microsoft-com:office:office" xmlns:r="http://schemas.openxmlformats.org/officeDocument/2006/relationships" xmlns:m="http://schemas.openxmlformats.org/officeDocument/2006/math" xmlns:v="urn:schemas-microsoft-com:vml" xmlns:wp14="http://schemas.microsoft.com/office/word/2010/wordprocessingDrawing" xmlns:wp="http://schemas.openxmlformats.org/drawingml/2006/wordprocessingDrawing" xmlns:w10="urn:schemas-microsoft-com:office:word" xmlns:w="http://schemas.openxmlformats.org/wordprocessingml/2006/main" xmlns:w14="http://schemas.microsoft.com/office/word/2010/wordml" xmlns:w15="http://schemas.microsoft.com/office/word/2012/wordml" xmlns:w16se="http://schemas.microsoft.com/office/word/2015/wordml/symex" xmlns:wpg="http://schemas.microsoft.com/office/word/2010/wordprocessingGroup" xmlns:wpi="http://schemas.microsoft.com/office/word/2010/wordprocessingInk" xmlns:wne="http://schemas.microsoft.com/office/word/2006/wordml" xmlns:wps="http://schemas.microsoft.com/office/word/2010/wordprocessingShape" mc:Ignorable="w14 w15 w16se wp14">
-  <w:p>
-    <w:pPr>
-      <w:pStyle w:val="Header"/>
-    </w:pPr>
-  </w:p>
-</w:hdr>
-</file>
-
-<file path=word/header2.xml><?xml version="1.0" encoding="utf-8"?>
 <w:hdr xmlns:wpc="http://schemas.microsoft.com/office/word/2010/wordprocessingCanvas" xmlns:cx="http://schemas.microsoft.com/office/drawing/2014/chartex" xmlns:cx1="http://schemas.microsoft.com/office/drawing/2015/9/8/chartex" xmlns:cx2="http://schemas.microsoft.com/office/drawing/2015/10/21/chartex" xmlns:cx3="http://schemas.microsoft.com/office/drawing/2016/5/9/chartex" xmlns:cx4="http://schemas.microsoft.com/office/drawing/2016/5/10/chartex" xmlns:cx5="http://schemas.microsoft.com/office/drawing/2016/5/11/chartex" xmlns:mc="http://schemas.openxmlformats.org/markup-compatibility/2006" xmlns:o="urn:schemas-microsoft-com:office:office" xmlns:r="http://schemas.openxmlformats.org/officeDocument/2006/relationships" xmlns:m="http://schemas.openxmlformats.org/officeDocument/2006/math" xmlns:v="urn:schemas-microsoft-com:vml" xmlns:wp14="http://schemas.microsoft.com/office/word/2010/wordprocessingDrawing" xmlns:wp="http://schemas.openxmlformats.org/drawingml/2006/wordprocessingDrawing" xmlns:w10="urn:schemas-microsoft-com:office:word" xmlns:w="http://schemas.openxmlformats.org/wordprocessingml/2006/main" xmlns:w14="http://schemas.microsoft.com/office/word/2010/wordml" xmlns:w15="http://schemas.microsoft.com/office/word/2012/wordml" xmlns:w16se="http://schemas.microsoft.com/office/word/2015/wordml/symex" xmlns:wpg="http://schemas.microsoft.com/office/word/2010/wordprocessingGroup" xmlns:wpi="http://schemas.microsoft.com/office/word/2010/wordprocessingInk" xmlns:wne="http://schemas.microsoft.com/office/word/2006/wordml" xmlns:wps="http://schemas.microsoft.com/office/word/2010/wordprocessingShape" mc:Ignorable="w14 w15 w16se wp14">
   <w:p>
     <w:pPr>
@@ -6582,17 +7002,7 @@
 </w:hdr>
 </file>
 
-<file path=word/header3.xml><?xml version="1.0" encoding="utf-8"?>
-<w:hdr xmlns:wpc="http://schemas.microsoft.com/office/word/2010/wordprocessingCanvas" xmlns:cx="http://schemas.microsoft.com/office/drawing/2014/chartex" xmlns:cx1="http://schemas.microsoft.com/office/drawing/2015/9/8/chartex" xmlns:cx2="http://schemas.microsoft.com/office/drawing/2015/10/21/chartex" xmlns:cx3="http://schemas.microsoft.com/office/drawing/2016/5/9/chartex" xmlns:cx4="http://schemas.microsoft.com/office/drawing/2016/5/10/chartex" xmlns:cx5="http://schemas.microsoft.com/office/drawing/2016/5/11/chartex" xmlns:mc="http://schemas.openxmlformats.org/markup-compatibility/2006" xmlns:o="urn:schemas-microsoft-com:office:office" xmlns:r="http://schemas.openxmlformats.org/officeDocument/2006/relationships" xmlns:m="http://schemas.openxmlformats.org/officeDocument/2006/math" xmlns:v="urn:schemas-microsoft-com:vml" xmlns:wp14="http://schemas.microsoft.com/office/word/2010/wordprocessingDrawing" xmlns:wp="http://schemas.openxmlformats.org/drawingml/2006/wordprocessingDrawing" xmlns:w10="urn:schemas-microsoft-com:office:word" xmlns:w="http://schemas.openxmlformats.org/wordprocessingml/2006/main" xmlns:w14="http://schemas.microsoft.com/office/word/2010/wordml" xmlns:w15="http://schemas.microsoft.com/office/word/2012/wordml" xmlns:w16se="http://schemas.microsoft.com/office/word/2015/wordml/symex" xmlns:wpg="http://schemas.microsoft.com/office/word/2010/wordprocessingGroup" xmlns:wpi="http://schemas.microsoft.com/office/word/2010/wordprocessingInk" xmlns:wne="http://schemas.microsoft.com/office/word/2006/wordml" xmlns:wps="http://schemas.microsoft.com/office/word/2010/wordprocessingShape" mc:Ignorable="w14 w15 w16se wp14">
-  <w:p>
-    <w:pPr>
-      <w:pStyle w:val="Header"/>
-    </w:pPr>
-  </w:p>
-</w:hdr>
-</file>
-
-<file path=word/header4.xml><?xml version="1.0" encoding="utf-8"?>
+<file path=word/header2.xml><?xml version="1.0" encoding="utf-8"?>
 <w:hdr xmlns:wpc="http://schemas.microsoft.com/office/word/2010/wordprocessingCanvas" xmlns:cx="http://schemas.microsoft.com/office/drawing/2014/chartex" xmlns:cx1="http://schemas.microsoft.com/office/drawing/2015/9/8/chartex" xmlns:cx2="http://schemas.microsoft.com/office/drawing/2015/10/21/chartex" xmlns:cx3="http://schemas.microsoft.com/office/drawing/2016/5/9/chartex" xmlns:cx4="http://schemas.microsoft.com/office/drawing/2016/5/10/chartex" xmlns:cx5="http://schemas.microsoft.com/office/drawing/2016/5/11/chartex" xmlns:mc="http://schemas.openxmlformats.org/markup-compatibility/2006" xmlns:o="urn:schemas-microsoft-com:office:office" xmlns:r="http://schemas.openxmlformats.org/officeDocument/2006/relationships" xmlns:m="http://schemas.openxmlformats.org/officeDocument/2006/math" xmlns:v="urn:schemas-microsoft-com:vml" xmlns:wp14="http://schemas.microsoft.com/office/word/2010/wordprocessingDrawing" xmlns:wp="http://schemas.openxmlformats.org/drawingml/2006/wordprocessingDrawing" xmlns:w10="urn:schemas-microsoft-com:office:word" xmlns:w="http://schemas.openxmlformats.org/wordprocessingml/2006/main" xmlns:w14="http://schemas.microsoft.com/office/word/2010/wordml" xmlns:w15="http://schemas.microsoft.com/office/word/2012/wordml" xmlns:w16se="http://schemas.microsoft.com/office/word/2015/wordml/symex" xmlns:wpg="http://schemas.microsoft.com/office/word/2010/wordprocessingGroup" xmlns:wpi="http://schemas.microsoft.com/office/word/2010/wordprocessingInk" xmlns:wne="http://schemas.microsoft.com/office/word/2006/wordml" xmlns:wps="http://schemas.microsoft.com/office/word/2010/wordprocessingShape" mc:Ignorable="w14 w15 w16se wp14">
   <w:tbl>
     <w:tblPr>
@@ -6636,7 +7046,22 @@
             <w:ind w:right="68"/>
           </w:pPr>
           <w:r>
-            <w:t xml:space="preserve">  Issue:                     Fall 2017</w:t>
+            <w:t xml:space="preserve">  Issue:  November</w:t>
+          </w:r>
+          <w:r>
+            <w:t xml:space="preserve"> </w:t>
+          </w:r>
+          <w:r>
+            <w:t xml:space="preserve"> 30</w:t>
+          </w:r>
+          <w:r>
+            <w:t>,</w:t>
+          </w:r>
+          <w:r>
+            <w:t xml:space="preserve"> </w:t>
+          </w:r>
+          <w:r>
+            <w:t>Fall 2017</w:t>
           </w:r>
         </w:p>
       </w:tc>
@@ -6660,15 +7085,7 @@
         </w:tcPr>
         <w:p>
           <w:r>
-            <w:t xml:space="preserve">  Issue Date: </w:t>
-          </w:r>
-          <w:proofErr w:type="gramStart"/>
-          <w:r>
-            <w:t>November  20</w:t>
-          </w:r>
-          <w:proofErr w:type="gramEnd"/>
-          <w:r>
-            <w:t>, 2017</w:t>
+            <w:t xml:space="preserve">  Issue Date: November  20, 2017</w:t>
           </w:r>
         </w:p>
       </w:tc>
@@ -6685,7 +7102,13 @@
               <w:rPr>
                 <w:noProof/>
               </w:rPr>
-              <w:t>yourUWOID_SE3352_Workbook.docx</w:t>
+              <w:t>ablack65</w:t>
+            </w:r>
+            <w:r>
+              <w:rPr>
+                <w:noProof/>
+              </w:rPr>
+              <w:t>_SE3352_Workbook.docx</w:t>
             </w:r>
           </w:fldSimple>
         </w:p>
@@ -6700,7 +7123,7 @@
 </w:hdr>
 </file>
 
-<file path=word/header5.xml><?xml version="1.0" encoding="utf-8"?>
+<file path=word/header3.xml><?xml version="1.0" encoding="utf-8"?>
 <w:hdr xmlns:wpc="http://schemas.microsoft.com/office/word/2010/wordprocessingCanvas" xmlns:cx="http://schemas.microsoft.com/office/drawing/2014/chartex" xmlns:cx1="http://schemas.microsoft.com/office/drawing/2015/9/8/chartex" xmlns:cx2="http://schemas.microsoft.com/office/drawing/2015/10/21/chartex" xmlns:cx3="http://schemas.microsoft.com/office/drawing/2016/5/9/chartex" xmlns:cx4="http://schemas.microsoft.com/office/drawing/2016/5/10/chartex" xmlns:cx5="http://schemas.microsoft.com/office/drawing/2016/5/11/chartex" xmlns:mc="http://schemas.openxmlformats.org/markup-compatibility/2006" xmlns:o="urn:schemas-microsoft-com:office:office" xmlns:r="http://schemas.openxmlformats.org/officeDocument/2006/relationships" xmlns:m="http://schemas.openxmlformats.org/officeDocument/2006/math" xmlns:v="urn:schemas-microsoft-com:vml" xmlns:wp14="http://schemas.microsoft.com/office/word/2010/wordprocessingDrawing" xmlns:wp="http://schemas.openxmlformats.org/drawingml/2006/wordprocessingDrawing" xmlns:w10="urn:schemas-microsoft-com:office:word" xmlns:w="http://schemas.openxmlformats.org/wordprocessingml/2006/main" xmlns:w14="http://schemas.microsoft.com/office/word/2010/wordml" xmlns:w15="http://schemas.microsoft.com/office/word/2012/wordml" xmlns:w16se="http://schemas.microsoft.com/office/word/2015/wordml/symex" xmlns:wpg="http://schemas.microsoft.com/office/word/2010/wordprocessingGroup" xmlns:wpi="http://schemas.microsoft.com/office/word/2010/wordprocessingInk" xmlns:wne="http://schemas.microsoft.com/office/word/2006/wordml" xmlns:wps="http://schemas.microsoft.com/office/word/2010/wordprocessingShape" mc:Ignorable="w14 w15 w16se wp14">
   <w:p>
     <w:pPr>
@@ -9586,7 +10009,7 @@
 </file>
 
 <file path=customXml/itemProps1.xml><?xml version="1.0" encoding="utf-8"?>
-<ds:datastoreItem xmlns:ds="http://schemas.openxmlformats.org/officeDocument/2006/customXml" ds:itemID="{24F782FE-6EAE-4715-A121-29C1B8F7599A}">
+<ds:datastoreItem xmlns:ds="http://schemas.openxmlformats.org/officeDocument/2006/customXml" ds:itemID="{6C2791DB-E162-40A5-80DA-F2E04B9C316D}">
   <ds:schemaRefs>
     <ds:schemaRef ds:uri="http://schemas.openxmlformats.org/officeDocument/2006/bibliography"/>
   </ds:schemaRefs>

</xml_diff>

<commit_message>
Revision of everything in the document
</commit_message>
<xml_diff>
--- a/Loop Solutions Inc_SE3352_Workbook.docx
+++ b/Loop Solutions Inc_SE3352_Workbook.docx
@@ -1,6 +1,6 @@
 
 <file path=word/document.xml><?xml version="1.0" encoding="utf-8"?>
-<w:document xmlns:wpc="http://schemas.microsoft.com/office/word/2010/wordprocessingCanvas" xmlns:cx="http://schemas.microsoft.com/office/drawing/2014/chartex" xmlns:cx1="http://schemas.microsoft.com/office/drawing/2015/9/8/chartex" xmlns:cx2="http://schemas.microsoft.com/office/drawing/2015/10/21/chartex" xmlns:cx3="http://schemas.microsoft.com/office/drawing/2016/5/9/chartex" xmlns:cx4="http://schemas.microsoft.com/office/drawing/2016/5/10/chartex" xmlns:cx5="http://schemas.microsoft.com/office/drawing/2016/5/11/chartex" xmlns:mc="http://schemas.openxmlformats.org/markup-compatibility/2006" xmlns:o="urn:schemas-microsoft-com:office:office" xmlns:r="http://schemas.openxmlformats.org/officeDocument/2006/relationships" xmlns:m="http://schemas.openxmlformats.org/officeDocument/2006/math" xmlns:v="urn:schemas-microsoft-com:vml" xmlns:wp14="http://schemas.microsoft.com/office/word/2010/wordprocessingDrawing" xmlns:wp="http://schemas.openxmlformats.org/drawingml/2006/wordprocessingDrawing" xmlns:w10="urn:schemas-microsoft-com:office:word" xmlns:w="http://schemas.openxmlformats.org/wordprocessingml/2006/main" xmlns:w14="http://schemas.microsoft.com/office/word/2010/wordml" xmlns:w15="http://schemas.microsoft.com/office/word/2012/wordml" xmlns:w16se="http://schemas.microsoft.com/office/word/2015/wordml/symex" xmlns:wpg="http://schemas.microsoft.com/office/word/2010/wordprocessingGroup" xmlns:wpi="http://schemas.microsoft.com/office/word/2010/wordprocessingInk" xmlns:wne="http://schemas.microsoft.com/office/word/2006/wordml" xmlns:wps="http://schemas.microsoft.com/office/word/2010/wordprocessingShape" mc:Ignorable="w14 w15 w16se wp14">
+<w:document xmlns:wpc="http://schemas.microsoft.com/office/word/2010/wordprocessingCanvas" xmlns:cx="http://schemas.microsoft.com/office/drawing/2014/chartex" xmlns:cx1="http://schemas.microsoft.com/office/drawing/2015/9/8/chartex" xmlns:cx2="http://schemas.microsoft.com/office/drawing/2015/10/21/chartex" xmlns:cx3="http://schemas.microsoft.com/office/drawing/2016/5/9/chartex" xmlns:cx4="http://schemas.microsoft.com/office/drawing/2016/5/10/chartex" xmlns:cx5="http://schemas.microsoft.com/office/drawing/2016/5/11/chartex" xmlns:cx6="http://schemas.microsoft.com/office/drawing/2016/5/12/chartex" xmlns:cx7="http://schemas.microsoft.com/office/drawing/2016/5/13/chartex" xmlns:cx8="http://schemas.microsoft.com/office/drawing/2016/5/14/chartex" xmlns:mc="http://schemas.openxmlformats.org/markup-compatibility/2006" xmlns:aink="http://schemas.microsoft.com/office/drawing/2016/ink" xmlns:am3d="http://schemas.microsoft.com/office/drawing/2017/model3d" xmlns:o="urn:schemas-microsoft-com:office:office" xmlns:r="http://schemas.openxmlformats.org/officeDocument/2006/relationships" xmlns:m="http://schemas.openxmlformats.org/officeDocument/2006/math" xmlns:v="urn:schemas-microsoft-com:vml" xmlns:wp14="http://schemas.microsoft.com/office/word/2010/wordprocessingDrawing" xmlns:wp="http://schemas.openxmlformats.org/drawingml/2006/wordprocessingDrawing" xmlns:w10="urn:schemas-microsoft-com:office:word" xmlns:w="http://schemas.openxmlformats.org/wordprocessingml/2006/main" xmlns:w14="http://schemas.microsoft.com/office/word/2010/wordml" xmlns:w15="http://schemas.microsoft.com/office/word/2012/wordml" xmlns:w16cid="http://schemas.microsoft.com/office/word/2016/wordml/cid" xmlns:w16se="http://schemas.microsoft.com/office/word/2015/wordml/symex" xmlns:wpg="http://schemas.microsoft.com/office/word/2010/wordprocessingGroup" xmlns:wpi="http://schemas.microsoft.com/office/word/2010/wordprocessingInk" xmlns:wne="http://schemas.microsoft.com/office/word/2006/wordml" xmlns:wps="http://schemas.microsoft.com/office/word/2010/wordprocessingShape" mc:Ignorable="w14 w15 w16se w16cid wp14">
   <w:body>
     <w:p>
       <w:pPr>
@@ -222,7 +222,7 @@
               <w:pStyle w:val="Tabletext"/>
             </w:pPr>
             <w:r>
-              <w:t>Andrew Black</w:t>
+              <w:t>Everyone</w:t>
             </w:r>
           </w:p>
         </w:tc>
@@ -276,7 +276,7 @@
               <w:pStyle w:val="Tabletext"/>
             </w:pPr>
             <w:r>
-              <w:t>Andrew Black</w:t>
+              <w:t>Everyone</w:t>
             </w:r>
           </w:p>
         </w:tc>
@@ -317,68 +317,80 @@
               <w:pStyle w:val="Tabletext"/>
             </w:pPr>
             <w:r>
-              <w:t>Final Revision</w:t>
+              <w:t>Revision</w:t>
             </w:r>
             <w:r>
               <w:t xml:space="preserve"> with Class Diagram</w:t>
+            </w:r>
+          </w:p>
+        </w:tc>
+        <w:tc>
+          <w:tcPr>
+            <w:tcW w:w="2304" w:type="dxa"/>
+          </w:tcPr>
+          <w:p>
+            <w:pPr>
+              <w:pStyle w:val="Tabletext"/>
+            </w:pPr>
+            <w:r>
+              <w:t>Everyone</w:t>
+            </w:r>
+          </w:p>
+        </w:tc>
+      </w:tr>
+      <w:tr>
+        <w:tc>
+          <w:tcPr>
+            <w:tcW w:w="1728" w:type="dxa"/>
+          </w:tcPr>
+          <w:p>
+            <w:pPr>
+              <w:pStyle w:val="Tabletext"/>
+            </w:pPr>
+            <w:r>
+              <w:t>12/04/17</w:t>
+            </w:r>
+          </w:p>
+        </w:tc>
+        <w:tc>
+          <w:tcPr>
+            <w:tcW w:w="1530" w:type="dxa"/>
+          </w:tcPr>
+          <w:p>
+            <w:pPr>
+              <w:pStyle w:val="Tabletext"/>
+            </w:pPr>
+            <w:r>
+              <w:t>1.3</w:t>
+            </w:r>
+          </w:p>
+        </w:tc>
+        <w:tc>
+          <w:tcPr>
+            <w:tcW w:w="3942" w:type="dxa"/>
+          </w:tcPr>
+          <w:p>
+            <w:pPr>
+              <w:pStyle w:val="Tabletext"/>
+            </w:pPr>
+            <w:r>
+              <w:t>Final Revision of Entire Document</w:t>
+            </w:r>
+          </w:p>
+        </w:tc>
+        <w:tc>
+          <w:tcPr>
+            <w:tcW w:w="2304" w:type="dxa"/>
+          </w:tcPr>
+          <w:p>
+            <w:pPr>
+              <w:pStyle w:val="Tabletext"/>
+            </w:pPr>
+            <w:r>
+              <w:t>Everyone</w:t>
             </w:r>
             <w:bookmarkStart w:id="0" w:name="_GoBack"/>
             <w:bookmarkEnd w:id="0"/>
-          </w:p>
-        </w:tc>
-        <w:tc>
-          <w:tcPr>
-            <w:tcW w:w="2304" w:type="dxa"/>
-          </w:tcPr>
-          <w:p>
-            <w:pPr>
-              <w:pStyle w:val="Tabletext"/>
-            </w:pPr>
-            <w:r>
-              <w:t>Andrew Black</w:t>
-            </w:r>
-          </w:p>
-        </w:tc>
-      </w:tr>
-      <w:tr>
-        <w:tc>
-          <w:tcPr>
-            <w:tcW w:w="1728" w:type="dxa"/>
-          </w:tcPr>
-          <w:p>
-            <w:pPr>
-              <w:pStyle w:val="Tabletext"/>
-            </w:pPr>
-          </w:p>
-        </w:tc>
-        <w:tc>
-          <w:tcPr>
-            <w:tcW w:w="1530" w:type="dxa"/>
-          </w:tcPr>
-          <w:p>
-            <w:pPr>
-              <w:pStyle w:val="Tabletext"/>
-            </w:pPr>
-          </w:p>
-        </w:tc>
-        <w:tc>
-          <w:tcPr>
-            <w:tcW w:w="3942" w:type="dxa"/>
-          </w:tcPr>
-          <w:p>
-            <w:pPr>
-              <w:pStyle w:val="Tabletext"/>
-            </w:pPr>
-          </w:p>
-        </w:tc>
-        <w:tc>
-          <w:tcPr>
-            <w:tcW w:w="2304" w:type="dxa"/>
-          </w:tcPr>
-          <w:p>
-            <w:pPr>
-              <w:pStyle w:val="Tabletext"/>
-            </w:pPr>
           </w:p>
         </w:tc>
       </w:tr>
@@ -625,7 +637,6 @@
       <w:tblPr>
         <w:tblStyle w:val="TableGrid"/>
         <w:tblW w:w="8464" w:type="dxa"/>
-        <w:jc w:val="center"/>
         <w:tblLayout w:type="fixed"/>
         <w:tblLook w:val="0420" w:firstRow="1" w:lastRow="0" w:firstColumn="0" w:lastColumn="0" w:noHBand="0" w:noVBand="1"/>
       </w:tblPr>
@@ -634,9 +645,6 @@
         <w:gridCol w:w="5775"/>
       </w:tblGrid>
       <w:tr>
-        <w:trPr>
-          <w:jc w:val="center"/>
-        </w:trPr>
         <w:tc>
           <w:tcPr>
             <w:tcW w:w="2689" w:type="dxa"/>
@@ -690,9 +698,6 @@
         </w:tc>
       </w:tr>
       <w:tr>
-        <w:trPr>
-          <w:jc w:val="center"/>
-        </w:trPr>
         <w:tc>
           <w:tcPr>
             <w:tcW w:w="2689" w:type="dxa"/>
@@ -723,15 +728,24 @@
               <w:rPr>
                 <w:szCs w:val="24"/>
               </w:rPr>
-              <w:t>The base user class of the Self Start system, of which the three specialized users inherit some information from.</w:t>
+              <w:t xml:space="preserve">The base user class of the Self Start system, of which the three </w:t>
+            </w:r>
+            <w:r>
+              <w:rPr>
+                <w:szCs w:val="24"/>
+              </w:rPr>
+              <w:t xml:space="preserve">         </w:t>
+            </w:r>
+            <w:r>
+              <w:rPr>
+                <w:szCs w:val="24"/>
+              </w:rPr>
+              <w:t>specialized users inherit from.</w:t>
             </w:r>
           </w:p>
         </w:tc>
       </w:tr>
       <w:tr>
-        <w:trPr>
-          <w:jc w:val="center"/>
-        </w:trPr>
         <w:tc>
           <w:tcPr>
             <w:tcW w:w="2689" w:type="dxa"/>
@@ -780,9 +794,6 @@
         </w:tc>
       </w:tr>
       <w:tr>
-        <w:trPr>
-          <w:jc w:val="center"/>
-        </w:trPr>
         <w:tc>
           <w:tcPr>
             <w:tcW w:w="2689" w:type="dxa"/>
@@ -831,9 +842,6 @@
         </w:tc>
       </w:tr>
       <w:tr>
-        <w:trPr>
-          <w:jc w:val="center"/>
-        </w:trPr>
         <w:tc>
           <w:tcPr>
             <w:tcW w:w="2689" w:type="dxa"/>
@@ -882,9 +890,6 @@
         </w:tc>
       </w:tr>
       <w:tr>
-        <w:trPr>
-          <w:jc w:val="center"/>
-        </w:trPr>
         <w:tc>
           <w:tcPr>
             <w:tcW w:w="2689" w:type="dxa"/>
@@ -927,9 +932,6 @@
         </w:tc>
       </w:tr>
       <w:tr>
-        <w:trPr>
-          <w:jc w:val="center"/>
-        </w:trPr>
         <w:tc>
           <w:tcPr>
             <w:tcW w:w="2689" w:type="dxa"/>
@@ -966,15 +968,18 @@
               <w:rPr>
                 <w:rFonts w:asciiTheme="majorBidi" w:hAnsiTheme="majorBidi" w:cstheme="majorBidi"/>
               </w:rPr>
-              <w:t>An entity for the appointments scheduled between the patients and physiotherapists.</w:t>
+              <w:t xml:space="preserve">An entity for the appointments scheduled </w:t>
+            </w:r>
+            <w:r>
+              <w:rPr>
+                <w:rFonts w:asciiTheme="majorBidi" w:hAnsiTheme="majorBidi" w:cstheme="majorBidi"/>
+              </w:rPr>
+              <w:t>that the patient attends.</w:t>
             </w:r>
           </w:p>
         </w:tc>
       </w:tr>
       <w:tr>
-        <w:trPr>
-          <w:jc w:val="center"/>
-        </w:trPr>
         <w:tc>
           <w:tcPr>
             <w:tcW w:w="2689" w:type="dxa"/>
@@ -1029,9 +1034,6 @@
         </w:tc>
       </w:tr>
       <w:tr>
-        <w:trPr>
-          <w:jc w:val="center"/>
-        </w:trPr>
         <w:tc>
           <w:tcPr>
             <w:tcW w:w="2689" w:type="dxa"/>
@@ -1074,9 +1076,6 @@
         </w:tc>
       </w:tr>
       <w:tr>
-        <w:trPr>
-          <w:jc w:val="center"/>
-        </w:trPr>
         <w:tc>
           <w:tcPr>
             <w:tcW w:w="2689" w:type="dxa"/>
@@ -1131,9 +1130,6 @@
         </w:tc>
       </w:tr>
       <w:tr>
-        <w:trPr>
-          <w:jc w:val="center"/>
-        </w:trPr>
         <w:tc>
           <w:tcPr>
             <w:tcW w:w="2689" w:type="dxa"/>
@@ -1170,15 +1166,36 @@
               <w:rPr>
                 <w:rFonts w:asciiTheme="majorBidi" w:hAnsiTheme="majorBidi" w:cstheme="majorBidi"/>
               </w:rPr>
-              <w:t>The rubric entity class will be a container for the many assessment rubrics the user can fill out during their treatment.</w:t>
+              <w:t xml:space="preserve">The rubric entity class </w:t>
+            </w:r>
+            <w:r>
+              <w:rPr>
+                <w:rFonts w:asciiTheme="majorBidi" w:hAnsiTheme="majorBidi" w:cstheme="majorBidi"/>
+              </w:rPr>
+              <w:t>is</w:t>
+            </w:r>
+            <w:r>
+              <w:rPr>
+                <w:rFonts w:asciiTheme="majorBidi" w:hAnsiTheme="majorBidi" w:cstheme="majorBidi"/>
+              </w:rPr>
+              <w:t xml:space="preserve"> a container </w:t>
+            </w:r>
+            <w:r>
+              <w:rPr>
+                <w:rFonts w:asciiTheme="majorBidi" w:hAnsiTheme="majorBidi" w:cstheme="majorBidi"/>
+              </w:rPr>
+              <w:t xml:space="preserve">for several rubric questions that </w:t>
+            </w:r>
+            <w:r>
+              <w:rPr>
+                <w:rFonts w:asciiTheme="majorBidi" w:hAnsiTheme="majorBidi" w:cstheme="majorBidi"/>
+              </w:rPr>
+              <w:t>the user can fill out during their treatment.</w:t>
             </w:r>
           </w:p>
         </w:tc>
       </w:tr>
       <w:tr>
-        <w:trPr>
-          <w:jc w:val="center"/>
-        </w:trPr>
         <w:tc>
           <w:tcPr>
             <w:tcW w:w="2689" w:type="dxa"/>
@@ -1221,9 +1238,6 @@
         </w:tc>
       </w:tr>
       <w:tr>
-        <w:trPr>
-          <w:jc w:val="center"/>
-        </w:trPr>
         <w:tc>
           <w:tcPr>
             <w:tcW w:w="2689" w:type="dxa"/>
@@ -1266,9 +1280,6 @@
         </w:tc>
       </w:tr>
       <w:tr>
-        <w:trPr>
-          <w:jc w:val="center"/>
-        </w:trPr>
         <w:tc>
           <w:tcPr>
             <w:tcW w:w="2689" w:type="dxa"/>
@@ -1305,33 +1316,48 @@
               <w:rPr>
                 <w:rFonts w:asciiTheme="majorBidi" w:hAnsiTheme="majorBidi" w:cstheme="majorBidi"/>
               </w:rPr>
-              <w:t xml:space="preserve">An entity class to </w:t>
-            </w:r>
-            <w:r>
-              <w:rPr>
-                <w:rFonts w:asciiTheme="majorBidi" w:hAnsiTheme="majorBidi" w:cstheme="majorBidi"/>
-              </w:rPr>
-              <w:t>contain all the</w:t>
-            </w:r>
-            <w:r>
-              <w:rPr>
-                <w:rFonts w:asciiTheme="majorBidi" w:hAnsiTheme="majorBidi" w:cstheme="majorBidi"/>
-              </w:rPr>
-              <w:t xml:space="preserve"> differing dynamic forms on the site, </w:t>
-            </w:r>
-            <w:r>
-              <w:rPr>
-                <w:rFonts w:asciiTheme="majorBidi" w:hAnsiTheme="majorBidi" w:cstheme="majorBidi"/>
-              </w:rPr>
-              <w:t>which is maintained by the administrator.</w:t>
+              <w:t xml:space="preserve">An entity class </w:t>
+            </w:r>
+            <w:r>
+              <w:rPr>
+                <w:rFonts w:asciiTheme="majorBidi" w:hAnsiTheme="majorBidi" w:cstheme="majorBidi"/>
+              </w:rPr>
+              <w:t xml:space="preserve">for a </w:t>
+            </w:r>
+            <w:r>
+              <w:rPr>
+                <w:rFonts w:asciiTheme="majorBidi" w:hAnsiTheme="majorBidi" w:cstheme="majorBidi"/>
+              </w:rPr>
+              <w:t xml:space="preserve">dynamic form on the site, </w:t>
+            </w:r>
+            <w:r>
+              <w:rPr>
+                <w:rFonts w:asciiTheme="majorBidi" w:hAnsiTheme="majorBidi" w:cstheme="majorBidi"/>
+              </w:rPr>
+              <w:t xml:space="preserve">which </w:t>
+            </w:r>
+            <w:r>
+              <w:rPr>
+                <w:rFonts w:asciiTheme="majorBidi" w:hAnsiTheme="majorBidi" w:cstheme="majorBidi"/>
+              </w:rPr>
+              <w:t>contains specific questions</w:t>
+            </w:r>
+            <w:r>
+              <w:rPr>
+                <w:rFonts w:asciiTheme="majorBidi" w:hAnsiTheme="majorBidi" w:cstheme="majorBidi"/>
+              </w:rPr>
+              <w:t>.</w:t>
+            </w:r>
+            <w:r>
+              <w:rPr>
+                <w:rFonts w:asciiTheme="majorBidi" w:hAnsiTheme="majorBidi" w:cstheme="majorBidi"/>
+              </w:rPr>
+              <w:t xml:space="preserve"> This entity class is maintained by the administrator. </w:t>
             </w:r>
           </w:p>
         </w:tc>
       </w:tr>
       <w:tr>
-        <w:trPr>
-          <w:jc w:val="center"/>
-        </w:trPr>
         <w:tc>
           <w:tcPr>
             <w:tcW w:w="2689" w:type="dxa"/>
@@ -1566,13 +1592,7 @@
               <w:ind w:left="0"/>
             </w:pPr>
             <w:r>
-              <w:t>General</w:t>
-            </w:r>
-            <w:r>
-              <w:t xml:space="preserve"> username</w:t>
-            </w:r>
-            <w:r>
-              <w:t xml:space="preserve"> field</w:t>
+              <w:t>General username field</w:t>
             </w:r>
           </w:p>
         </w:tc>
@@ -6626,36 +6646,9 @@
           <w:noProof/>
         </w:rPr>
         <w:drawing>
-          <wp:anchor distT="0" distB="0" distL="114300" distR="114300" simplePos="0" relativeHeight="251658240" behindDoc="1" locked="0" layoutInCell="1" allowOverlap="1">
-            <wp:simplePos x="0" y="0"/>
-            <wp:positionH relativeFrom="margin">
-              <wp:align>center</wp:align>
-            </wp:positionH>
-            <wp:positionV relativeFrom="paragraph">
-              <wp:posOffset>219710</wp:posOffset>
-            </wp:positionV>
-            <wp:extent cx="7242175" cy="3177540"/>
-            <wp:effectExtent l="0" t="6032" r="0" b="0"/>
-            <wp:wrapTight wrapText="bothSides">
-              <wp:wrapPolygon edited="0">
-                <wp:start x="21604" y="-358"/>
-                <wp:lineTo x="14323" y="-265"/>
-                <wp:lineTo x="10680" y="-348"/>
-                <wp:lineTo x="670" y="-189"/>
-                <wp:lineTo x="-6" y="10007"/>
-                <wp:lineTo x="-3" y="10136"/>
-                <wp:lineTo x="-6" y="19862"/>
-                <wp:lineTo x="-3" y="19991"/>
-                <wp:lineTo x="38" y="21802"/>
-                <wp:lineTo x="5727" y="21770"/>
-                <wp:lineTo x="6647" y="22179"/>
-                <wp:lineTo x="11198" y="22153"/>
-                <wp:lineTo x="18475" y="21931"/>
-                <wp:lineTo x="22107" y="21497"/>
-                <wp:lineTo x="21645" y="1452"/>
-                <wp:lineTo x="21604" y="-358"/>
-              </wp:wrapPolygon>
-            </wp:wrapTight>
+          <wp:inline distT="0" distB="0" distL="0" distR="0" wp14:anchorId="5A5E68FB" wp14:editId="268D092F">
+            <wp:extent cx="5998210" cy="2635065"/>
+            <wp:effectExtent l="0" t="0" r="2540" b="0"/>
             <wp:docPr id="1" name="Picture 1"/>
             <wp:cNvGraphicFramePr>
               <a:graphicFrameLocks xmlns:a="http://schemas.openxmlformats.org/drawingml/2006/main" noChangeAspect="1"/>
@@ -6664,17 +6657,11 @@
               <a:graphicData uri="http://schemas.openxmlformats.org/drawingml/2006/picture">
                 <pic:pic xmlns:pic="http://schemas.openxmlformats.org/drawingml/2006/picture">
                   <pic:nvPicPr>
-                    <pic:cNvPr id="1" name="Capture.PNG"/>
+                    <pic:cNvPr id="1" name=""/>
                     <pic:cNvPicPr/>
                   </pic:nvPicPr>
                   <pic:blipFill>
-                    <a:blip r:embed="rId10">
-                      <a:extLst>
-                        <a:ext uri="{28A0092B-C50C-407E-A947-70E740481C1C}">
-                          <a14:useLocalDpi xmlns:a14="http://schemas.microsoft.com/office/drawing/2010/main" val="0"/>
-                        </a:ext>
-                      </a:extLst>
-                    </a:blip>
+                    <a:blip r:embed="rId10"/>
                     <a:stretch>
                       <a:fillRect/>
                     </a:stretch>
@@ -6682,7 +6669,7 @@
                   <pic:spPr>
                     <a:xfrm>
                       <a:off x="0" y="0"/>
-                      <a:ext cx="7242175" cy="3177540"/>
+                      <a:ext cx="6024629" cy="2646671"/>
                     </a:xfrm>
                     <a:prstGeom prst="rect">
                       <a:avLst/>
@@ -6691,13 +6678,7 @@
                 </pic:pic>
               </a:graphicData>
             </a:graphic>
-            <wp14:sizeRelH relativeFrom="margin">
-              <wp14:pctWidth>0</wp14:pctWidth>
-            </wp14:sizeRelH>
-            <wp14:sizeRelV relativeFrom="margin">
-              <wp14:pctHeight>0</wp14:pctHeight>
-            </wp14:sizeRelV>
-          </wp:anchor>
+          </wp:inline>
         </w:drawing>
       </w:r>
     </w:p>
@@ -6716,7 +6697,7 @@
 </file>
 
 <file path=word/endnotes.xml><?xml version="1.0" encoding="utf-8"?>
-<w:endnotes xmlns:wpc="http://schemas.microsoft.com/office/word/2010/wordprocessingCanvas" xmlns:cx="http://schemas.microsoft.com/office/drawing/2014/chartex" xmlns:cx1="http://schemas.microsoft.com/office/drawing/2015/9/8/chartex" xmlns:cx2="http://schemas.microsoft.com/office/drawing/2015/10/21/chartex" xmlns:cx3="http://schemas.microsoft.com/office/drawing/2016/5/9/chartex" xmlns:cx4="http://schemas.microsoft.com/office/drawing/2016/5/10/chartex" xmlns:cx5="http://schemas.microsoft.com/office/drawing/2016/5/11/chartex" xmlns:mc="http://schemas.openxmlformats.org/markup-compatibility/2006" xmlns:o="urn:schemas-microsoft-com:office:office" xmlns:r="http://schemas.openxmlformats.org/officeDocument/2006/relationships" xmlns:m="http://schemas.openxmlformats.org/officeDocument/2006/math" xmlns:v="urn:schemas-microsoft-com:vml" xmlns:wp14="http://schemas.microsoft.com/office/word/2010/wordprocessingDrawing" xmlns:wp="http://schemas.openxmlformats.org/drawingml/2006/wordprocessingDrawing" xmlns:w10="urn:schemas-microsoft-com:office:word" xmlns:w="http://schemas.openxmlformats.org/wordprocessingml/2006/main" xmlns:w14="http://schemas.microsoft.com/office/word/2010/wordml" xmlns:w15="http://schemas.microsoft.com/office/word/2012/wordml" xmlns:w16se="http://schemas.microsoft.com/office/word/2015/wordml/symex" xmlns:wpg="http://schemas.microsoft.com/office/word/2010/wordprocessingGroup" xmlns:wpi="http://schemas.microsoft.com/office/word/2010/wordprocessingInk" xmlns:wne="http://schemas.microsoft.com/office/word/2006/wordml" xmlns:wps="http://schemas.microsoft.com/office/word/2010/wordprocessingShape" mc:Ignorable="w14 w15 w16se wp14">
+<w:endnotes xmlns:wpc="http://schemas.microsoft.com/office/word/2010/wordprocessingCanvas" xmlns:cx="http://schemas.microsoft.com/office/drawing/2014/chartex" xmlns:cx1="http://schemas.microsoft.com/office/drawing/2015/9/8/chartex" xmlns:cx2="http://schemas.microsoft.com/office/drawing/2015/10/21/chartex" xmlns:cx3="http://schemas.microsoft.com/office/drawing/2016/5/9/chartex" xmlns:cx4="http://schemas.microsoft.com/office/drawing/2016/5/10/chartex" xmlns:cx5="http://schemas.microsoft.com/office/drawing/2016/5/11/chartex" xmlns:cx6="http://schemas.microsoft.com/office/drawing/2016/5/12/chartex" xmlns:cx7="http://schemas.microsoft.com/office/drawing/2016/5/13/chartex" xmlns:cx8="http://schemas.microsoft.com/office/drawing/2016/5/14/chartex" xmlns:mc="http://schemas.openxmlformats.org/markup-compatibility/2006" xmlns:aink="http://schemas.microsoft.com/office/drawing/2016/ink" xmlns:am3d="http://schemas.microsoft.com/office/drawing/2017/model3d" xmlns:o="urn:schemas-microsoft-com:office:office" xmlns:r="http://schemas.openxmlformats.org/officeDocument/2006/relationships" xmlns:m="http://schemas.openxmlformats.org/officeDocument/2006/math" xmlns:v="urn:schemas-microsoft-com:vml" xmlns:wp14="http://schemas.microsoft.com/office/word/2010/wordprocessingDrawing" xmlns:wp="http://schemas.openxmlformats.org/drawingml/2006/wordprocessingDrawing" xmlns:w10="urn:schemas-microsoft-com:office:word" xmlns:w="http://schemas.openxmlformats.org/wordprocessingml/2006/main" xmlns:w14="http://schemas.microsoft.com/office/word/2010/wordml" xmlns:w15="http://schemas.microsoft.com/office/word/2012/wordml" xmlns:w16cid="http://schemas.microsoft.com/office/word/2016/wordml/cid" xmlns:w16se="http://schemas.microsoft.com/office/word/2015/wordml/symex" xmlns:wpg="http://schemas.microsoft.com/office/word/2010/wordprocessingGroup" xmlns:wpi="http://schemas.microsoft.com/office/word/2010/wordprocessingInk" xmlns:wne="http://schemas.microsoft.com/office/word/2006/wordml" xmlns:wps="http://schemas.microsoft.com/office/word/2010/wordprocessingShape" mc:Ignorable="w14 w15 w16se w16cid wp14">
   <w:endnote w:type="separator" w:id="-1">
     <w:p>
       <w:pPr>
@@ -6741,7 +6722,7 @@
 </file>
 
 <file path=word/footer1.xml><?xml version="1.0" encoding="utf-8"?>
-<w:ftr xmlns:wpc="http://schemas.microsoft.com/office/word/2010/wordprocessingCanvas" xmlns:cx="http://schemas.microsoft.com/office/drawing/2014/chartex" xmlns:cx1="http://schemas.microsoft.com/office/drawing/2015/9/8/chartex" xmlns:cx2="http://schemas.microsoft.com/office/drawing/2015/10/21/chartex" xmlns:cx3="http://schemas.microsoft.com/office/drawing/2016/5/9/chartex" xmlns:cx4="http://schemas.microsoft.com/office/drawing/2016/5/10/chartex" xmlns:cx5="http://schemas.microsoft.com/office/drawing/2016/5/11/chartex" xmlns:mc="http://schemas.openxmlformats.org/markup-compatibility/2006" xmlns:o="urn:schemas-microsoft-com:office:office" xmlns:r="http://schemas.openxmlformats.org/officeDocument/2006/relationships" xmlns:m="http://schemas.openxmlformats.org/officeDocument/2006/math" xmlns:v="urn:schemas-microsoft-com:vml" xmlns:wp14="http://schemas.microsoft.com/office/word/2010/wordprocessingDrawing" xmlns:wp="http://schemas.openxmlformats.org/drawingml/2006/wordprocessingDrawing" xmlns:w10="urn:schemas-microsoft-com:office:word" xmlns:w="http://schemas.openxmlformats.org/wordprocessingml/2006/main" xmlns:w14="http://schemas.microsoft.com/office/word/2010/wordml" xmlns:w15="http://schemas.microsoft.com/office/word/2012/wordml" xmlns:w16se="http://schemas.microsoft.com/office/word/2015/wordml/symex" xmlns:wpg="http://schemas.microsoft.com/office/word/2010/wordprocessingGroup" xmlns:wpi="http://schemas.microsoft.com/office/word/2010/wordprocessingInk" xmlns:wne="http://schemas.microsoft.com/office/word/2006/wordml" xmlns:wps="http://schemas.microsoft.com/office/word/2010/wordprocessingShape" mc:Ignorable="w14 w15 w16se wp14">
+<w:ftr xmlns:wpc="http://schemas.microsoft.com/office/word/2010/wordprocessingCanvas" xmlns:cx="http://schemas.microsoft.com/office/drawing/2014/chartex" xmlns:cx1="http://schemas.microsoft.com/office/drawing/2015/9/8/chartex" xmlns:cx2="http://schemas.microsoft.com/office/drawing/2015/10/21/chartex" xmlns:cx3="http://schemas.microsoft.com/office/drawing/2016/5/9/chartex" xmlns:cx4="http://schemas.microsoft.com/office/drawing/2016/5/10/chartex" xmlns:cx5="http://schemas.microsoft.com/office/drawing/2016/5/11/chartex" xmlns:cx6="http://schemas.microsoft.com/office/drawing/2016/5/12/chartex" xmlns:cx7="http://schemas.microsoft.com/office/drawing/2016/5/13/chartex" xmlns:cx8="http://schemas.microsoft.com/office/drawing/2016/5/14/chartex" xmlns:mc="http://schemas.openxmlformats.org/markup-compatibility/2006" xmlns:aink="http://schemas.microsoft.com/office/drawing/2016/ink" xmlns:am3d="http://schemas.microsoft.com/office/drawing/2017/model3d" xmlns:o="urn:schemas-microsoft-com:office:office" xmlns:r="http://schemas.openxmlformats.org/officeDocument/2006/relationships" xmlns:m="http://schemas.openxmlformats.org/officeDocument/2006/math" xmlns:v="urn:schemas-microsoft-com:vml" xmlns:wp14="http://schemas.microsoft.com/office/word/2010/wordprocessingDrawing" xmlns:wp="http://schemas.openxmlformats.org/drawingml/2006/wordprocessingDrawing" xmlns:w10="urn:schemas-microsoft-com:office:word" xmlns:w="http://schemas.openxmlformats.org/wordprocessingml/2006/main" xmlns:w14="http://schemas.microsoft.com/office/word/2010/wordml" xmlns:w15="http://schemas.microsoft.com/office/word/2012/wordml" xmlns:w16cid="http://schemas.microsoft.com/office/word/2016/wordml/cid" xmlns:w16se="http://schemas.microsoft.com/office/word/2015/wordml/symex" xmlns:wpg="http://schemas.microsoft.com/office/word/2010/wordprocessingGroup" xmlns:wpi="http://schemas.microsoft.com/office/word/2010/wordprocessingInk" xmlns:wne="http://schemas.microsoft.com/office/word/2006/wordml" xmlns:wps="http://schemas.microsoft.com/office/word/2010/wordprocessingShape" mc:Ignorable="w14 w15 w16se w16cid wp14">
   <w:p>
     <w:pPr>
       <w:pStyle w:val="Footer"/>
@@ -6779,7 +6760,7 @@
 </file>
 
 <file path=word/footer2.xml><?xml version="1.0" encoding="utf-8"?>
-<w:ftr xmlns:wpc="http://schemas.microsoft.com/office/word/2010/wordprocessingCanvas" xmlns:cx="http://schemas.microsoft.com/office/drawing/2014/chartex" xmlns:cx1="http://schemas.microsoft.com/office/drawing/2015/9/8/chartex" xmlns:cx2="http://schemas.microsoft.com/office/drawing/2015/10/21/chartex" xmlns:cx3="http://schemas.microsoft.com/office/drawing/2016/5/9/chartex" xmlns:cx4="http://schemas.microsoft.com/office/drawing/2016/5/10/chartex" xmlns:cx5="http://schemas.microsoft.com/office/drawing/2016/5/11/chartex" xmlns:mc="http://schemas.openxmlformats.org/markup-compatibility/2006" xmlns:o="urn:schemas-microsoft-com:office:office" xmlns:r="http://schemas.openxmlformats.org/officeDocument/2006/relationships" xmlns:m="http://schemas.openxmlformats.org/officeDocument/2006/math" xmlns:v="urn:schemas-microsoft-com:vml" xmlns:wp14="http://schemas.microsoft.com/office/word/2010/wordprocessingDrawing" xmlns:wp="http://schemas.openxmlformats.org/drawingml/2006/wordprocessingDrawing" xmlns:w10="urn:schemas-microsoft-com:office:word" xmlns:w="http://schemas.openxmlformats.org/wordprocessingml/2006/main" xmlns:w14="http://schemas.microsoft.com/office/word/2010/wordml" xmlns:w15="http://schemas.microsoft.com/office/word/2012/wordml" xmlns:w16se="http://schemas.microsoft.com/office/word/2015/wordml/symex" xmlns:wpg="http://schemas.microsoft.com/office/word/2010/wordprocessingGroup" xmlns:wpi="http://schemas.microsoft.com/office/word/2010/wordprocessingInk" xmlns:wne="http://schemas.microsoft.com/office/word/2006/wordml" xmlns:wps="http://schemas.microsoft.com/office/word/2010/wordprocessingShape" mc:Ignorable="w14 w15 w16se wp14">
+<w:ftr xmlns:wpc="http://schemas.microsoft.com/office/word/2010/wordprocessingCanvas" xmlns:cx="http://schemas.microsoft.com/office/drawing/2014/chartex" xmlns:cx1="http://schemas.microsoft.com/office/drawing/2015/9/8/chartex" xmlns:cx2="http://schemas.microsoft.com/office/drawing/2015/10/21/chartex" xmlns:cx3="http://schemas.microsoft.com/office/drawing/2016/5/9/chartex" xmlns:cx4="http://schemas.microsoft.com/office/drawing/2016/5/10/chartex" xmlns:cx5="http://schemas.microsoft.com/office/drawing/2016/5/11/chartex" xmlns:cx6="http://schemas.microsoft.com/office/drawing/2016/5/12/chartex" xmlns:cx7="http://schemas.microsoft.com/office/drawing/2016/5/13/chartex" xmlns:cx8="http://schemas.microsoft.com/office/drawing/2016/5/14/chartex" xmlns:mc="http://schemas.openxmlformats.org/markup-compatibility/2006" xmlns:aink="http://schemas.microsoft.com/office/drawing/2016/ink" xmlns:am3d="http://schemas.microsoft.com/office/drawing/2017/model3d" xmlns:o="urn:schemas-microsoft-com:office:office" xmlns:r="http://schemas.openxmlformats.org/officeDocument/2006/relationships" xmlns:m="http://schemas.openxmlformats.org/officeDocument/2006/math" xmlns:v="urn:schemas-microsoft-com:vml" xmlns:wp14="http://schemas.microsoft.com/office/word/2010/wordprocessingDrawing" xmlns:wp="http://schemas.openxmlformats.org/drawingml/2006/wordprocessingDrawing" xmlns:w10="urn:schemas-microsoft-com:office:word" xmlns:w="http://schemas.openxmlformats.org/wordprocessingml/2006/main" xmlns:w14="http://schemas.microsoft.com/office/word/2010/wordml" xmlns:w15="http://schemas.microsoft.com/office/word/2012/wordml" xmlns:w16cid="http://schemas.microsoft.com/office/word/2016/wordml/cid" xmlns:w16se="http://schemas.microsoft.com/office/word/2015/wordml/symex" xmlns:wpg="http://schemas.microsoft.com/office/word/2010/wordprocessingGroup" xmlns:wpi="http://schemas.microsoft.com/office/word/2010/wordprocessingInk" xmlns:wne="http://schemas.microsoft.com/office/word/2006/wordml" xmlns:wps="http://schemas.microsoft.com/office/word/2010/wordprocessingShape" mc:Ignorable="w14 w15 w16se w16cid wp14">
   <w:tbl>
     <w:tblPr>
       <w:tblW w:w="0" w:type="auto"/>
@@ -6909,7 +6890,7 @@
 </file>
 
 <file path=word/footer3.xml><?xml version="1.0" encoding="utf-8"?>
-<w:ftr xmlns:wpc="http://schemas.microsoft.com/office/word/2010/wordprocessingCanvas" xmlns:cx="http://schemas.microsoft.com/office/drawing/2014/chartex" xmlns:cx1="http://schemas.microsoft.com/office/drawing/2015/9/8/chartex" xmlns:cx2="http://schemas.microsoft.com/office/drawing/2015/10/21/chartex" xmlns:cx3="http://schemas.microsoft.com/office/drawing/2016/5/9/chartex" xmlns:cx4="http://schemas.microsoft.com/office/drawing/2016/5/10/chartex" xmlns:cx5="http://schemas.microsoft.com/office/drawing/2016/5/11/chartex" xmlns:mc="http://schemas.openxmlformats.org/markup-compatibility/2006" xmlns:o="urn:schemas-microsoft-com:office:office" xmlns:r="http://schemas.openxmlformats.org/officeDocument/2006/relationships" xmlns:m="http://schemas.openxmlformats.org/officeDocument/2006/math" xmlns:v="urn:schemas-microsoft-com:vml" xmlns:wp14="http://schemas.microsoft.com/office/word/2010/wordprocessingDrawing" xmlns:wp="http://schemas.openxmlformats.org/drawingml/2006/wordprocessingDrawing" xmlns:w10="urn:schemas-microsoft-com:office:word" xmlns:w="http://schemas.openxmlformats.org/wordprocessingml/2006/main" xmlns:w14="http://schemas.microsoft.com/office/word/2010/wordml" xmlns:w15="http://schemas.microsoft.com/office/word/2012/wordml" xmlns:w16se="http://schemas.microsoft.com/office/word/2015/wordml/symex" xmlns:wpg="http://schemas.microsoft.com/office/word/2010/wordprocessingGroup" xmlns:wpi="http://schemas.microsoft.com/office/word/2010/wordprocessingInk" xmlns:wne="http://schemas.microsoft.com/office/word/2006/wordml" xmlns:wps="http://schemas.microsoft.com/office/word/2010/wordprocessingShape" mc:Ignorable="w14 w15 w16se wp14">
+<w:ftr xmlns:wpc="http://schemas.microsoft.com/office/word/2010/wordprocessingCanvas" xmlns:cx="http://schemas.microsoft.com/office/drawing/2014/chartex" xmlns:cx1="http://schemas.microsoft.com/office/drawing/2015/9/8/chartex" xmlns:cx2="http://schemas.microsoft.com/office/drawing/2015/10/21/chartex" xmlns:cx3="http://schemas.microsoft.com/office/drawing/2016/5/9/chartex" xmlns:cx4="http://schemas.microsoft.com/office/drawing/2016/5/10/chartex" xmlns:cx5="http://schemas.microsoft.com/office/drawing/2016/5/11/chartex" xmlns:cx6="http://schemas.microsoft.com/office/drawing/2016/5/12/chartex" xmlns:cx7="http://schemas.microsoft.com/office/drawing/2016/5/13/chartex" xmlns:cx8="http://schemas.microsoft.com/office/drawing/2016/5/14/chartex" xmlns:mc="http://schemas.openxmlformats.org/markup-compatibility/2006" xmlns:aink="http://schemas.microsoft.com/office/drawing/2016/ink" xmlns:am3d="http://schemas.microsoft.com/office/drawing/2017/model3d" xmlns:o="urn:schemas-microsoft-com:office:office" xmlns:r="http://schemas.openxmlformats.org/officeDocument/2006/relationships" xmlns:m="http://schemas.openxmlformats.org/officeDocument/2006/math" xmlns:v="urn:schemas-microsoft-com:vml" xmlns:wp14="http://schemas.microsoft.com/office/word/2010/wordprocessingDrawing" xmlns:wp="http://schemas.openxmlformats.org/drawingml/2006/wordprocessingDrawing" xmlns:w10="urn:schemas-microsoft-com:office:word" xmlns:w="http://schemas.openxmlformats.org/wordprocessingml/2006/main" xmlns:w14="http://schemas.microsoft.com/office/word/2010/wordml" xmlns:w15="http://schemas.microsoft.com/office/word/2012/wordml" xmlns:w16cid="http://schemas.microsoft.com/office/word/2016/wordml/cid" xmlns:w16se="http://schemas.microsoft.com/office/word/2015/wordml/symex" xmlns:wpg="http://schemas.microsoft.com/office/word/2010/wordprocessingGroup" xmlns:wpi="http://schemas.microsoft.com/office/word/2010/wordprocessingInk" xmlns:wne="http://schemas.microsoft.com/office/word/2006/wordml" xmlns:wps="http://schemas.microsoft.com/office/word/2010/wordprocessingShape" mc:Ignorable="w14 w15 w16se w16cid wp14">
   <w:p>
     <w:pPr>
       <w:pStyle w:val="Footer"/>
@@ -6919,7 +6900,7 @@
 </file>
 
 <file path=word/footnotes.xml><?xml version="1.0" encoding="utf-8"?>
-<w:footnotes xmlns:wpc="http://schemas.microsoft.com/office/word/2010/wordprocessingCanvas" xmlns:cx="http://schemas.microsoft.com/office/drawing/2014/chartex" xmlns:cx1="http://schemas.microsoft.com/office/drawing/2015/9/8/chartex" xmlns:cx2="http://schemas.microsoft.com/office/drawing/2015/10/21/chartex" xmlns:cx3="http://schemas.microsoft.com/office/drawing/2016/5/9/chartex" xmlns:cx4="http://schemas.microsoft.com/office/drawing/2016/5/10/chartex" xmlns:cx5="http://schemas.microsoft.com/office/drawing/2016/5/11/chartex" xmlns:mc="http://schemas.openxmlformats.org/markup-compatibility/2006" xmlns:o="urn:schemas-microsoft-com:office:office" xmlns:r="http://schemas.openxmlformats.org/officeDocument/2006/relationships" xmlns:m="http://schemas.openxmlformats.org/officeDocument/2006/math" xmlns:v="urn:schemas-microsoft-com:vml" xmlns:wp14="http://schemas.microsoft.com/office/word/2010/wordprocessingDrawing" xmlns:wp="http://schemas.openxmlformats.org/drawingml/2006/wordprocessingDrawing" xmlns:w10="urn:schemas-microsoft-com:office:word" xmlns:w="http://schemas.openxmlformats.org/wordprocessingml/2006/main" xmlns:w14="http://schemas.microsoft.com/office/word/2010/wordml" xmlns:w15="http://schemas.microsoft.com/office/word/2012/wordml" xmlns:w16se="http://schemas.microsoft.com/office/word/2015/wordml/symex" xmlns:wpg="http://schemas.microsoft.com/office/word/2010/wordprocessingGroup" xmlns:wpi="http://schemas.microsoft.com/office/word/2010/wordprocessingInk" xmlns:wne="http://schemas.microsoft.com/office/word/2006/wordml" xmlns:wps="http://schemas.microsoft.com/office/word/2010/wordprocessingShape" mc:Ignorable="w14 w15 w16se wp14">
+<w:footnotes xmlns:wpc="http://schemas.microsoft.com/office/word/2010/wordprocessingCanvas" xmlns:cx="http://schemas.microsoft.com/office/drawing/2014/chartex" xmlns:cx1="http://schemas.microsoft.com/office/drawing/2015/9/8/chartex" xmlns:cx2="http://schemas.microsoft.com/office/drawing/2015/10/21/chartex" xmlns:cx3="http://schemas.microsoft.com/office/drawing/2016/5/9/chartex" xmlns:cx4="http://schemas.microsoft.com/office/drawing/2016/5/10/chartex" xmlns:cx5="http://schemas.microsoft.com/office/drawing/2016/5/11/chartex" xmlns:cx6="http://schemas.microsoft.com/office/drawing/2016/5/12/chartex" xmlns:cx7="http://schemas.microsoft.com/office/drawing/2016/5/13/chartex" xmlns:cx8="http://schemas.microsoft.com/office/drawing/2016/5/14/chartex" xmlns:mc="http://schemas.openxmlformats.org/markup-compatibility/2006" xmlns:aink="http://schemas.microsoft.com/office/drawing/2016/ink" xmlns:am3d="http://schemas.microsoft.com/office/drawing/2017/model3d" xmlns:o="urn:schemas-microsoft-com:office:office" xmlns:r="http://schemas.openxmlformats.org/officeDocument/2006/relationships" xmlns:m="http://schemas.openxmlformats.org/officeDocument/2006/math" xmlns:v="urn:schemas-microsoft-com:vml" xmlns:wp14="http://schemas.microsoft.com/office/word/2010/wordprocessingDrawing" xmlns:wp="http://schemas.openxmlformats.org/drawingml/2006/wordprocessingDrawing" xmlns:w10="urn:schemas-microsoft-com:office:word" xmlns:w="http://schemas.openxmlformats.org/wordprocessingml/2006/main" xmlns:w14="http://schemas.microsoft.com/office/word/2010/wordml" xmlns:w15="http://schemas.microsoft.com/office/word/2012/wordml" xmlns:w16cid="http://schemas.microsoft.com/office/word/2016/wordml/cid" xmlns:w16se="http://schemas.microsoft.com/office/word/2015/wordml/symex" xmlns:wpg="http://schemas.microsoft.com/office/word/2010/wordprocessingGroup" xmlns:wpi="http://schemas.microsoft.com/office/word/2010/wordprocessingInk" xmlns:wne="http://schemas.microsoft.com/office/word/2006/wordml" xmlns:wps="http://schemas.microsoft.com/office/word/2010/wordprocessingShape" mc:Ignorable="w14 w15 w16se w16cid wp14">
   <w:footnote w:type="separator" w:id="-1">
     <w:p>
       <w:pPr>
@@ -6944,7 +6925,7 @@
 </file>
 
 <file path=word/header1.xml><?xml version="1.0" encoding="utf-8"?>
-<w:hdr xmlns:wpc="http://schemas.microsoft.com/office/word/2010/wordprocessingCanvas" xmlns:cx="http://schemas.microsoft.com/office/drawing/2014/chartex" xmlns:cx1="http://schemas.microsoft.com/office/drawing/2015/9/8/chartex" xmlns:cx2="http://schemas.microsoft.com/office/drawing/2015/10/21/chartex" xmlns:cx3="http://schemas.microsoft.com/office/drawing/2016/5/9/chartex" xmlns:cx4="http://schemas.microsoft.com/office/drawing/2016/5/10/chartex" xmlns:cx5="http://schemas.microsoft.com/office/drawing/2016/5/11/chartex" xmlns:mc="http://schemas.openxmlformats.org/markup-compatibility/2006" xmlns:o="urn:schemas-microsoft-com:office:office" xmlns:r="http://schemas.openxmlformats.org/officeDocument/2006/relationships" xmlns:m="http://schemas.openxmlformats.org/officeDocument/2006/math" xmlns:v="urn:schemas-microsoft-com:vml" xmlns:wp14="http://schemas.microsoft.com/office/word/2010/wordprocessingDrawing" xmlns:wp="http://schemas.openxmlformats.org/drawingml/2006/wordprocessingDrawing" xmlns:w10="urn:schemas-microsoft-com:office:word" xmlns:w="http://schemas.openxmlformats.org/wordprocessingml/2006/main" xmlns:w14="http://schemas.microsoft.com/office/word/2010/wordml" xmlns:w15="http://schemas.microsoft.com/office/word/2012/wordml" xmlns:w16se="http://schemas.microsoft.com/office/word/2015/wordml/symex" xmlns:wpg="http://schemas.microsoft.com/office/word/2010/wordprocessingGroup" xmlns:wpi="http://schemas.microsoft.com/office/word/2010/wordprocessingInk" xmlns:wne="http://schemas.microsoft.com/office/word/2006/wordml" xmlns:wps="http://schemas.microsoft.com/office/word/2010/wordprocessingShape" mc:Ignorable="w14 w15 w16se wp14">
+<w:hdr xmlns:wpc="http://schemas.microsoft.com/office/word/2010/wordprocessingCanvas" xmlns:cx="http://schemas.microsoft.com/office/drawing/2014/chartex" xmlns:cx1="http://schemas.microsoft.com/office/drawing/2015/9/8/chartex" xmlns:cx2="http://schemas.microsoft.com/office/drawing/2015/10/21/chartex" xmlns:cx3="http://schemas.microsoft.com/office/drawing/2016/5/9/chartex" xmlns:cx4="http://schemas.microsoft.com/office/drawing/2016/5/10/chartex" xmlns:cx5="http://schemas.microsoft.com/office/drawing/2016/5/11/chartex" xmlns:cx6="http://schemas.microsoft.com/office/drawing/2016/5/12/chartex" xmlns:cx7="http://schemas.microsoft.com/office/drawing/2016/5/13/chartex" xmlns:cx8="http://schemas.microsoft.com/office/drawing/2016/5/14/chartex" xmlns:mc="http://schemas.openxmlformats.org/markup-compatibility/2006" xmlns:aink="http://schemas.microsoft.com/office/drawing/2016/ink" xmlns:am3d="http://schemas.microsoft.com/office/drawing/2017/model3d" xmlns:o="urn:schemas-microsoft-com:office:office" xmlns:r="http://schemas.openxmlformats.org/officeDocument/2006/relationships" xmlns:m="http://schemas.openxmlformats.org/officeDocument/2006/math" xmlns:v="urn:schemas-microsoft-com:vml" xmlns:wp14="http://schemas.microsoft.com/office/word/2010/wordprocessingDrawing" xmlns:wp="http://schemas.openxmlformats.org/drawingml/2006/wordprocessingDrawing" xmlns:w10="urn:schemas-microsoft-com:office:word" xmlns:w="http://schemas.openxmlformats.org/wordprocessingml/2006/main" xmlns:w14="http://schemas.microsoft.com/office/word/2010/wordml" xmlns:w15="http://schemas.microsoft.com/office/word/2012/wordml" xmlns:w16cid="http://schemas.microsoft.com/office/word/2016/wordml/cid" xmlns:w16se="http://schemas.microsoft.com/office/word/2015/wordml/symex" xmlns:wpg="http://schemas.microsoft.com/office/word/2010/wordprocessingGroup" xmlns:wpi="http://schemas.microsoft.com/office/word/2010/wordprocessingInk" xmlns:wne="http://schemas.microsoft.com/office/word/2006/wordml" xmlns:wps="http://schemas.microsoft.com/office/word/2010/wordprocessingShape" mc:Ignorable="w14 w15 w16se w16cid wp14">
   <w:p>
     <w:pPr>
       <w:rPr>
@@ -7003,7 +6984,7 @@
 </file>
 
 <file path=word/header2.xml><?xml version="1.0" encoding="utf-8"?>
-<w:hdr xmlns:wpc="http://schemas.microsoft.com/office/word/2010/wordprocessingCanvas" xmlns:cx="http://schemas.microsoft.com/office/drawing/2014/chartex" xmlns:cx1="http://schemas.microsoft.com/office/drawing/2015/9/8/chartex" xmlns:cx2="http://schemas.microsoft.com/office/drawing/2015/10/21/chartex" xmlns:cx3="http://schemas.microsoft.com/office/drawing/2016/5/9/chartex" xmlns:cx4="http://schemas.microsoft.com/office/drawing/2016/5/10/chartex" xmlns:cx5="http://schemas.microsoft.com/office/drawing/2016/5/11/chartex" xmlns:mc="http://schemas.openxmlformats.org/markup-compatibility/2006" xmlns:o="urn:schemas-microsoft-com:office:office" xmlns:r="http://schemas.openxmlformats.org/officeDocument/2006/relationships" xmlns:m="http://schemas.openxmlformats.org/officeDocument/2006/math" xmlns:v="urn:schemas-microsoft-com:vml" xmlns:wp14="http://schemas.microsoft.com/office/word/2010/wordprocessingDrawing" xmlns:wp="http://schemas.openxmlformats.org/drawingml/2006/wordprocessingDrawing" xmlns:w10="urn:schemas-microsoft-com:office:word" xmlns:w="http://schemas.openxmlformats.org/wordprocessingml/2006/main" xmlns:w14="http://schemas.microsoft.com/office/word/2010/wordml" xmlns:w15="http://schemas.microsoft.com/office/word/2012/wordml" xmlns:w16se="http://schemas.microsoft.com/office/word/2015/wordml/symex" xmlns:wpg="http://schemas.microsoft.com/office/word/2010/wordprocessingGroup" xmlns:wpi="http://schemas.microsoft.com/office/word/2010/wordprocessingInk" xmlns:wne="http://schemas.microsoft.com/office/word/2006/wordml" xmlns:wps="http://schemas.microsoft.com/office/word/2010/wordprocessingShape" mc:Ignorable="w14 w15 w16se wp14">
+<w:hdr xmlns:wpc="http://schemas.microsoft.com/office/word/2010/wordprocessingCanvas" xmlns:cx="http://schemas.microsoft.com/office/drawing/2014/chartex" xmlns:cx1="http://schemas.microsoft.com/office/drawing/2015/9/8/chartex" xmlns:cx2="http://schemas.microsoft.com/office/drawing/2015/10/21/chartex" xmlns:cx3="http://schemas.microsoft.com/office/drawing/2016/5/9/chartex" xmlns:cx4="http://schemas.microsoft.com/office/drawing/2016/5/10/chartex" xmlns:cx5="http://schemas.microsoft.com/office/drawing/2016/5/11/chartex" xmlns:cx6="http://schemas.microsoft.com/office/drawing/2016/5/12/chartex" xmlns:cx7="http://schemas.microsoft.com/office/drawing/2016/5/13/chartex" xmlns:cx8="http://schemas.microsoft.com/office/drawing/2016/5/14/chartex" xmlns:mc="http://schemas.openxmlformats.org/markup-compatibility/2006" xmlns:aink="http://schemas.microsoft.com/office/drawing/2016/ink" xmlns:am3d="http://schemas.microsoft.com/office/drawing/2017/model3d" xmlns:o="urn:schemas-microsoft-com:office:office" xmlns:r="http://schemas.openxmlformats.org/officeDocument/2006/relationships" xmlns:m="http://schemas.openxmlformats.org/officeDocument/2006/math" xmlns:v="urn:schemas-microsoft-com:vml" xmlns:wp14="http://schemas.microsoft.com/office/word/2010/wordprocessingDrawing" xmlns:wp="http://schemas.openxmlformats.org/drawingml/2006/wordprocessingDrawing" xmlns:w10="urn:schemas-microsoft-com:office:word" xmlns:w="http://schemas.openxmlformats.org/wordprocessingml/2006/main" xmlns:w14="http://schemas.microsoft.com/office/word/2010/wordml" xmlns:w15="http://schemas.microsoft.com/office/word/2012/wordml" xmlns:w16cid="http://schemas.microsoft.com/office/word/2016/wordml/cid" xmlns:w16se="http://schemas.microsoft.com/office/word/2015/wordml/symex" xmlns:wpg="http://schemas.microsoft.com/office/word/2010/wordprocessingGroup" xmlns:wpi="http://schemas.microsoft.com/office/word/2010/wordprocessingInk" xmlns:wne="http://schemas.microsoft.com/office/word/2006/wordml" xmlns:wps="http://schemas.microsoft.com/office/word/2010/wordprocessingShape" mc:Ignorable="w14 w15 w16se w16cid wp14">
   <w:tbl>
     <w:tblPr>
       <w:tblW w:w="0" w:type="auto"/>
@@ -7124,7 +7105,7 @@
 </file>
 
 <file path=word/header3.xml><?xml version="1.0" encoding="utf-8"?>
-<w:hdr xmlns:wpc="http://schemas.microsoft.com/office/word/2010/wordprocessingCanvas" xmlns:cx="http://schemas.microsoft.com/office/drawing/2014/chartex" xmlns:cx1="http://schemas.microsoft.com/office/drawing/2015/9/8/chartex" xmlns:cx2="http://schemas.microsoft.com/office/drawing/2015/10/21/chartex" xmlns:cx3="http://schemas.microsoft.com/office/drawing/2016/5/9/chartex" xmlns:cx4="http://schemas.microsoft.com/office/drawing/2016/5/10/chartex" xmlns:cx5="http://schemas.microsoft.com/office/drawing/2016/5/11/chartex" xmlns:mc="http://schemas.openxmlformats.org/markup-compatibility/2006" xmlns:o="urn:schemas-microsoft-com:office:office" xmlns:r="http://schemas.openxmlformats.org/officeDocument/2006/relationships" xmlns:m="http://schemas.openxmlformats.org/officeDocument/2006/math" xmlns:v="urn:schemas-microsoft-com:vml" xmlns:wp14="http://schemas.microsoft.com/office/word/2010/wordprocessingDrawing" xmlns:wp="http://schemas.openxmlformats.org/drawingml/2006/wordprocessingDrawing" xmlns:w10="urn:schemas-microsoft-com:office:word" xmlns:w="http://schemas.openxmlformats.org/wordprocessingml/2006/main" xmlns:w14="http://schemas.microsoft.com/office/word/2010/wordml" xmlns:w15="http://schemas.microsoft.com/office/word/2012/wordml" xmlns:w16se="http://schemas.microsoft.com/office/word/2015/wordml/symex" xmlns:wpg="http://schemas.microsoft.com/office/word/2010/wordprocessingGroup" xmlns:wpi="http://schemas.microsoft.com/office/word/2010/wordprocessingInk" xmlns:wne="http://schemas.microsoft.com/office/word/2006/wordml" xmlns:wps="http://schemas.microsoft.com/office/word/2010/wordprocessingShape" mc:Ignorable="w14 w15 w16se wp14">
+<w:hdr xmlns:wpc="http://schemas.microsoft.com/office/word/2010/wordprocessingCanvas" xmlns:cx="http://schemas.microsoft.com/office/drawing/2014/chartex" xmlns:cx1="http://schemas.microsoft.com/office/drawing/2015/9/8/chartex" xmlns:cx2="http://schemas.microsoft.com/office/drawing/2015/10/21/chartex" xmlns:cx3="http://schemas.microsoft.com/office/drawing/2016/5/9/chartex" xmlns:cx4="http://schemas.microsoft.com/office/drawing/2016/5/10/chartex" xmlns:cx5="http://schemas.microsoft.com/office/drawing/2016/5/11/chartex" xmlns:cx6="http://schemas.microsoft.com/office/drawing/2016/5/12/chartex" xmlns:cx7="http://schemas.microsoft.com/office/drawing/2016/5/13/chartex" xmlns:cx8="http://schemas.microsoft.com/office/drawing/2016/5/14/chartex" xmlns:mc="http://schemas.openxmlformats.org/markup-compatibility/2006" xmlns:aink="http://schemas.microsoft.com/office/drawing/2016/ink" xmlns:am3d="http://schemas.microsoft.com/office/drawing/2017/model3d" xmlns:o="urn:schemas-microsoft-com:office:office" xmlns:r="http://schemas.openxmlformats.org/officeDocument/2006/relationships" xmlns:m="http://schemas.openxmlformats.org/officeDocument/2006/math" xmlns:v="urn:schemas-microsoft-com:vml" xmlns:wp14="http://schemas.microsoft.com/office/word/2010/wordprocessingDrawing" xmlns:wp="http://schemas.openxmlformats.org/drawingml/2006/wordprocessingDrawing" xmlns:w10="urn:schemas-microsoft-com:office:word" xmlns:w="http://schemas.openxmlformats.org/wordprocessingml/2006/main" xmlns:w14="http://schemas.microsoft.com/office/word/2010/wordml" xmlns:w15="http://schemas.microsoft.com/office/word/2012/wordml" xmlns:w16cid="http://schemas.microsoft.com/office/word/2016/wordml/cid" xmlns:w16se="http://schemas.microsoft.com/office/word/2015/wordml/symex" xmlns:wpg="http://schemas.microsoft.com/office/word/2010/wordprocessingGroup" xmlns:wpi="http://schemas.microsoft.com/office/word/2010/wordprocessingInk" xmlns:wne="http://schemas.microsoft.com/office/word/2006/wordml" xmlns:wps="http://schemas.microsoft.com/office/word/2010/wordprocessingShape" mc:Ignorable="w14 w15 w16se w16cid wp14">
   <w:p>
     <w:pPr>
       <w:pStyle w:val="Header"/>
@@ -7134,7 +7115,7 @@
 </file>
 
 <file path=word/numbering.xml><?xml version="1.0" encoding="utf-8"?>
-<w:numbering xmlns:wpc="http://schemas.microsoft.com/office/word/2010/wordprocessingCanvas" xmlns:cx="http://schemas.microsoft.com/office/drawing/2014/chartex" xmlns:cx1="http://schemas.microsoft.com/office/drawing/2015/9/8/chartex" xmlns:cx2="http://schemas.microsoft.com/office/drawing/2015/10/21/chartex" xmlns:cx3="http://schemas.microsoft.com/office/drawing/2016/5/9/chartex" xmlns:cx4="http://schemas.microsoft.com/office/drawing/2016/5/10/chartex" xmlns:cx5="http://schemas.microsoft.com/office/drawing/2016/5/11/chartex" xmlns:mc="http://schemas.openxmlformats.org/markup-compatibility/2006" xmlns:o="urn:schemas-microsoft-com:office:office" xmlns:r="http://schemas.openxmlformats.org/officeDocument/2006/relationships" xmlns:m="http://schemas.openxmlformats.org/officeDocument/2006/math" xmlns:v="urn:schemas-microsoft-com:vml" xmlns:wp14="http://schemas.microsoft.com/office/word/2010/wordprocessingDrawing" xmlns:wp="http://schemas.openxmlformats.org/drawingml/2006/wordprocessingDrawing" xmlns:w10="urn:schemas-microsoft-com:office:word" xmlns:w="http://schemas.openxmlformats.org/wordprocessingml/2006/main" xmlns:w14="http://schemas.microsoft.com/office/word/2010/wordml" xmlns:w15="http://schemas.microsoft.com/office/word/2012/wordml" xmlns:w16se="http://schemas.microsoft.com/office/word/2015/wordml/symex" xmlns:wpg="http://schemas.microsoft.com/office/word/2010/wordprocessingGroup" xmlns:wpi="http://schemas.microsoft.com/office/word/2010/wordprocessingInk" xmlns:wne="http://schemas.microsoft.com/office/word/2006/wordml" xmlns:wps="http://schemas.microsoft.com/office/word/2010/wordprocessingShape" mc:Ignorable="w14 w15 w16se wp14">
+<w:numbering xmlns:wpc="http://schemas.microsoft.com/office/word/2010/wordprocessingCanvas" xmlns:cx="http://schemas.microsoft.com/office/drawing/2014/chartex" xmlns:cx1="http://schemas.microsoft.com/office/drawing/2015/9/8/chartex" xmlns:cx2="http://schemas.microsoft.com/office/drawing/2015/10/21/chartex" xmlns:cx3="http://schemas.microsoft.com/office/drawing/2016/5/9/chartex" xmlns:cx4="http://schemas.microsoft.com/office/drawing/2016/5/10/chartex" xmlns:cx5="http://schemas.microsoft.com/office/drawing/2016/5/11/chartex" xmlns:cx6="http://schemas.microsoft.com/office/drawing/2016/5/12/chartex" xmlns:cx7="http://schemas.microsoft.com/office/drawing/2016/5/13/chartex" xmlns:cx8="http://schemas.microsoft.com/office/drawing/2016/5/14/chartex" xmlns:mc="http://schemas.openxmlformats.org/markup-compatibility/2006" xmlns:aink="http://schemas.microsoft.com/office/drawing/2016/ink" xmlns:am3d="http://schemas.microsoft.com/office/drawing/2017/model3d" xmlns:o="urn:schemas-microsoft-com:office:office" xmlns:r="http://schemas.openxmlformats.org/officeDocument/2006/relationships" xmlns:m="http://schemas.openxmlformats.org/officeDocument/2006/math" xmlns:v="urn:schemas-microsoft-com:vml" xmlns:wp14="http://schemas.microsoft.com/office/word/2010/wordprocessingDrawing" xmlns:wp="http://schemas.openxmlformats.org/drawingml/2006/wordprocessingDrawing" xmlns:w10="urn:schemas-microsoft-com:office:word" xmlns:w="http://schemas.openxmlformats.org/wordprocessingml/2006/main" xmlns:w14="http://schemas.microsoft.com/office/word/2010/wordml" xmlns:w15="http://schemas.microsoft.com/office/word/2012/wordml" xmlns:w16cid="http://schemas.microsoft.com/office/word/2016/wordml/cid" xmlns:w16se="http://schemas.microsoft.com/office/word/2015/wordml/symex" xmlns:wpg="http://schemas.microsoft.com/office/word/2010/wordprocessingGroup" xmlns:wpi="http://schemas.microsoft.com/office/word/2010/wordprocessingInk" xmlns:wne="http://schemas.microsoft.com/office/word/2006/wordml" xmlns:wps="http://schemas.microsoft.com/office/word/2010/wordprocessingShape" mc:Ignorable="w14 w15 w16se w16cid wp14">
   <w:abstractNum w:abstractNumId="0" w15:restartNumberingAfterBreak="0">
     <w:nsid w:val="FFFFFFFB"/>
     <w:multiLevelType w:val="multilevel"/>
@@ -8731,7 +8712,7 @@
 </file>
 
 <file path=word/styles.xml><?xml version="1.0" encoding="utf-8"?>
-<w:styles xmlns:mc="http://schemas.openxmlformats.org/markup-compatibility/2006" xmlns:r="http://schemas.openxmlformats.org/officeDocument/2006/relationships" xmlns:w="http://schemas.openxmlformats.org/wordprocessingml/2006/main" xmlns:w14="http://schemas.microsoft.com/office/word/2010/wordml" xmlns:w15="http://schemas.microsoft.com/office/word/2012/wordml" xmlns:w16se="http://schemas.microsoft.com/office/word/2015/wordml/symex" mc:Ignorable="w14 w15 w16se">
+<w:styles xmlns:mc="http://schemas.openxmlformats.org/markup-compatibility/2006" xmlns:r="http://schemas.openxmlformats.org/officeDocument/2006/relationships" xmlns:w="http://schemas.openxmlformats.org/wordprocessingml/2006/main" xmlns:w14="http://schemas.microsoft.com/office/word/2010/wordml" xmlns:w15="http://schemas.microsoft.com/office/word/2012/wordml" xmlns:w16cid="http://schemas.microsoft.com/office/word/2016/wordml/cid" xmlns:w16se="http://schemas.microsoft.com/office/word/2015/wordml/symex" mc:Ignorable="w14 w15 w16se w16cid">
   <w:docDefaults>
     <w:rPrDefault>
       <w:rPr>
@@ -8741,7 +8722,7 @@
     </w:rPrDefault>
     <w:pPrDefault/>
   </w:docDefaults>
-  <w:latentStyles w:defLockedState="0" w:defUIPriority="99" w:defSemiHidden="0" w:defUnhideWhenUsed="0" w:defQFormat="0" w:count="374">
+  <w:latentStyles w:defLockedState="0" w:defUIPriority="99" w:defSemiHidden="0" w:defUnhideWhenUsed="0" w:defQFormat="0" w:count="375">
     <w:lsdException w:name="Normal" w:uiPriority="0" w:qFormat="1"/>
     <w:lsdException w:name="heading 1" w:uiPriority="0" w:qFormat="1"/>
     <w:lsdException w:name="heading 2" w:uiPriority="9" w:qFormat="1"/>
@@ -9116,6 +9097,7 @@
     <w:lsdException w:name="Mention" w:semiHidden="1" w:unhideWhenUsed="1"/>
     <w:lsdException w:name="Smart Hyperlink" w:semiHidden="1" w:unhideWhenUsed="1"/>
     <w:lsdException w:name="Hashtag" w:semiHidden="1" w:unhideWhenUsed="1"/>
+    <w:lsdException w:name="Unresolved Mention" w:semiHidden="1" w:unhideWhenUsed="1"/>
   </w:latentStyles>
   <w:style w:type="paragraph" w:default="1" w:styleId="Normal">
     <w:name w:val="Normal"/>
@@ -10009,7 +9991,7 @@
 </file>
 
 <file path=customXml/itemProps1.xml><?xml version="1.0" encoding="utf-8"?>
-<ds:datastoreItem xmlns:ds="http://schemas.openxmlformats.org/officeDocument/2006/customXml" ds:itemID="{6C2791DB-E162-40A5-80DA-F2E04B9C316D}">
+<ds:datastoreItem xmlns:ds="http://schemas.openxmlformats.org/officeDocument/2006/customXml" ds:itemID="{B403098B-1776-4DC6-AEA9-10513600A602}">
   <ds:schemaRefs>
     <ds:schemaRef ds:uri="http://schemas.openxmlformats.org/officeDocument/2006/bibliography"/>
   </ds:schemaRefs>

</xml_diff>

<commit_message>
Added the Angular front end to the project
</commit_message>
<xml_diff>
--- a/Loop Solutions Inc_SE3352_Workbook.docx
+++ b/Loop Solutions Inc_SE3352_Workbook.docx
@@ -7,11 +7,21 @@
         <w:pStyle w:val="Title"/>
         <w:jc w:val="right"/>
       </w:pPr>
-      <w:fldSimple w:instr=" TITLE  \* MERGEFORMAT ">
-        <w:r>
-          <w:t>Assignment Workbook</w:t>
-        </w:r>
-      </w:fldSimple>
+      <w:r>
+        <w:fldChar w:fldCharType="begin"/>
+      </w:r>
+      <w:r>
+        <w:instrText xml:space="preserve"> TITLE  \* MERGEFORMAT </w:instrText>
+      </w:r>
+      <w:r>
+        <w:fldChar w:fldCharType="separate"/>
+      </w:r>
+      <w:r>
+        <w:t>Assignment Workbook</w:t>
+      </w:r>
+      <w:r>
+        <w:fldChar w:fldCharType="end"/>
+      </w:r>
     </w:p>
     <w:p>
       <w:pPr>
@@ -53,8 +63,12 @@
           <w:sz w:val="28"/>
         </w:rPr>
         <w:sectPr>
-          <w:headerReference w:type="default" r:id="rId8"/>
-          <w:footerReference w:type="even" r:id="rId9"/>
+          <w:headerReference w:type="even" r:id="rId8"/>
+          <w:headerReference w:type="default" r:id="rId9"/>
+          <w:footerReference w:type="even" r:id="rId10"/>
+          <w:footerReference w:type="default" r:id="rId11"/>
+          <w:headerReference w:type="first" r:id="rId12"/>
+          <w:footerReference w:type="first" r:id="rId13"/>
           <w:pgSz w:w="12240" w:h="15840" w:code="1"/>
           <w:pgMar w:top="1440" w:right="1440" w:bottom="1440" w:left="1440" w:header="720" w:footer="720" w:gutter="0"/>
           <w:cols w:space="720"/>
@@ -389,8 +403,6 @@
             <w:r>
               <w:t>Everyone</w:t>
             </w:r>
-            <w:bookmarkStart w:id="0" w:name="_GoBack"/>
-            <w:bookmarkEnd w:id="0"/>
           </w:p>
         </w:tc>
       </w:tr>
@@ -617,8 +629,8 @@
       <w:r>
         <w:br w:type="page"/>
       </w:r>
-      <w:bookmarkStart w:id="1" w:name="_Toc435476419"/>
-      <w:bookmarkStart w:id="2" w:name="_Toc435750985"/>
+      <w:bookmarkStart w:id="0" w:name="_Toc435476419"/>
+      <w:bookmarkStart w:id="1" w:name="_Toc435750985"/>
       <w:r>
         <w:lastRenderedPageBreak/>
         <w:t xml:space="preserve">Potential </w:t>
@@ -629,8 +641,8 @@
       <w:r>
         <w:t>Classes</w:t>
       </w:r>
+      <w:bookmarkEnd w:id="0"/>
       <w:bookmarkEnd w:id="1"/>
-      <w:bookmarkEnd w:id="2"/>
     </w:p>
     <w:p/>
     <w:tbl>
@@ -1433,20 +1445,20 @@
       <w:pPr>
         <w:pStyle w:val="Heading1"/>
       </w:pPr>
-      <w:bookmarkStart w:id="3" w:name="_Toc287565551"/>
-      <w:bookmarkStart w:id="4" w:name="_Toc382396608"/>
-      <w:bookmarkStart w:id="5" w:name="_Toc414220216"/>
-      <w:bookmarkStart w:id="6" w:name="_Toc435476421"/>
-      <w:bookmarkStart w:id="7" w:name="_Toc435750986"/>
+      <w:bookmarkStart w:id="2" w:name="_Toc287565551"/>
+      <w:bookmarkStart w:id="3" w:name="_Toc382396608"/>
+      <w:bookmarkStart w:id="4" w:name="_Toc414220216"/>
+      <w:bookmarkStart w:id="5" w:name="_Toc435476421"/>
+      <w:bookmarkStart w:id="6" w:name="_Toc435750986"/>
       <w:r>
         <w:lastRenderedPageBreak/>
         <w:t>Classes Attributes</w:t>
       </w:r>
+      <w:bookmarkEnd w:id="2"/>
       <w:bookmarkEnd w:id="3"/>
       <w:bookmarkEnd w:id="4"/>
       <w:bookmarkEnd w:id="5"/>
       <w:bookmarkEnd w:id="6"/>
-      <w:bookmarkEnd w:id="7"/>
       <w:r>
         <w:t xml:space="preserve"> </w:t>
       </w:r>
@@ -6632,12 +6644,12 @@
       <w:pPr>
         <w:pStyle w:val="Heading1"/>
       </w:pPr>
-      <w:bookmarkStart w:id="8" w:name="_Toc435750987"/>
+      <w:bookmarkStart w:id="7" w:name="_Toc435750987"/>
       <w:r>
         <w:lastRenderedPageBreak/>
         <w:t>Entity Class Diagram</w:t>
       </w:r>
-      <w:bookmarkEnd w:id="8"/>
+      <w:bookmarkEnd w:id="7"/>
     </w:p>
     <w:p/>
     <w:p>
@@ -6646,7 +6658,7 @@
           <w:noProof/>
         </w:rPr>
         <w:drawing>
-          <wp:inline distT="0" distB="0" distL="0" distR="0" wp14:anchorId="5A5E68FB" wp14:editId="268D092F">
+          <wp:inline distT="0" distB="0" distL="0" distR="0" wp14:anchorId="00037215" wp14:editId="1F3C5158">
             <wp:extent cx="5998210" cy="2635065"/>
             <wp:effectExtent l="0" t="0" r="2540" b="0"/>
             <wp:docPr id="1" name="Picture 1"/>
@@ -6661,7 +6673,7 @@
                     <pic:cNvPicPr/>
                   </pic:nvPicPr>
                   <pic:blipFill>
-                    <a:blip r:embed="rId10"/>
+                    <a:blip r:embed="rId14"/>
                     <a:stretch>
                       <a:fillRect/>
                     </a:stretch>
@@ -6684,10 +6696,10 @@
     </w:p>
     <w:p/>
     <w:sectPr>
-      <w:headerReference w:type="default" r:id="rId11"/>
-      <w:footerReference w:type="default" r:id="rId12"/>
-      <w:headerReference w:type="first" r:id="rId13"/>
-      <w:footerReference w:type="first" r:id="rId14"/>
+      <w:headerReference w:type="default" r:id="rId15"/>
+      <w:footerReference w:type="default" r:id="rId16"/>
+      <w:headerReference w:type="first" r:id="rId17"/>
+      <w:footerReference w:type="first" r:id="rId18"/>
       <w:pgSz w:w="12240" w:h="15840" w:code="1"/>
       <w:pgMar w:top="1440" w:right="1440" w:bottom="1440" w:left="1440" w:header="720" w:footer="720" w:gutter="0"/>
       <w:cols w:space="720"/>
@@ -6760,6 +6772,26 @@
 </file>
 
 <file path=word/footer2.xml><?xml version="1.0" encoding="utf-8"?>
+<w:ftr xmlns:wpc="http://schemas.microsoft.com/office/word/2010/wordprocessingCanvas" xmlns:cx="http://schemas.microsoft.com/office/drawing/2014/chartex" xmlns:cx1="http://schemas.microsoft.com/office/drawing/2015/9/8/chartex" xmlns:cx2="http://schemas.microsoft.com/office/drawing/2015/10/21/chartex" xmlns:cx3="http://schemas.microsoft.com/office/drawing/2016/5/9/chartex" xmlns:cx4="http://schemas.microsoft.com/office/drawing/2016/5/10/chartex" xmlns:cx5="http://schemas.microsoft.com/office/drawing/2016/5/11/chartex" xmlns:cx6="http://schemas.microsoft.com/office/drawing/2016/5/12/chartex" xmlns:cx7="http://schemas.microsoft.com/office/drawing/2016/5/13/chartex" xmlns:cx8="http://schemas.microsoft.com/office/drawing/2016/5/14/chartex" xmlns:mc="http://schemas.openxmlformats.org/markup-compatibility/2006" xmlns:aink="http://schemas.microsoft.com/office/drawing/2016/ink" xmlns:am3d="http://schemas.microsoft.com/office/drawing/2017/model3d" xmlns:o="urn:schemas-microsoft-com:office:office" xmlns:r="http://schemas.openxmlformats.org/officeDocument/2006/relationships" xmlns:m="http://schemas.openxmlformats.org/officeDocument/2006/math" xmlns:v="urn:schemas-microsoft-com:vml" xmlns:wp14="http://schemas.microsoft.com/office/word/2010/wordprocessingDrawing" xmlns:wp="http://schemas.openxmlformats.org/drawingml/2006/wordprocessingDrawing" xmlns:w10="urn:schemas-microsoft-com:office:word" xmlns:w="http://schemas.openxmlformats.org/wordprocessingml/2006/main" xmlns:w14="http://schemas.microsoft.com/office/word/2010/wordml" xmlns:w15="http://schemas.microsoft.com/office/word/2012/wordml" xmlns:w16cid="http://schemas.microsoft.com/office/word/2016/wordml/cid" xmlns:w16se="http://schemas.microsoft.com/office/word/2015/wordml/symex" xmlns:wpg="http://schemas.microsoft.com/office/word/2010/wordprocessingGroup" xmlns:wpi="http://schemas.microsoft.com/office/word/2010/wordprocessingInk" xmlns:wne="http://schemas.microsoft.com/office/word/2006/wordml" xmlns:wps="http://schemas.microsoft.com/office/word/2010/wordprocessingShape" mc:Ignorable="w14 w15 w16se w16cid wp14">
+  <w:p>
+    <w:pPr>
+      <w:pStyle w:val="Footer"/>
+    </w:pPr>
+  </w:p>
+</w:ftr>
+</file>
+
+<file path=word/footer3.xml><?xml version="1.0" encoding="utf-8"?>
+<w:ftr xmlns:wpc="http://schemas.microsoft.com/office/word/2010/wordprocessingCanvas" xmlns:cx="http://schemas.microsoft.com/office/drawing/2014/chartex" xmlns:cx1="http://schemas.microsoft.com/office/drawing/2015/9/8/chartex" xmlns:cx2="http://schemas.microsoft.com/office/drawing/2015/10/21/chartex" xmlns:cx3="http://schemas.microsoft.com/office/drawing/2016/5/9/chartex" xmlns:cx4="http://schemas.microsoft.com/office/drawing/2016/5/10/chartex" xmlns:cx5="http://schemas.microsoft.com/office/drawing/2016/5/11/chartex" xmlns:cx6="http://schemas.microsoft.com/office/drawing/2016/5/12/chartex" xmlns:cx7="http://schemas.microsoft.com/office/drawing/2016/5/13/chartex" xmlns:cx8="http://schemas.microsoft.com/office/drawing/2016/5/14/chartex" xmlns:mc="http://schemas.openxmlformats.org/markup-compatibility/2006" xmlns:aink="http://schemas.microsoft.com/office/drawing/2016/ink" xmlns:am3d="http://schemas.microsoft.com/office/drawing/2017/model3d" xmlns:o="urn:schemas-microsoft-com:office:office" xmlns:r="http://schemas.openxmlformats.org/officeDocument/2006/relationships" xmlns:m="http://schemas.openxmlformats.org/officeDocument/2006/math" xmlns:v="urn:schemas-microsoft-com:vml" xmlns:wp14="http://schemas.microsoft.com/office/word/2010/wordprocessingDrawing" xmlns:wp="http://schemas.openxmlformats.org/drawingml/2006/wordprocessingDrawing" xmlns:w10="urn:schemas-microsoft-com:office:word" xmlns:w="http://schemas.openxmlformats.org/wordprocessingml/2006/main" xmlns:w14="http://schemas.microsoft.com/office/word/2010/wordml" xmlns:w15="http://schemas.microsoft.com/office/word/2012/wordml" xmlns:w16cid="http://schemas.microsoft.com/office/word/2016/wordml/cid" xmlns:w16se="http://schemas.microsoft.com/office/word/2015/wordml/symex" xmlns:wpg="http://schemas.microsoft.com/office/word/2010/wordprocessingGroup" xmlns:wpi="http://schemas.microsoft.com/office/word/2010/wordprocessingInk" xmlns:wne="http://schemas.microsoft.com/office/word/2006/wordml" xmlns:wps="http://schemas.microsoft.com/office/word/2010/wordprocessingShape" mc:Ignorable="w14 w15 w16se w16cid wp14">
+  <w:p>
+    <w:pPr>
+      <w:pStyle w:val="Footer"/>
+    </w:pPr>
+  </w:p>
+</w:ftr>
+</file>
+
+<file path=word/footer4.xml><?xml version="1.0" encoding="utf-8"?>
 <w:ftr xmlns:wpc="http://schemas.microsoft.com/office/word/2010/wordprocessingCanvas" xmlns:cx="http://schemas.microsoft.com/office/drawing/2014/chartex" xmlns:cx1="http://schemas.microsoft.com/office/drawing/2015/9/8/chartex" xmlns:cx2="http://schemas.microsoft.com/office/drawing/2015/10/21/chartex" xmlns:cx3="http://schemas.microsoft.com/office/drawing/2016/5/9/chartex" xmlns:cx4="http://schemas.microsoft.com/office/drawing/2016/5/10/chartex" xmlns:cx5="http://schemas.microsoft.com/office/drawing/2016/5/11/chartex" xmlns:cx6="http://schemas.microsoft.com/office/drawing/2016/5/12/chartex" xmlns:cx7="http://schemas.microsoft.com/office/drawing/2016/5/13/chartex" xmlns:cx8="http://schemas.microsoft.com/office/drawing/2016/5/14/chartex" xmlns:mc="http://schemas.openxmlformats.org/markup-compatibility/2006" xmlns:aink="http://schemas.microsoft.com/office/drawing/2016/ink" xmlns:am3d="http://schemas.microsoft.com/office/drawing/2017/model3d" xmlns:o="urn:schemas-microsoft-com:office:office" xmlns:r="http://schemas.openxmlformats.org/officeDocument/2006/relationships" xmlns:m="http://schemas.openxmlformats.org/officeDocument/2006/math" xmlns:v="urn:schemas-microsoft-com:vml" xmlns:wp14="http://schemas.microsoft.com/office/word/2010/wordprocessingDrawing" xmlns:wp="http://schemas.openxmlformats.org/drawingml/2006/wordprocessingDrawing" xmlns:w10="urn:schemas-microsoft-com:office:word" xmlns:w="http://schemas.openxmlformats.org/wordprocessingml/2006/main" xmlns:w14="http://schemas.microsoft.com/office/word/2010/wordml" xmlns:w15="http://schemas.microsoft.com/office/word/2012/wordml" xmlns:w16cid="http://schemas.microsoft.com/office/word/2016/wordml/cid" xmlns:w16se="http://schemas.microsoft.com/office/word/2015/wordml/symex" xmlns:wpg="http://schemas.microsoft.com/office/word/2010/wordprocessingGroup" xmlns:wpi="http://schemas.microsoft.com/office/word/2010/wordprocessingInk" xmlns:wne="http://schemas.microsoft.com/office/word/2006/wordml" xmlns:wps="http://schemas.microsoft.com/office/word/2010/wordprocessingShape" mc:Ignorable="w14 w15 w16se w16cid wp14">
   <w:tbl>
     <w:tblPr>
@@ -6815,15 +6847,13 @@
             <w:jc w:val="center"/>
           </w:pPr>
           <w:r>
-            <w:sym w:font="Symbol" w:char="F0D3"/>
-          </w:r>
-          <w:r>
             <w:rPr>
               <w:i/>
-              <w:iCs/>
             </w:rPr>
-            <w:t>Andrew Black</w:t>
+            <w:t>Loop Solutions</w:t>
           </w:r>
+          <w:bookmarkStart w:id="8" w:name="_GoBack"/>
+          <w:bookmarkEnd w:id="8"/>
           <w:r>
             <w:t>, 2017</w:t>
           </w:r>
@@ -6869,7 +6899,7 @@
               <w:rStyle w:val="PageNumber"/>
               <w:noProof/>
             </w:rPr>
-            <w:t>2</w:t>
+            <w:t>7</w:t>
           </w:r>
           <w:r>
             <w:rPr>
@@ -6889,7 +6919,7 @@
 </w:ftr>
 </file>
 
-<file path=word/footer3.xml><?xml version="1.0" encoding="utf-8"?>
+<file path=word/footer5.xml><?xml version="1.0" encoding="utf-8"?>
 <w:ftr xmlns:wpc="http://schemas.microsoft.com/office/word/2010/wordprocessingCanvas" xmlns:cx="http://schemas.microsoft.com/office/drawing/2014/chartex" xmlns:cx1="http://schemas.microsoft.com/office/drawing/2015/9/8/chartex" xmlns:cx2="http://schemas.microsoft.com/office/drawing/2015/10/21/chartex" xmlns:cx3="http://schemas.microsoft.com/office/drawing/2016/5/9/chartex" xmlns:cx4="http://schemas.microsoft.com/office/drawing/2016/5/10/chartex" xmlns:cx5="http://schemas.microsoft.com/office/drawing/2016/5/11/chartex" xmlns:cx6="http://schemas.microsoft.com/office/drawing/2016/5/12/chartex" xmlns:cx7="http://schemas.microsoft.com/office/drawing/2016/5/13/chartex" xmlns:cx8="http://schemas.microsoft.com/office/drawing/2016/5/14/chartex" xmlns:mc="http://schemas.openxmlformats.org/markup-compatibility/2006" xmlns:aink="http://schemas.microsoft.com/office/drawing/2016/ink" xmlns:am3d="http://schemas.microsoft.com/office/drawing/2017/model3d" xmlns:o="urn:schemas-microsoft-com:office:office" xmlns:r="http://schemas.openxmlformats.org/officeDocument/2006/relationships" xmlns:m="http://schemas.openxmlformats.org/officeDocument/2006/math" xmlns:v="urn:schemas-microsoft-com:vml" xmlns:wp14="http://schemas.microsoft.com/office/word/2010/wordprocessingDrawing" xmlns:wp="http://schemas.openxmlformats.org/drawingml/2006/wordprocessingDrawing" xmlns:w10="urn:schemas-microsoft-com:office:word" xmlns:w="http://schemas.openxmlformats.org/wordprocessingml/2006/main" xmlns:w14="http://schemas.microsoft.com/office/word/2010/wordml" xmlns:w15="http://schemas.microsoft.com/office/word/2012/wordml" xmlns:w16cid="http://schemas.microsoft.com/office/word/2016/wordml/cid" xmlns:w16se="http://schemas.microsoft.com/office/word/2015/wordml/symex" xmlns:wpg="http://schemas.microsoft.com/office/word/2010/wordprocessingGroup" xmlns:wpi="http://schemas.microsoft.com/office/word/2010/wordprocessingInk" xmlns:wne="http://schemas.microsoft.com/office/word/2006/wordml" xmlns:wps="http://schemas.microsoft.com/office/word/2010/wordprocessingShape" mc:Ignorable="w14 w15 w16se w16cid wp14">
   <w:p>
     <w:pPr>
@@ -6925,6 +6955,16 @@
 </file>
 
 <file path=word/header1.xml><?xml version="1.0" encoding="utf-8"?>
+<w:hdr xmlns:wpc="http://schemas.microsoft.com/office/word/2010/wordprocessingCanvas" xmlns:cx="http://schemas.microsoft.com/office/drawing/2014/chartex" xmlns:cx1="http://schemas.microsoft.com/office/drawing/2015/9/8/chartex" xmlns:cx2="http://schemas.microsoft.com/office/drawing/2015/10/21/chartex" xmlns:cx3="http://schemas.microsoft.com/office/drawing/2016/5/9/chartex" xmlns:cx4="http://schemas.microsoft.com/office/drawing/2016/5/10/chartex" xmlns:cx5="http://schemas.microsoft.com/office/drawing/2016/5/11/chartex" xmlns:cx6="http://schemas.microsoft.com/office/drawing/2016/5/12/chartex" xmlns:cx7="http://schemas.microsoft.com/office/drawing/2016/5/13/chartex" xmlns:cx8="http://schemas.microsoft.com/office/drawing/2016/5/14/chartex" xmlns:mc="http://schemas.openxmlformats.org/markup-compatibility/2006" xmlns:aink="http://schemas.microsoft.com/office/drawing/2016/ink" xmlns:am3d="http://schemas.microsoft.com/office/drawing/2017/model3d" xmlns:o="urn:schemas-microsoft-com:office:office" xmlns:r="http://schemas.openxmlformats.org/officeDocument/2006/relationships" xmlns:m="http://schemas.openxmlformats.org/officeDocument/2006/math" xmlns:v="urn:schemas-microsoft-com:vml" xmlns:wp14="http://schemas.microsoft.com/office/word/2010/wordprocessingDrawing" xmlns:wp="http://schemas.openxmlformats.org/drawingml/2006/wordprocessingDrawing" xmlns:w10="urn:schemas-microsoft-com:office:word" xmlns:w="http://schemas.openxmlformats.org/wordprocessingml/2006/main" xmlns:w14="http://schemas.microsoft.com/office/word/2010/wordml" xmlns:w15="http://schemas.microsoft.com/office/word/2012/wordml" xmlns:w16cid="http://schemas.microsoft.com/office/word/2016/wordml/cid" xmlns:w16se="http://schemas.microsoft.com/office/word/2015/wordml/symex" xmlns:wpg="http://schemas.microsoft.com/office/word/2010/wordprocessingGroup" xmlns:wpi="http://schemas.microsoft.com/office/word/2010/wordprocessingInk" xmlns:wne="http://schemas.microsoft.com/office/word/2006/wordml" xmlns:wps="http://schemas.microsoft.com/office/word/2010/wordprocessingShape" mc:Ignorable="w14 w15 w16se w16cid wp14">
+  <w:p>
+    <w:pPr>
+      <w:pStyle w:val="Header"/>
+    </w:pPr>
+  </w:p>
+</w:hdr>
+</file>
+
+<file path=word/header2.xml><?xml version="1.0" encoding="utf-8"?>
 <w:hdr xmlns:wpc="http://schemas.microsoft.com/office/word/2010/wordprocessingCanvas" xmlns:cx="http://schemas.microsoft.com/office/drawing/2014/chartex" xmlns:cx1="http://schemas.microsoft.com/office/drawing/2015/9/8/chartex" xmlns:cx2="http://schemas.microsoft.com/office/drawing/2015/10/21/chartex" xmlns:cx3="http://schemas.microsoft.com/office/drawing/2016/5/9/chartex" xmlns:cx4="http://schemas.microsoft.com/office/drawing/2016/5/10/chartex" xmlns:cx5="http://schemas.microsoft.com/office/drawing/2016/5/11/chartex" xmlns:cx6="http://schemas.microsoft.com/office/drawing/2016/5/12/chartex" xmlns:cx7="http://schemas.microsoft.com/office/drawing/2016/5/13/chartex" xmlns:cx8="http://schemas.microsoft.com/office/drawing/2016/5/14/chartex" xmlns:mc="http://schemas.openxmlformats.org/markup-compatibility/2006" xmlns:aink="http://schemas.microsoft.com/office/drawing/2016/ink" xmlns:am3d="http://schemas.microsoft.com/office/drawing/2017/model3d" xmlns:o="urn:schemas-microsoft-com:office:office" xmlns:r="http://schemas.openxmlformats.org/officeDocument/2006/relationships" xmlns:m="http://schemas.openxmlformats.org/officeDocument/2006/math" xmlns:v="urn:schemas-microsoft-com:vml" xmlns:wp14="http://schemas.microsoft.com/office/word/2010/wordprocessingDrawing" xmlns:wp="http://schemas.openxmlformats.org/drawingml/2006/wordprocessingDrawing" xmlns:w10="urn:schemas-microsoft-com:office:word" xmlns:w="http://schemas.openxmlformats.org/wordprocessingml/2006/main" xmlns:w14="http://schemas.microsoft.com/office/word/2010/wordml" xmlns:w15="http://schemas.microsoft.com/office/word/2012/wordml" xmlns:w16cid="http://schemas.microsoft.com/office/word/2016/wordml/cid" xmlns:w16se="http://schemas.microsoft.com/office/word/2015/wordml/symex" xmlns:wpg="http://schemas.microsoft.com/office/word/2010/wordprocessingGroup" xmlns:wpi="http://schemas.microsoft.com/office/word/2010/wordprocessingInk" xmlns:wne="http://schemas.microsoft.com/office/word/2006/wordml" xmlns:wps="http://schemas.microsoft.com/office/word/2010/wordprocessingShape" mc:Ignorable="w14 w15 w16se w16cid wp14">
   <w:p>
     <w:pPr>
@@ -6983,7 +7023,17 @@
 </w:hdr>
 </file>
 
-<file path=word/header2.xml><?xml version="1.0" encoding="utf-8"?>
+<file path=word/header3.xml><?xml version="1.0" encoding="utf-8"?>
+<w:hdr xmlns:wpc="http://schemas.microsoft.com/office/word/2010/wordprocessingCanvas" xmlns:cx="http://schemas.microsoft.com/office/drawing/2014/chartex" xmlns:cx1="http://schemas.microsoft.com/office/drawing/2015/9/8/chartex" xmlns:cx2="http://schemas.microsoft.com/office/drawing/2015/10/21/chartex" xmlns:cx3="http://schemas.microsoft.com/office/drawing/2016/5/9/chartex" xmlns:cx4="http://schemas.microsoft.com/office/drawing/2016/5/10/chartex" xmlns:cx5="http://schemas.microsoft.com/office/drawing/2016/5/11/chartex" xmlns:cx6="http://schemas.microsoft.com/office/drawing/2016/5/12/chartex" xmlns:cx7="http://schemas.microsoft.com/office/drawing/2016/5/13/chartex" xmlns:cx8="http://schemas.microsoft.com/office/drawing/2016/5/14/chartex" xmlns:mc="http://schemas.openxmlformats.org/markup-compatibility/2006" xmlns:aink="http://schemas.microsoft.com/office/drawing/2016/ink" xmlns:am3d="http://schemas.microsoft.com/office/drawing/2017/model3d" xmlns:o="urn:schemas-microsoft-com:office:office" xmlns:r="http://schemas.openxmlformats.org/officeDocument/2006/relationships" xmlns:m="http://schemas.openxmlformats.org/officeDocument/2006/math" xmlns:v="urn:schemas-microsoft-com:vml" xmlns:wp14="http://schemas.microsoft.com/office/word/2010/wordprocessingDrawing" xmlns:wp="http://schemas.openxmlformats.org/drawingml/2006/wordprocessingDrawing" xmlns:w10="urn:schemas-microsoft-com:office:word" xmlns:w="http://schemas.openxmlformats.org/wordprocessingml/2006/main" xmlns:w14="http://schemas.microsoft.com/office/word/2010/wordml" xmlns:w15="http://schemas.microsoft.com/office/word/2012/wordml" xmlns:w16cid="http://schemas.microsoft.com/office/word/2016/wordml/cid" xmlns:w16se="http://schemas.microsoft.com/office/word/2015/wordml/symex" xmlns:wpg="http://schemas.microsoft.com/office/word/2010/wordprocessingGroup" xmlns:wpi="http://schemas.microsoft.com/office/word/2010/wordprocessingInk" xmlns:wne="http://schemas.microsoft.com/office/word/2006/wordml" xmlns:wps="http://schemas.microsoft.com/office/word/2010/wordprocessingShape" mc:Ignorable="w14 w15 w16se w16cid wp14">
+  <w:p>
+    <w:pPr>
+      <w:pStyle w:val="Header"/>
+    </w:pPr>
+  </w:p>
+</w:hdr>
+</file>
+
+<file path=word/header4.xml><?xml version="1.0" encoding="utf-8"?>
 <w:hdr xmlns:wpc="http://schemas.microsoft.com/office/word/2010/wordprocessingCanvas" xmlns:cx="http://schemas.microsoft.com/office/drawing/2014/chartex" xmlns:cx1="http://schemas.microsoft.com/office/drawing/2015/9/8/chartex" xmlns:cx2="http://schemas.microsoft.com/office/drawing/2015/10/21/chartex" xmlns:cx3="http://schemas.microsoft.com/office/drawing/2016/5/9/chartex" xmlns:cx4="http://schemas.microsoft.com/office/drawing/2016/5/10/chartex" xmlns:cx5="http://schemas.microsoft.com/office/drawing/2016/5/11/chartex" xmlns:cx6="http://schemas.microsoft.com/office/drawing/2016/5/12/chartex" xmlns:cx7="http://schemas.microsoft.com/office/drawing/2016/5/13/chartex" xmlns:cx8="http://schemas.microsoft.com/office/drawing/2016/5/14/chartex" xmlns:mc="http://schemas.openxmlformats.org/markup-compatibility/2006" xmlns:aink="http://schemas.microsoft.com/office/drawing/2016/ink" xmlns:am3d="http://schemas.microsoft.com/office/drawing/2017/model3d" xmlns:o="urn:schemas-microsoft-com:office:office" xmlns:r="http://schemas.openxmlformats.org/officeDocument/2006/relationships" xmlns:m="http://schemas.openxmlformats.org/officeDocument/2006/math" xmlns:v="urn:schemas-microsoft-com:vml" xmlns:wp14="http://schemas.microsoft.com/office/word/2010/wordprocessingDrawing" xmlns:wp="http://schemas.openxmlformats.org/drawingml/2006/wordprocessingDrawing" xmlns:w10="urn:schemas-microsoft-com:office:word" xmlns:w="http://schemas.openxmlformats.org/wordprocessingml/2006/main" xmlns:w14="http://schemas.microsoft.com/office/word/2010/wordml" xmlns:w15="http://schemas.microsoft.com/office/word/2012/wordml" xmlns:w16cid="http://schemas.microsoft.com/office/word/2016/wordml/cid" xmlns:w16se="http://schemas.microsoft.com/office/word/2015/wordml/symex" xmlns:wpg="http://schemas.microsoft.com/office/word/2010/wordprocessingGroup" xmlns:wpi="http://schemas.microsoft.com/office/word/2010/wordprocessingInk" xmlns:wne="http://schemas.microsoft.com/office/word/2006/wordml" xmlns:wps="http://schemas.microsoft.com/office/word/2010/wordprocessingShape" mc:Ignorable="w14 w15 w16se w16cid wp14">
   <w:tbl>
     <w:tblPr>
@@ -7053,11 +7103,21 @@
           <w:tcW w:w="6379" w:type="dxa"/>
         </w:tcPr>
         <w:p>
-          <w:fldSimple w:instr=" TITLE  \* MERGEFORMAT ">
-            <w:r>
-              <w:t>Assignment Workbook</w:t>
-            </w:r>
-          </w:fldSimple>
+          <w:r>
+            <w:fldChar w:fldCharType="begin"/>
+          </w:r>
+          <w:r>
+            <w:instrText xml:space="preserve"> TITLE  \* MERGEFORMAT </w:instrText>
+          </w:r>
+          <w:r>
+            <w:fldChar w:fldCharType="separate"/>
+          </w:r>
+          <w:r>
+            <w:t>Assignment Workbook</w:t>
+          </w:r>
+          <w:r>
+            <w:fldChar w:fldCharType="end"/>
+          </w:r>
         </w:p>
       </w:tc>
       <w:tc>
@@ -7078,20 +7138,33 @@
           <w:gridSpan w:val="2"/>
         </w:tcPr>
         <w:p>
-          <w:fldSimple w:instr=" FILENAME  \* MERGEFORMAT ">
-            <w:r>
-              <w:rPr>
-                <w:noProof/>
-              </w:rPr>
-              <w:t>ablack65</w:t>
-            </w:r>
-            <w:r>
-              <w:rPr>
-                <w:noProof/>
-              </w:rPr>
-              <w:t>_SE3352_Workbook.docx</w:t>
-            </w:r>
-          </w:fldSimple>
+          <w:r>
+            <w:fldChar w:fldCharType="begin"/>
+          </w:r>
+          <w:r>
+            <w:instrText xml:space="preserve"> FILENAME  \* MERGEFORMAT </w:instrText>
+          </w:r>
+          <w:r>
+            <w:fldChar w:fldCharType="separate"/>
+          </w:r>
+          <w:r>
+            <w:rPr>
+              <w:noProof/>
+            </w:rPr>
+            <w:t>ablack65</w:t>
+          </w:r>
+          <w:r>
+            <w:rPr>
+              <w:noProof/>
+            </w:rPr>
+            <w:t>_SE3352_Workbook.docx</w:t>
+          </w:r>
+          <w:r>
+            <w:rPr>
+              <w:noProof/>
+            </w:rPr>
+            <w:fldChar w:fldCharType="end"/>
+          </w:r>
         </w:p>
       </w:tc>
     </w:tr>
@@ -7104,7 +7177,7 @@
 </w:hdr>
 </file>
 
-<file path=word/header3.xml><?xml version="1.0" encoding="utf-8"?>
+<file path=word/header5.xml><?xml version="1.0" encoding="utf-8"?>
 <w:hdr xmlns:wpc="http://schemas.microsoft.com/office/word/2010/wordprocessingCanvas" xmlns:cx="http://schemas.microsoft.com/office/drawing/2014/chartex" xmlns:cx1="http://schemas.microsoft.com/office/drawing/2015/9/8/chartex" xmlns:cx2="http://schemas.microsoft.com/office/drawing/2015/10/21/chartex" xmlns:cx3="http://schemas.microsoft.com/office/drawing/2016/5/9/chartex" xmlns:cx4="http://schemas.microsoft.com/office/drawing/2016/5/10/chartex" xmlns:cx5="http://schemas.microsoft.com/office/drawing/2016/5/11/chartex" xmlns:cx6="http://schemas.microsoft.com/office/drawing/2016/5/12/chartex" xmlns:cx7="http://schemas.microsoft.com/office/drawing/2016/5/13/chartex" xmlns:cx8="http://schemas.microsoft.com/office/drawing/2016/5/14/chartex" xmlns:mc="http://schemas.openxmlformats.org/markup-compatibility/2006" xmlns:aink="http://schemas.microsoft.com/office/drawing/2016/ink" xmlns:am3d="http://schemas.microsoft.com/office/drawing/2017/model3d" xmlns:o="urn:schemas-microsoft-com:office:office" xmlns:r="http://schemas.openxmlformats.org/officeDocument/2006/relationships" xmlns:m="http://schemas.openxmlformats.org/officeDocument/2006/math" xmlns:v="urn:schemas-microsoft-com:vml" xmlns:wp14="http://schemas.microsoft.com/office/word/2010/wordprocessingDrawing" xmlns:wp="http://schemas.openxmlformats.org/drawingml/2006/wordprocessingDrawing" xmlns:w10="urn:schemas-microsoft-com:office:word" xmlns:w="http://schemas.openxmlformats.org/wordprocessingml/2006/main" xmlns:w14="http://schemas.microsoft.com/office/word/2010/wordml" xmlns:w15="http://schemas.microsoft.com/office/word/2012/wordml" xmlns:w16cid="http://schemas.microsoft.com/office/word/2016/wordml/cid" xmlns:w16se="http://schemas.microsoft.com/office/word/2015/wordml/symex" xmlns:wpg="http://schemas.microsoft.com/office/word/2010/wordprocessingGroup" xmlns:wpi="http://schemas.microsoft.com/office/word/2010/wordprocessingInk" xmlns:wne="http://schemas.microsoft.com/office/word/2006/wordml" xmlns:wps="http://schemas.microsoft.com/office/word/2010/wordprocessingShape" mc:Ignorable="w14 w15 w16se w16cid wp14">
   <w:p>
     <w:pPr>
@@ -9991,7 +10064,7 @@
 </file>
 
 <file path=customXml/itemProps1.xml><?xml version="1.0" encoding="utf-8"?>
-<ds:datastoreItem xmlns:ds="http://schemas.openxmlformats.org/officeDocument/2006/customXml" ds:itemID="{B403098B-1776-4DC6-AEA9-10513600A602}">
+<ds:datastoreItem xmlns:ds="http://schemas.openxmlformats.org/officeDocument/2006/customXml" ds:itemID="{5F9D7099-3CFD-4256-BA82-A267A3A0AB4B}">
   <ds:schemaRefs>
     <ds:schemaRef ds:uri="http://schemas.openxmlformats.org/officeDocument/2006/bibliography"/>
   </ds:schemaRefs>

</xml_diff>